<commit_message>
new answers to rev 2, and Figure 2 caption modified
</commit_message>
<xml_diff>
--- a/mSystems/rev/Response to Reviewer Comments.docx
+++ b/mSystems/rev/Response to Reviewer Comments.docx
@@ -78,7 +78,35 @@
           <w:lang w:val="en-US"/>
         </w:rPr>
         <w:br/>
-        <w:t>Figure 1: Axis labels should indicate that these are mean/std relative abundances. Clarify the meaning of the the error bars in the figure legend.</w:t>
+        <w:t>Figure 1: Axis labels should indicate that these are mean/</w:t>
+      </w:r>
+      <w:proofErr w:type="spellStart"/>
+      <w:r>
+        <w:rPr>
+          <w:lang w:val="en-US"/>
+        </w:rPr>
+        <w:t>std</w:t>
+      </w:r>
+      <w:proofErr w:type="spellEnd"/>
+      <w:r>
+        <w:rPr>
+          <w:lang w:val="en-US"/>
+        </w:rPr>
+        <w:t xml:space="preserve"> relative abundances. Clarify the meaning of the </w:t>
+      </w:r>
+      <w:proofErr w:type="spellStart"/>
+      <w:r>
+        <w:rPr>
+          <w:lang w:val="en-US"/>
+        </w:rPr>
+        <w:t>the</w:t>
+      </w:r>
+      <w:proofErr w:type="spellEnd"/>
+      <w:r>
+        <w:rPr>
+          <w:lang w:val="en-US"/>
+        </w:rPr>
+        <w:t xml:space="preserve"> error bars in the figure legend.</w:t>
       </w:r>
       <w:r>
         <w:rPr>
@@ -244,23 +272,71 @@
       </w:pPr>
       <w:r>
         <w:rPr>
-          <w:highlight w:val="red"/>
-          <w:lang w:val="en-US"/>
-        </w:rPr>
-        <w:t>-- to do --</w:t>
-      </w:r>
-      <w:r>
-        <w:rPr>
-          <w:lang w:val="en-US"/>
-        </w:rPr>
-        <w:br/>
-      </w:r>
-      <w:r>
-        <w:rPr>
-          <w:lang w:val="en-US"/>
-        </w:rPr>
-        <w:br/>
-        <w:t xml:space="preserve">Since you're trying to define a healthy zone in beta-V space, it's important to quantify your prediction accuracy. For example, if you were to leave some studies out (e.g., the Kwashiorkor study) and regenerate Figure 2 without it, how many of the unhealthy samples from the Kwashiorkor study would fall in your "healthy zone", and how many outside of the "healthy zone" (and the same questions for the healthy samples from that study). Without these types of comparisons, it's not possible to know whether the results presented here would extend to other data sets or whether the parameters of the healthy zone have been overfit to these data. I think these "leave-one-out" </w:t>
+          <w:highlight w:val="green"/>
+          <w:lang w:val="en-US"/>
+        </w:rPr>
+        <w:t>We have clarified in the figure caption that we only represent the microbiota of compromised subjects.</w:t>
+      </w:r>
+      <w:r>
+        <w:rPr>
+          <w:lang w:val="en-US"/>
+        </w:rPr>
+        <w:t xml:space="preserve"> </w:t>
+      </w:r>
+      <w:r>
+        <w:rPr>
+          <w:lang w:val="en-US"/>
+        </w:rPr>
+        <w:br/>
+      </w:r>
+      <w:r>
+        <w:rPr>
+          <w:lang w:val="en-US"/>
+        </w:rPr>
+        <w:br/>
+        <w:t xml:space="preserve">Since you're trying to define a healthy zone in </w:t>
+      </w:r>
+      <w:proofErr w:type="gramStart"/>
+      <w:r>
+        <w:rPr>
+          <w:lang w:val="en-US"/>
+        </w:rPr>
+        <w:t>beta</w:t>
+      </w:r>
+      <w:proofErr w:type="gramEnd"/>
+      <w:r>
+        <w:rPr>
+          <w:lang w:val="en-US"/>
+        </w:rPr>
+        <w:t xml:space="preserve">-V space, it's important to quantify your prediction accuracy. For example, if you were to leave some studies out (e.g., the Kwashiorkor study) and regenerate Figure 2 without it, how many of the unhealthy samples from the Kwashiorkor study would fall in your "healthy zone", and how many </w:t>
+      </w:r>
+      <w:proofErr w:type="gramStart"/>
+      <w:r>
+        <w:rPr>
+          <w:lang w:val="en-US"/>
+        </w:rPr>
+        <w:t>outside</w:t>
+      </w:r>
+      <w:proofErr w:type="gramEnd"/>
+      <w:r>
+        <w:rPr>
+          <w:lang w:val="en-US"/>
+        </w:rPr>
+        <w:t xml:space="preserve"> of the "healthy zone" (and the same questions for the healthy samples from that study). Without these types of comparisons, it's not possible to know whether the results presented here would extend to other data sets or whether the parameters of the healthy zone have been </w:t>
+      </w:r>
+      <w:proofErr w:type="spellStart"/>
+      <w:r>
+        <w:rPr>
+          <w:lang w:val="en-US"/>
+        </w:rPr>
+        <w:t>overfit</w:t>
+      </w:r>
+      <w:proofErr w:type="spellEnd"/>
+      <w:r>
+        <w:rPr>
+          <w:lang w:val="en-US"/>
+        </w:rPr>
+        <w:t xml:space="preserve"> to these data. I think these "leave-one-out" </w:t>
       </w:r>
       <w:r>
         <w:rPr>
@@ -309,7 +385,21 @@
           <w:highlight w:val="yellow"/>
           <w:lang w:val="en-US"/>
         </w:rPr>
-        <w:t>the one we have proposed, it will not have any effect in plot. The standardization method that we use here takes each study</w:t>
+        <w:t xml:space="preserve">the one we have proposed, it will not have any effect in </w:t>
+      </w:r>
+      <w:r>
+        <w:rPr>
+          <w:highlight w:val="yellow"/>
+          <w:lang w:val="en-US"/>
+        </w:rPr>
+        <w:t xml:space="preserve">the </w:t>
+      </w:r>
+      <w:r>
+        <w:rPr>
+          <w:highlight w:val="yellow"/>
+          <w:lang w:val="en-US"/>
+        </w:rPr>
+        <w:t>plot. The standardization method that we use here takes each study</w:t>
       </w:r>
       <w:r>
         <w:rPr>
@@ -372,7 +462,23 @@
           <w:highlight w:val="yellow"/>
           <w:lang w:val="en-US"/>
         </w:rPr>
-        <w:t xml:space="preserve">to the “healthy” group of samples from that particular study, in std deviation units. The main purpose of this plot is to be able to represent all the datasets into one </w:t>
+        <w:t xml:space="preserve">to the “healthy” group of samples from that particular study, in </w:t>
+      </w:r>
+      <w:proofErr w:type="spellStart"/>
+      <w:r>
+        <w:rPr>
+          <w:highlight w:val="yellow"/>
+          <w:lang w:val="en-US"/>
+        </w:rPr>
+        <w:t>std</w:t>
+      </w:r>
+      <w:proofErr w:type="spellEnd"/>
+      <w:r>
+        <w:rPr>
+          <w:highlight w:val="yellow"/>
+          <w:lang w:val="en-US"/>
+        </w:rPr>
+        <w:t xml:space="preserve"> deviation units. The main purpose of this plot is to be able to represent all the datasets into one </w:t>
       </w:r>
       <w:r>
         <w:rPr>
@@ -400,14 +506,44 @@
           <w:highlight w:val="yellow"/>
           <w:lang w:val="en-US"/>
         </w:rPr>
-        <w:t xml:space="preserve">there are </w:t>
-      </w:r>
-      <w:r>
-        <w:rPr>
-          <w:highlight w:val="yellow"/>
-          <w:lang w:val="en-US"/>
-        </w:rPr>
-        <w:t xml:space="preserve">an intrinsic variability in each study due to the use of different laboratory techniques or even different bioinformatic analysis of the sequences, and in each study we got different ranges of </w:t>
+        <w:t xml:space="preserve">there </w:t>
+      </w:r>
+      <w:r>
+        <w:rPr>
+          <w:highlight w:val="yellow"/>
+          <w:lang w:val="en-US"/>
+        </w:rPr>
+        <w:t>is</w:t>
+      </w:r>
+      <w:r>
+        <w:rPr>
+          <w:highlight w:val="yellow"/>
+          <w:lang w:val="en-US"/>
+        </w:rPr>
+        <w:t xml:space="preserve"> </w:t>
+      </w:r>
+      <w:r>
+        <w:rPr>
+          <w:highlight w:val="yellow"/>
+          <w:lang w:val="en-US"/>
+        </w:rPr>
+        <w:t xml:space="preserve">an intrinsic variability in each study due to the use of different laboratory techniques or even different </w:t>
+      </w:r>
+      <w:proofErr w:type="spellStart"/>
+      <w:r>
+        <w:rPr>
+          <w:highlight w:val="yellow"/>
+          <w:lang w:val="en-US"/>
+        </w:rPr>
+        <w:t>bioinformatic</w:t>
+      </w:r>
+      <w:proofErr w:type="spellEnd"/>
+      <w:r>
+        <w:rPr>
+          <w:highlight w:val="yellow"/>
+          <w:lang w:val="en-US"/>
+        </w:rPr>
+        <w:t xml:space="preserve"> analysis of the sequences, and in each study we got different ranges of </w:t>
       </w:r>
       <w:r>
         <w:rPr>
@@ -528,7 +664,35 @@
           <w:lang w:val="en-US"/>
         </w:rPr>
         <w:br/>
-        <w:t>Figure 4: Color coding of RSI percentage column makes those values difficult to read (and I don't think they're color blind safe). Could this be represented with a heatmap-style coloring instead, and all text in black (so similar to the heatmap in the same figure)? </w:t>
+        <w:t xml:space="preserve">Figure 4: Color coding of RSI percentage column makes those values difficult to read (and I don't think they're color blind safe). Could this be represented with a </w:t>
+      </w:r>
+      <w:proofErr w:type="spellStart"/>
+      <w:r>
+        <w:rPr>
+          <w:lang w:val="en-US"/>
+        </w:rPr>
+        <w:t>heatmap</w:t>
+      </w:r>
+      <w:proofErr w:type="spellEnd"/>
+      <w:r>
+        <w:rPr>
+          <w:lang w:val="en-US"/>
+        </w:rPr>
+        <w:t xml:space="preserve">-style coloring instead, and all text in black (so similar to the </w:t>
+      </w:r>
+      <w:proofErr w:type="spellStart"/>
+      <w:r>
+        <w:rPr>
+          <w:lang w:val="en-US"/>
+        </w:rPr>
+        <w:t>heatmap</w:t>
+      </w:r>
+      <w:proofErr w:type="spellEnd"/>
+      <w:r>
+        <w:rPr>
+          <w:lang w:val="en-US"/>
+        </w:rPr>
+        <w:t xml:space="preserve"> in the same figure)? </w:t>
       </w:r>
       <w:r>
         <w:rPr>
@@ -591,7 +755,21 @@
           <w:lang w:val="en-US"/>
         </w:rPr>
         <w:br/>
-        <w:t>The authors illustrate RSI values for two samples in Figures 4 and 5. These should either be presented in the same figure to faciliate comparison. It would also be useful to show the RSI percentage columns for other healthy and unhealthy individuals. As it stands, it's hard to see exactly what the difference is across these two vectors (but also see my comment above on the color coding of the RSI percentages). </w:t>
+        <w:t xml:space="preserve">The authors illustrate RSI values for two samples in Figures 4 and 5. These should either be presented in the same figure to </w:t>
+      </w:r>
+      <w:proofErr w:type="spellStart"/>
+      <w:r>
+        <w:rPr>
+          <w:lang w:val="en-US"/>
+        </w:rPr>
+        <w:t>faciliate</w:t>
+      </w:r>
+      <w:proofErr w:type="spellEnd"/>
+      <w:r>
+        <w:rPr>
+          <w:lang w:val="en-US"/>
+        </w:rPr>
+        <w:t xml:space="preserve"> comparison. It would also be useful to show the RSI percentage columns for other healthy and unhealthy individuals. As it stands, it's hard to see exactly what the difference is across these two vectors (but also see my comment above on the color coding of the RSI percentages). </w:t>
       </w:r>
       <w:r>
         <w:rPr>
@@ -646,307 +824,344 @@
           <w:highlight w:val="red"/>
           <w:lang w:val="en-US"/>
         </w:rPr>
-        <w:t>,</w:t>
+        <w:t xml:space="preserve">, </w:t>
       </w:r>
       <w:r>
         <w:rPr>
           <w:highlight w:val="red"/>
           <w:lang w:val="en-US"/>
         </w:rPr>
+        <w:t>to do --</w:t>
+      </w:r>
+      <w:r>
+        <w:rPr>
+          <w:lang w:val="en-US"/>
+        </w:rPr>
         <w:t xml:space="preserve"> </w:t>
       </w:r>
+    </w:p>
+    <w:p>
+      <w:pPr>
+        <w:rPr>
+          <w:lang w:val="en-US"/>
+        </w:rPr>
+      </w:pPr>
+      <w:r>
+        <w:rPr>
+          <w:lang w:val="en-US"/>
+        </w:rPr>
+        <w:br/>
+      </w:r>
+      <w:r>
+        <w:rPr>
+          <w:lang w:val="en-US"/>
+        </w:rPr>
+        <w:t>Line 195</w:t>
+      </w:r>
+      <w:r>
+        <w:rPr>
+          <w:lang w:val="en-US"/>
+        </w:rPr>
+        <w:t>: "Both samples..." which samples are being referred to here? I don't see this quasi-periodic behavior in figure 7, which is what is most recently referred to. Is this in reference to figure 6? </w:t>
+      </w:r>
+    </w:p>
+    <w:p>
+      <w:pPr>
+        <w:rPr>
+          <w:lang w:val="en-US"/>
+        </w:rPr>
+      </w:pPr>
+    </w:p>
+    <w:p>
+      <w:pPr>
+        <w:rPr>
+          <w:lang w:val="en-US"/>
+        </w:rPr>
+      </w:pPr>
+      <w:r>
+        <w:rPr>
+          <w:highlight w:val="green"/>
+          <w:lang w:val="en-US"/>
+        </w:rPr>
+        <w:t>Yes, indeed. We have fixed this point in the text, now it refers only to</w:t>
+      </w:r>
+      <w:r>
+        <w:rPr>
+          <w:highlight w:val="green"/>
+          <w:lang w:val="en-US"/>
+        </w:rPr>
+        <w:t xml:space="preserve"> both samples in</w:t>
+      </w:r>
+      <w:r>
+        <w:rPr>
+          <w:highlight w:val="green"/>
+          <w:lang w:val="en-US"/>
+        </w:rPr>
+        <w:t xml:space="preserve"> Figure 6 and it is correctly structured. </w:t>
+      </w:r>
+      <w:r>
+        <w:rPr>
+          <w:lang w:val="en-US"/>
+        </w:rPr>
+        <w:br/>
+      </w:r>
+      <w:r>
+        <w:rPr>
+          <w:lang w:val="en-US"/>
+        </w:rPr>
+        <w:br/>
+        <w:t>Figure 8-9: The key and axis text is unreadable (too small). These could also be moved to a supplementary file if the number of figures needs to be reduced. </w:t>
+      </w:r>
+      <w:r>
+        <w:rPr>
+          <w:lang w:val="en-US"/>
+        </w:rPr>
+        <w:br/>
+      </w:r>
+      <w:r>
+        <w:rPr>
+          <w:lang w:val="en-US"/>
+        </w:rPr>
+        <w:br/>
+      </w:r>
+      <w:r>
+        <w:rPr>
+          <w:lang w:val="en-US"/>
+        </w:rPr>
+        <w:t>Line 236</w:t>
+      </w:r>
+      <w:r>
+        <w:rPr>
+          <w:lang w:val="en-US"/>
+        </w:rPr>
+        <w:t>: "flips or jumps" should be replaced with a more specific description. </w:t>
+      </w:r>
+    </w:p>
+    <w:p>
+      <w:pPr>
+        <w:rPr>
+          <w:lang w:val="en-US"/>
+        </w:rPr>
+      </w:pPr>
+    </w:p>
+    <w:p>
+      <w:pPr>
+        <w:rPr>
+          <w:lang w:val="en-US"/>
+        </w:rPr>
+      </w:pPr>
+      <w:r>
+        <w:rPr>
+          <w:highlight w:val="green"/>
+          <w:lang w:val="en-US"/>
+        </w:rPr>
+        <w:t>We have changed this part for a more specific description of the process.</w:t>
+      </w:r>
+      <w:r>
+        <w:rPr>
+          <w:lang w:val="en-US"/>
+        </w:rPr>
+        <w:t xml:space="preserve"> </w:t>
+      </w:r>
+      <w:r>
+        <w:rPr>
+          <w:lang w:val="en-US"/>
+        </w:rPr>
+        <w:br/>
+      </w:r>
+      <w:r>
+        <w:rPr>
+          <w:lang w:val="en-US"/>
+        </w:rPr>
+        <w:br/>
+        <w:t>Line 254: "sensible" should be "sensitive"?</w:t>
+      </w:r>
+    </w:p>
+    <w:p>
+      <w:pPr>
+        <w:rPr>
+          <w:lang w:val="en-US"/>
+        </w:rPr>
+      </w:pPr>
+    </w:p>
+    <w:p>
+      <w:pPr>
+        <w:rPr>
+          <w:lang w:val="en-US"/>
+        </w:rPr>
+      </w:pPr>
+      <w:r>
+        <w:rPr>
+          <w:highlight w:val="green"/>
+          <w:lang w:val="en-US"/>
+        </w:rPr>
+        <w:t>Changed</w:t>
+      </w:r>
+      <w:r>
+        <w:rPr>
+          <w:lang w:val="en-US"/>
+        </w:rPr>
+        <w:t xml:space="preserve">. </w:t>
+      </w:r>
+      <w:r>
+        <w:rPr>
+          <w:lang w:val="en-US"/>
+        </w:rPr>
+        <w:br/>
+      </w:r>
+      <w:r>
+        <w:rPr>
+          <w:lang w:val="en-US"/>
+        </w:rPr>
+        <w:br/>
+        <w:t xml:space="preserve">Line 384: "and 16S" - are the 16S referred to </w:t>
+      </w:r>
+      <w:proofErr w:type="spellStart"/>
+      <w:r>
+        <w:rPr>
+          <w:lang w:val="en-US"/>
+        </w:rPr>
+        <w:t>here</w:t>
+      </w:r>
+      <w:proofErr w:type="spellEnd"/>
+      <w:r>
+        <w:rPr>
+          <w:lang w:val="en-US"/>
+        </w:rPr>
+        <w:t xml:space="preserve"> those are included in the shotgun metagenomic data, or is this in reference to 16S amplicon data sets. If the former, this parenthetical statement should probably be dropped as it's confusing. If the latter, more detail is needed.</w:t>
+      </w:r>
+      <w:r>
+        <w:rPr>
+          <w:lang w:val="en-US"/>
+        </w:rPr>
+        <w:br/>
+      </w:r>
+    </w:p>
+    <w:p>
+      <w:pPr>
+        <w:rPr>
+          <w:lang w:val="en-US"/>
+        </w:rPr>
+      </w:pPr>
+      <w:r>
+        <w:rPr>
+          <w:highlight w:val="green"/>
+          <w:lang w:val="en-US"/>
+        </w:rPr>
+        <w:t>We have deleted that part for it is confusing.</w:t>
+      </w:r>
+      <w:r>
+        <w:rPr>
+          <w:lang w:val="en-US"/>
+        </w:rPr>
+        <w:t xml:space="preserve"> </w:t>
+      </w:r>
+    </w:p>
+    <w:p>
+      <w:pPr>
+        <w:rPr>
+          <w:lang w:val="en-US"/>
+        </w:rPr>
+      </w:pPr>
+      <w:r>
+        <w:rPr>
+          <w:lang w:val="en-US"/>
+        </w:rPr>
+        <w:br/>
+        <w:t xml:space="preserve">Line 389: "(0.5 </w:t>
+      </w:r>
+      <w:proofErr w:type="spellStart"/>
+      <w:r>
+        <w:rPr>
+          <w:lang w:val="en-US"/>
+        </w:rPr>
+        <w:t>TiB</w:t>
+      </w:r>
+      <w:proofErr w:type="spellEnd"/>
+      <w:r>
+        <w:rPr>
+          <w:lang w:val="en-US"/>
+        </w:rPr>
+        <w:t xml:space="preserve">, that is, 512 </w:t>
+      </w:r>
+      <w:proofErr w:type="spellStart"/>
+      <w:r>
+        <w:rPr>
+          <w:lang w:val="en-US"/>
+        </w:rPr>
+        <w:t>gibibytes</w:t>
+      </w:r>
+      <w:proofErr w:type="spellEnd"/>
+      <w:r>
+        <w:rPr>
+          <w:lang w:val="en-US"/>
+        </w:rPr>
+        <w:t>)" this clarification is not necessary. </w:t>
+      </w:r>
+      <w:r>
+        <w:rPr>
+          <w:lang w:val="en-US"/>
+        </w:rPr>
+        <w:br/>
+      </w:r>
+    </w:p>
+    <w:p>
+      <w:pPr>
+        <w:rPr>
+          <w:lang w:val="en-US"/>
+        </w:rPr>
+      </w:pPr>
+      <w:r>
+        <w:rPr>
+          <w:highlight w:val="green"/>
+          <w:lang w:val="en-US"/>
+        </w:rPr>
+        <w:t>We have deleted that part.</w:t>
+      </w:r>
+    </w:p>
+    <w:p>
+      <w:pPr>
+        <w:rPr>
+          <w:lang w:val="en-US"/>
+        </w:rPr>
+      </w:pPr>
+      <w:r>
+        <w:rPr>
+          <w:lang w:val="en-US"/>
+        </w:rPr>
+        <w:br/>
+        <w:t>Line 399: Where are these scripts? Are they necessary to reproduce these analyses? If so, they must be made publicly accessible (e.g., ideally in public revision control such as GitHub, or alternatively as a supplement to this manuscript).</w:t>
+      </w:r>
+    </w:p>
+    <w:p>
+      <w:pPr>
+        <w:rPr>
+          <w:lang w:val="en-US"/>
+        </w:rPr>
+      </w:pPr>
+    </w:p>
+    <w:p>
+      <w:pPr>
+        <w:rPr>
+          <w:lang w:val="en-US"/>
+        </w:rPr>
+      </w:pPr>
+      <w:proofErr w:type="gramStart"/>
       <w:r>
         <w:rPr>
           <w:highlight w:val="red"/>
           <w:lang w:val="en-US"/>
         </w:rPr>
-        <w:t>to do --</w:t>
-      </w:r>
-      <w:r>
-        <w:rPr>
-          <w:lang w:val="en-US"/>
-        </w:rPr>
-        <w:t xml:space="preserve"> </w:t>
-      </w:r>
-    </w:p>
-    <w:p>
-      <w:pPr>
-        <w:rPr>
-          <w:lang w:val="en-US"/>
-        </w:rPr>
-      </w:pPr>
-      <w:r>
-        <w:rPr>
-          <w:lang w:val="en-US"/>
-        </w:rPr>
-        <w:br/>
-      </w:r>
-      <w:r>
-        <w:rPr>
-          <w:lang w:val="en-US"/>
-        </w:rPr>
-        <w:t>Line 195</w:t>
-      </w:r>
-      <w:r>
-        <w:rPr>
-          <w:lang w:val="en-US"/>
-        </w:rPr>
-        <w:t>: "Both samples..." which samples are being referred to here? I don't see this quasi-periodic behavior in figure 7, which is what is most recently referred to. Is this in reference to figure 6? </w:t>
-      </w:r>
-    </w:p>
-    <w:p>
-      <w:pPr>
-        <w:rPr>
-          <w:lang w:val="en-US"/>
-        </w:rPr>
-      </w:pPr>
-    </w:p>
-    <w:p>
-      <w:pPr>
-        <w:rPr>
-          <w:lang w:val="en-US"/>
-        </w:rPr>
-      </w:pPr>
-      <w:r>
-        <w:rPr>
-          <w:highlight w:val="green"/>
-          <w:lang w:val="en-US"/>
-        </w:rPr>
-        <w:t>Yes, indeed. We have fixed this point in the text, now it refers only to</w:t>
-      </w:r>
-      <w:r>
-        <w:rPr>
-          <w:highlight w:val="green"/>
-          <w:lang w:val="en-US"/>
-        </w:rPr>
-        <w:t xml:space="preserve"> both samples in</w:t>
-      </w:r>
-      <w:r>
-        <w:rPr>
-          <w:highlight w:val="green"/>
-          <w:lang w:val="en-US"/>
-        </w:rPr>
-        <w:t xml:space="preserve"> Figure 6 and it is correctly structured. </w:t>
-      </w:r>
-      <w:r>
-        <w:rPr>
-          <w:lang w:val="en-US"/>
-        </w:rPr>
-        <w:br/>
-      </w:r>
-      <w:r>
-        <w:rPr>
-          <w:lang w:val="en-US"/>
-        </w:rPr>
-        <w:br/>
-        <w:t>Figure 8-9: The key and axis text is unreadable (too small). These could also be moved to a supplementary file if the number of figures needs to be reduced. </w:t>
-      </w:r>
-      <w:r>
-        <w:rPr>
-          <w:lang w:val="en-US"/>
-        </w:rPr>
-        <w:br/>
-      </w:r>
-      <w:r>
-        <w:rPr>
-          <w:lang w:val="en-US"/>
-        </w:rPr>
-        <w:br/>
-      </w:r>
-      <w:r>
-        <w:rPr>
-          <w:lang w:val="en-US"/>
-        </w:rPr>
-        <w:t>Line 236</w:t>
-      </w:r>
-      <w:r>
-        <w:rPr>
-          <w:lang w:val="en-US"/>
-        </w:rPr>
-        <w:t>: "flips or jumps" should be replaced with a more specific description. </w:t>
-      </w:r>
-    </w:p>
-    <w:p>
-      <w:pPr>
-        <w:rPr>
-          <w:lang w:val="en-US"/>
-        </w:rPr>
-      </w:pPr>
-    </w:p>
-    <w:p>
-      <w:pPr>
-        <w:rPr>
-          <w:lang w:val="en-US"/>
-        </w:rPr>
-      </w:pPr>
-      <w:r>
-        <w:rPr>
-          <w:highlight w:val="green"/>
-          <w:lang w:val="en-US"/>
-        </w:rPr>
-        <w:t>We have changed this part for a more specific description of the process.</w:t>
-      </w:r>
-      <w:r>
-        <w:rPr>
-          <w:lang w:val="en-US"/>
-        </w:rPr>
-        <w:t xml:space="preserve"> </w:t>
-      </w:r>
-      <w:r>
-        <w:rPr>
-          <w:lang w:val="en-US"/>
-        </w:rPr>
-        <w:br/>
-      </w:r>
-      <w:r>
-        <w:rPr>
-          <w:lang w:val="en-US"/>
-        </w:rPr>
-        <w:br/>
-        <w:t>Line 254: "sensible" should be "sensitive"?</w:t>
-      </w:r>
-    </w:p>
-    <w:p>
-      <w:pPr>
-        <w:rPr>
-          <w:lang w:val="en-US"/>
-        </w:rPr>
-      </w:pPr>
-    </w:p>
-    <w:p>
-      <w:pPr>
-        <w:rPr>
-          <w:lang w:val="en-US"/>
-        </w:rPr>
-      </w:pPr>
-      <w:r>
-        <w:rPr>
-          <w:highlight w:val="green"/>
-          <w:lang w:val="en-US"/>
-        </w:rPr>
-        <w:t>Changed</w:t>
-      </w:r>
-      <w:r>
-        <w:rPr>
-          <w:lang w:val="en-US"/>
-        </w:rPr>
-        <w:t xml:space="preserve">. </w:t>
-      </w:r>
-      <w:r>
-        <w:rPr>
-          <w:lang w:val="en-US"/>
-        </w:rPr>
-        <w:br/>
-      </w:r>
-      <w:r>
-        <w:rPr>
-          <w:lang w:val="en-US"/>
-        </w:rPr>
-        <w:br/>
-        <w:t>Line 384: "and 16S" - are the 16S referred to here those are included in the shotgun metagenomic data, or is this in reference to 16S amplicon data sets. If the former, this parenthetical statement should probably be dropped as it's confusing. If the latter, more detail is needed.</w:t>
-      </w:r>
-      <w:r>
-        <w:rPr>
-          <w:lang w:val="en-US"/>
-        </w:rPr>
-        <w:br/>
-      </w:r>
-    </w:p>
-    <w:p>
-      <w:pPr>
-        <w:rPr>
-          <w:lang w:val="en-US"/>
-        </w:rPr>
-      </w:pPr>
-      <w:r>
-        <w:rPr>
-          <w:highlight w:val="green"/>
-          <w:lang w:val="en-US"/>
-        </w:rPr>
-        <w:t>We have deleted that part for it is confusing.</w:t>
-      </w:r>
-      <w:r>
-        <w:rPr>
-          <w:lang w:val="en-US"/>
-        </w:rPr>
-        <w:t xml:space="preserve"> </w:t>
-      </w:r>
-    </w:p>
-    <w:p>
-      <w:pPr>
-        <w:rPr>
-          <w:lang w:val="en-US"/>
-        </w:rPr>
-      </w:pPr>
-      <w:r>
-        <w:rPr>
-          <w:lang w:val="en-US"/>
-        </w:rPr>
-        <w:br/>
-        <w:t>Line 389: "(0.5 TiB, that is, 512 gibibytes)" this clarification is not necessary. </w:t>
-      </w:r>
-      <w:r>
-        <w:rPr>
-          <w:lang w:val="en-US"/>
-        </w:rPr>
-        <w:br/>
-      </w:r>
-    </w:p>
-    <w:p>
-      <w:pPr>
-        <w:rPr>
-          <w:lang w:val="en-US"/>
-        </w:rPr>
-      </w:pPr>
-      <w:r>
-        <w:rPr>
-          <w:highlight w:val="green"/>
-          <w:lang w:val="en-US"/>
-        </w:rPr>
-        <w:t>We have deleted that part.</w:t>
-      </w:r>
-    </w:p>
-    <w:p>
-      <w:pPr>
-        <w:rPr>
-          <w:lang w:val="en-US"/>
-        </w:rPr>
-      </w:pPr>
-      <w:r>
-        <w:rPr>
-          <w:lang w:val="en-US"/>
-        </w:rPr>
-        <w:br/>
-        <w:t>Line 399: Where are these scripts? Are they necessary to reproduce these analyses? If so, they must be made publicly accessible (e.g., ideally in public revision control such as GitHub, or alternatively as a supplement to this manuscript).</w:t>
-      </w:r>
-    </w:p>
-    <w:p>
-      <w:pPr>
-        <w:rPr>
-          <w:lang w:val="en-US"/>
-        </w:rPr>
-      </w:pPr>
-    </w:p>
-    <w:p>
-      <w:pPr>
-        <w:rPr>
-          <w:lang w:val="en-US"/>
-        </w:rPr>
-      </w:pPr>
+        <w:t xml:space="preserve">--  </w:t>
+      </w:r>
       <w:r>
         <w:rPr>
           <w:highlight w:val="red"/>
           <w:lang w:val="en-US"/>
         </w:rPr>
-        <w:t xml:space="preserve">--  </w:t>
-      </w:r>
-      <w:r>
-        <w:rPr>
-          <w:highlight w:val="red"/>
-          <w:lang w:val="en-US"/>
-        </w:rPr>
         <w:t>JM</w:t>
       </w:r>
+      <w:proofErr w:type="gramEnd"/>
       <w:r>
         <w:rPr>
           <w:highlight w:val="red"/>
@@ -960,458 +1175,741 @@
           <w:highlight w:val="red"/>
           <w:lang w:val="en-US"/>
         </w:rPr>
-        <w:t>,</w:t>
+        <w:t>, to do</w:t>
       </w:r>
       <w:r>
         <w:rPr>
           <w:highlight w:val="red"/>
           <w:lang w:val="en-US"/>
         </w:rPr>
-        <w:t xml:space="preserve"> to do</w:t>
+        <w:t xml:space="preserve"> </w:t>
+      </w:r>
+      <w:r>
+        <w:rPr>
+          <w:highlight w:val="red"/>
+          <w:lang w:val="en-US"/>
+        </w:rPr>
+        <w:t>–</w:t>
+      </w:r>
+      <w:r>
+        <w:rPr>
+          <w:lang w:val="en-US"/>
+        </w:rPr>
+        <w:t xml:space="preserve"> </w:t>
+      </w:r>
+    </w:p>
+    <w:p>
+      <w:pPr>
+        <w:rPr>
+          <w:lang w:val="en-US"/>
+        </w:rPr>
+      </w:pPr>
+    </w:p>
+    <w:p>
+      <w:pPr>
+        <w:rPr>
+          <w:lang w:val="en-US"/>
+        </w:rPr>
+      </w:pPr>
+    </w:p>
+    <w:p>
+      <w:pPr>
+        <w:rPr>
+          <w:lang w:val="en-US"/>
+        </w:rPr>
+      </w:pPr>
+    </w:p>
+    <w:p>
+      <w:pPr>
+        <w:rPr>
+          <w:b/>
+          <w:lang w:val="en-US"/>
+        </w:rPr>
+      </w:pPr>
+      <w:r>
+        <w:rPr>
+          <w:b/>
+          <w:lang w:val="en-US"/>
+        </w:rPr>
+        <w:t>Reviewer #</w:t>
+      </w:r>
+      <w:r>
+        <w:rPr>
+          <w:b/>
+          <w:lang w:val="en-US"/>
+        </w:rPr>
+        <w:t>2</w:t>
+      </w:r>
+    </w:p>
+    <w:p>
+      <w:pPr>
+        <w:rPr>
+          <w:b/>
+          <w:lang w:val="en-US"/>
+        </w:rPr>
+      </w:pPr>
+    </w:p>
+    <w:p>
+      <w:pPr>
+        <w:rPr>
+          <w:lang w:val="en-US"/>
+        </w:rPr>
+      </w:pPr>
+      <w:r>
+        <w:rPr>
+          <w:lang w:val="en-US"/>
+        </w:rPr>
+        <w:t>Reviewer #2 (Comments for the Author):</w:t>
+      </w:r>
+    </w:p>
+    <w:p>
+      <w:pPr>
+        <w:rPr>
+          <w:lang w:val="en-US"/>
+        </w:rPr>
+      </w:pPr>
+    </w:p>
+    <w:p>
+      <w:pPr>
+        <w:rPr>
+          <w:lang w:val="en-US"/>
+        </w:rPr>
+      </w:pPr>
+      <w:r>
+        <w:rPr>
+          <w:lang w:val="en-US"/>
+        </w:rPr>
+        <w:t>The authors present a manuscript describing dynamical features of the human gut microbiome in healthy and diseased people (</w:t>
+      </w:r>
+      <w:proofErr w:type="gramStart"/>
+      <w:r>
+        <w:rPr>
+          <w:lang w:val="en-US"/>
+        </w:rPr>
+        <w:t>97 time</w:t>
+      </w:r>
+      <w:proofErr w:type="gramEnd"/>
+      <w:r>
+        <w:rPr>
+          <w:lang w:val="en-US"/>
+        </w:rPr>
+        <w:t xml:space="preserve"> series of varying lengths and densities). They find that relative abundance trajectories for individual bacteria follow Taylor's Law (i.e. power law scaling between mean and variance). They fit a stochastic differential equation that includes power-law terms to many gut time series obtained from the literature. The overall conclusions are that power laws can be fit to microbial time series and community rank instability is higher in disease.</w:t>
+      </w:r>
+    </w:p>
+    <w:p>
+      <w:pPr>
+        <w:rPr>
+          <w:lang w:val="en-US"/>
+        </w:rPr>
+      </w:pPr>
+    </w:p>
+    <w:p>
+      <w:pPr>
+        <w:rPr>
+          <w:lang w:val="en-US"/>
+        </w:rPr>
+      </w:pPr>
+      <w:r>
+        <w:rPr>
+          <w:lang w:val="en-US"/>
+        </w:rPr>
+        <w:t>First, the manuscript is poorly written and needs English language editing.</w:t>
+      </w:r>
+    </w:p>
+    <w:p>
+      <w:pPr>
+        <w:rPr>
+          <w:lang w:val="en-US"/>
+        </w:rPr>
+      </w:pPr>
+    </w:p>
+    <w:p>
+      <w:pPr>
+        <w:rPr>
+          <w:lang w:val="en-US"/>
+        </w:rPr>
+      </w:pPr>
+      <w:r>
+        <w:rPr>
+          <w:lang w:val="en-US"/>
+        </w:rPr>
+        <w:t xml:space="preserve">Second, I don't think the Taylor's Law results are terribly useful. There is no clear interpretation for these power law phenomena. Prior work has shown that these patterns can be produced by sampling processes from a skewed distribution (e.g. OTU abundance profiles). If statistical artifacts are driving these patterns, I'm not sure how biologically useful they are. Also, I believe Taylor's Law is usually in the form: </w:t>
+      </w:r>
+      <w:proofErr w:type="spellStart"/>
+      <w:r>
+        <w:rPr>
+          <w:lang w:val="en-US"/>
+        </w:rPr>
+        <w:t>var</w:t>
+      </w:r>
+      <w:proofErr w:type="spellEnd"/>
+      <w:r>
+        <w:rPr>
+          <w:lang w:val="en-US"/>
+        </w:rPr>
+        <w:t xml:space="preserve">(x) = alpha * mean(x)^beta. However, you are relating the standard deviation and the mean, not the variance in the mean. This is why your beta term is less than one (beta is usually reported as being between 1 and 2 in most real-world data, with beta = 1.0 being a Poisson process - but this is only true if you are looking at </w:t>
+      </w:r>
+      <w:proofErr w:type="spellStart"/>
+      <w:r>
+        <w:rPr>
+          <w:lang w:val="en-US"/>
+        </w:rPr>
+        <w:t>var</w:t>
+      </w:r>
+      <w:proofErr w:type="spellEnd"/>
+      <w:r>
+        <w:rPr>
+          <w:lang w:val="en-US"/>
+        </w:rPr>
+        <w:t>(x)).</w:t>
+      </w:r>
+    </w:p>
+    <w:p>
+      <w:pPr>
+        <w:rPr>
+          <w:lang w:val="en-US"/>
+        </w:rPr>
+      </w:pPr>
+    </w:p>
+    <w:p>
+      <w:pPr>
+        <w:rPr>
+          <w:lang w:val="en-US"/>
+        </w:rPr>
+      </w:pPr>
+      <w:r>
+        <w:rPr>
+          <w:highlight w:val="red"/>
+          <w:lang w:val="en-US"/>
+        </w:rPr>
+        <w:t>…</w:t>
+      </w:r>
+    </w:p>
+    <w:p>
+      <w:pPr>
+        <w:rPr>
+          <w:lang w:val="en-US"/>
+        </w:rPr>
+      </w:pPr>
+    </w:p>
+    <w:p>
+      <w:pPr>
+        <w:rPr>
+          <w:lang w:val="en-US"/>
+        </w:rPr>
+      </w:pPr>
+      <w:r>
+        <w:rPr>
+          <w:lang w:val="en-US"/>
+        </w:rPr>
+        <w:t xml:space="preserve">Third, I'm not sure how useful the </w:t>
+      </w:r>
+      <w:proofErr w:type="spellStart"/>
+      <w:r>
+        <w:rPr>
+          <w:lang w:val="en-US"/>
+        </w:rPr>
+        <w:t>Langevin</w:t>
+      </w:r>
+      <w:proofErr w:type="spellEnd"/>
+      <w:r>
+        <w:rPr>
+          <w:lang w:val="en-US"/>
+        </w:rPr>
+        <w:t xml:space="preserve"> model fitting is. I know you're using it to get your 'fitness' (F) and 'amplitude of fluctuations' (V). However, you can probably obtain the same rolling window V plot by looking at the overall community variance along similar rolling windows (i.e. with a very simple calculation, rather than going to the trouble of fitting a stochastic model).</w:t>
+      </w:r>
+    </w:p>
+    <w:p>
+      <w:pPr>
+        <w:rPr>
+          <w:lang w:val="en-US"/>
+        </w:rPr>
+      </w:pPr>
+    </w:p>
+    <w:p>
+      <w:pPr>
+        <w:rPr>
+          <w:lang w:val="en-US"/>
+        </w:rPr>
+      </w:pPr>
+      <w:r>
+        <w:rPr>
+          <w:highlight w:val="red"/>
+          <w:lang w:val="en-US"/>
+        </w:rPr>
+        <w:t>…</w:t>
+      </w:r>
+    </w:p>
+    <w:p>
+      <w:pPr>
+        <w:rPr>
+          <w:lang w:val="en-US"/>
+        </w:rPr>
+      </w:pPr>
+    </w:p>
+    <w:p>
+      <w:pPr>
+        <w:rPr>
+          <w:lang w:val="en-US"/>
+        </w:rPr>
+      </w:pPr>
+      <w:r>
+        <w:rPr>
+          <w:lang w:val="en-US"/>
+        </w:rPr>
+        <w:t xml:space="preserve">Fourth, I found the rank-instability stuff interesting. To me, this was the main biological result of the paper. I think the manuscript would be greatly improved if the focus was shifted to this rank instability and the presence of these rank stability 'islands'. You could dig more into the taxonomic identities of these organisms, and try to connect their dynamics to what we already know in the literature. </w:t>
+      </w:r>
+    </w:p>
+    <w:p>
+      <w:pPr>
+        <w:rPr>
+          <w:lang w:val="en-US"/>
+        </w:rPr>
+      </w:pPr>
+    </w:p>
+    <w:p>
+      <w:pPr>
+        <w:rPr>
+          <w:lang w:val="en-US"/>
+        </w:rPr>
+      </w:pPr>
+      <w:r>
+        <w:rPr>
+          <w:highlight w:val="yellow"/>
+          <w:lang w:val="en-US"/>
+        </w:rPr>
+        <w:t>This could be a great objective to future works in this line.</w:t>
+      </w:r>
+      <w:r>
+        <w:rPr>
+          <w:lang w:val="en-US"/>
+        </w:rPr>
+        <w:t xml:space="preserve"> </w:t>
+      </w:r>
+    </w:p>
+    <w:p>
+      <w:pPr>
+        <w:rPr>
+          <w:lang w:val="en-US"/>
+        </w:rPr>
+      </w:pPr>
+    </w:p>
+    <w:p>
+      <w:pPr>
+        <w:rPr>
+          <w:lang w:val="en-US"/>
+        </w:rPr>
+      </w:pPr>
+      <w:r>
+        <w:rPr>
+          <w:lang w:val="en-US"/>
+        </w:rPr>
+        <w:t>Overall, you have gathered a large number of time series (97). There is a lot of potential in these data, but I don't think the current approach with Taylor's Law and model fitting is the best way to go.</w:t>
+      </w:r>
+    </w:p>
+    <w:p>
+      <w:pPr>
+        <w:rPr>
+          <w:lang w:val="en-US"/>
+        </w:rPr>
+      </w:pPr>
+    </w:p>
+    <w:p>
+      <w:pPr>
+        <w:rPr>
+          <w:lang w:val="en-US"/>
+        </w:rPr>
+      </w:pPr>
+      <w:r>
+        <w:rPr>
+          <w:highlight w:val="red"/>
+          <w:lang w:val="en-US"/>
+        </w:rPr>
+        <w:t>…</w:t>
+      </w:r>
+      <w:r>
+        <w:rPr>
+          <w:lang w:val="en-US"/>
+        </w:rPr>
+        <w:t xml:space="preserve"> </w:t>
+      </w:r>
+    </w:p>
+    <w:p>
+      <w:pPr>
+        <w:rPr>
+          <w:lang w:val="en-US"/>
+        </w:rPr>
+      </w:pPr>
+    </w:p>
+    <w:p>
+      <w:pPr>
+        <w:rPr>
+          <w:lang w:val="en-US"/>
+        </w:rPr>
+      </w:pPr>
+      <w:r>
+        <w:rPr>
+          <w:lang w:val="en-US"/>
+        </w:rPr>
+        <w:t>Specific Comments:</w:t>
+      </w:r>
+    </w:p>
+    <w:p>
+      <w:pPr>
+        <w:rPr>
+          <w:lang w:val="en-US"/>
+        </w:rPr>
+      </w:pPr>
+    </w:p>
+    <w:p>
+      <w:pPr>
+        <w:rPr>
+          <w:lang w:val="en-US"/>
+        </w:rPr>
+      </w:pPr>
+      <w:r>
+        <w:rPr>
+          <w:lang w:val="en-US"/>
+        </w:rPr>
+        <w:t>If you're going to fit Taylor's Law, spend more time discussing what the parameters mean biologically and how your data compare to data from other systems.</w:t>
+      </w:r>
+    </w:p>
+    <w:p>
+      <w:pPr>
+        <w:rPr>
+          <w:lang w:val="en-US"/>
+        </w:rPr>
+      </w:pPr>
+    </w:p>
+    <w:p>
+      <w:pPr>
+        <w:rPr>
+          <w:lang w:val="en-US"/>
+        </w:rPr>
+      </w:pPr>
+    </w:p>
+    <w:p>
+      <w:pPr>
+        <w:rPr>
+          <w:lang w:val="en-US"/>
+        </w:rPr>
+      </w:pPr>
+    </w:p>
+    <w:p>
+      <w:pPr>
+        <w:rPr>
+          <w:lang w:val="en-US"/>
+        </w:rPr>
+      </w:pPr>
+      <w:r>
+        <w:rPr>
+          <w:lang w:val="en-US"/>
+        </w:rPr>
+        <w:t>You don't properly define the F parameter, that you call 'fitness', in your stochastic differential equation. What is the biological intuition behind this parameter? What do you mean by 'fitness'?</w:t>
+      </w:r>
+    </w:p>
+    <w:p>
+      <w:pPr>
+        <w:rPr>
+          <w:lang w:val="en-US"/>
+        </w:rPr>
+      </w:pPr>
+    </w:p>
+    <w:p>
+      <w:pPr>
+        <w:rPr>
+          <w:lang w:val="en-US"/>
+        </w:rPr>
+      </w:pPr>
+      <w:r>
+        <w:rPr>
+          <w:highlight w:val="red"/>
+          <w:lang w:val="en-US"/>
+        </w:rPr>
+        <w:t>good observation.</w:t>
+      </w:r>
+      <w:r>
+        <w:rPr>
+          <w:lang w:val="en-US"/>
+        </w:rPr>
+        <w:t xml:space="preserve"> </w:t>
+      </w:r>
+    </w:p>
+    <w:p>
+      <w:pPr>
+        <w:rPr>
+          <w:lang w:val="en-US"/>
+        </w:rPr>
+      </w:pPr>
+    </w:p>
+    <w:p>
+      <w:pPr>
+        <w:rPr>
+          <w:lang w:val="en-US"/>
+        </w:rPr>
+      </w:pPr>
+      <w:r>
+        <w:rPr>
+          <w:lang w:val="en-US"/>
+        </w:rPr>
+        <w:t xml:space="preserve">Have you taken compositional effects into account in your Taylor's Law scaling? For example, do you expect sub-linear scaling to be due to damping of variance in abundant </w:t>
+      </w:r>
+    </w:p>
+    <w:p>
+      <w:pPr>
+        <w:rPr>
+          <w:lang w:val="en-US"/>
+        </w:rPr>
+      </w:pPr>
+    </w:p>
+    <w:p>
+      <w:pPr>
+        <w:rPr>
+          <w:lang w:val="en-US"/>
+        </w:rPr>
+      </w:pPr>
+      <w:r>
+        <w:rPr>
+          <w:lang w:val="en-US"/>
+        </w:rPr>
+        <w:t>Why didn't you include the time series from this paper? https://genomebiology.biomedcentral.com/articles/10.1186/gb-2014-15-7-r89</w:t>
+      </w:r>
+    </w:p>
+    <w:p>
+      <w:pPr>
+        <w:rPr>
+          <w:lang w:val="en-US"/>
+        </w:rPr>
+      </w:pPr>
+    </w:p>
+    <w:p>
+      <w:pPr>
+        <w:rPr>
+          <w:highlight w:val="yellow"/>
+          <w:lang w:val="en-US"/>
+        </w:rPr>
+      </w:pPr>
+      <w:r>
+        <w:rPr>
+          <w:highlight w:val="yellow"/>
+          <w:lang w:val="en-US"/>
+        </w:rPr>
+        <w:t xml:space="preserve">The work of David </w:t>
+      </w:r>
+      <w:r>
+        <w:rPr>
+          <w:i/>
+          <w:highlight w:val="yellow"/>
+          <w:lang w:val="en-US"/>
+        </w:rPr>
+        <w:t>et al</w:t>
+      </w:r>
+      <w:r>
+        <w:rPr>
+          <w:highlight w:val="yellow"/>
+          <w:lang w:val="en-US"/>
+        </w:rPr>
+        <w:t>. really fits into our framework.</w:t>
+      </w:r>
+      <w:r>
+        <w:rPr>
+          <w:highlight w:val="yellow"/>
+          <w:lang w:val="en-US"/>
+        </w:rPr>
+        <w:t xml:space="preserve"> </w:t>
+      </w:r>
+    </w:p>
+    <w:p>
+      <w:pPr>
+        <w:rPr>
+          <w:highlight w:val="yellow"/>
+          <w:lang w:val="en-US"/>
+        </w:rPr>
+      </w:pPr>
+      <w:r>
+        <w:rPr>
+          <w:highlight w:val="yellow"/>
+          <w:lang w:val="en-US"/>
+        </w:rPr>
+        <w:t>The reason for not including this paper was because we selected</w:t>
+      </w:r>
+      <w:r>
+        <w:rPr>
+          <w:highlight w:val="yellow"/>
+          <w:lang w:val="en-US"/>
+        </w:rPr>
+        <w:t xml:space="preserve"> only those works with</w:t>
+      </w:r>
+      <w:r>
+        <w:rPr>
+          <w:highlight w:val="yellow"/>
+          <w:lang w:val="en-US"/>
+        </w:rPr>
+        <w:t xml:space="preserve"> more citations. (weak reason)</w:t>
+      </w:r>
+    </w:p>
+    <w:p>
+      <w:pPr>
+        <w:rPr>
+          <w:highlight w:val="yellow"/>
+          <w:lang w:val="en-US"/>
+        </w:rPr>
+      </w:pPr>
+      <w:r>
+        <w:rPr>
+          <w:highlight w:val="yellow"/>
+          <w:lang w:val="en-US"/>
+        </w:rPr>
+        <w:t>We have not included this work because it has an adherent complexity (thanks to the deep metadata) which could harden the conclusions of our hypothesis.</w:t>
+      </w:r>
+      <w:r>
+        <w:rPr>
+          <w:highlight w:val="yellow"/>
+          <w:lang w:val="en-US"/>
+        </w:rPr>
+        <w:t xml:space="preserve"> </w:t>
+      </w:r>
+    </w:p>
+    <w:p>
+      <w:pPr>
+        <w:rPr>
+          <w:highlight w:val="yellow"/>
+          <w:lang w:val="en-US"/>
+        </w:rPr>
+      </w:pPr>
+      <w:r>
+        <w:rPr>
+          <w:highlight w:val="yellow"/>
+          <w:lang w:val="en-US"/>
+        </w:rPr>
+        <w:t>Nevertheless, we are including this valu</w:t>
+      </w:r>
+      <w:r>
+        <w:rPr>
+          <w:highlight w:val="yellow"/>
+          <w:lang w:val="en-US"/>
+        </w:rPr>
+        <w:t>able data to try to understand some of the weak points of our model.</w:t>
       </w:r>
       <w:bookmarkStart w:id="0" w:name="_GoBack"/>
       <w:bookmarkEnd w:id="0"/>
-      <w:r>
-        <w:rPr>
-          <w:highlight w:val="red"/>
+    </w:p>
+    <w:p>
+      <w:pPr>
+        <w:rPr>
+          <w:lang w:val="en-US"/>
+        </w:rPr>
+      </w:pPr>
+      <w:r>
+        <w:rPr>
+          <w:highlight w:val="yellow"/>
+          <w:lang w:val="en-US"/>
+        </w:rPr>
+        <w:t xml:space="preserve">-no </w:t>
+      </w:r>
+      <w:proofErr w:type="spellStart"/>
+      <w:r>
+        <w:rPr>
+          <w:highlight w:val="yellow"/>
+          <w:lang w:val="en-US"/>
+        </w:rPr>
+        <w:t>sé</w:t>
+      </w:r>
+      <w:proofErr w:type="spellEnd"/>
+      <w:r>
+        <w:rPr>
+          <w:highlight w:val="yellow"/>
           <w:lang w:val="en-US"/>
         </w:rPr>
         <w:t xml:space="preserve"> </w:t>
       </w:r>
-      <w:r>
-        <w:rPr>
-          <w:highlight w:val="red"/>
-          <w:lang w:val="en-US"/>
-        </w:rPr>
-        <w:t>–</w:t>
-      </w:r>
-      <w:r>
-        <w:rPr>
+      <w:proofErr w:type="spellStart"/>
+      <w:r>
+        <w:rPr>
+          <w:highlight w:val="yellow"/>
+          <w:lang w:val="en-US"/>
+        </w:rPr>
+        <w:t>muy</w:t>
+      </w:r>
+      <w:proofErr w:type="spellEnd"/>
+      <w:r>
+        <w:rPr>
+          <w:highlight w:val="yellow"/>
           <w:lang w:val="en-US"/>
         </w:rPr>
         <w:t xml:space="preserve"> </w:t>
       </w:r>
-    </w:p>
-    <w:p>
-      <w:pPr>
-        <w:rPr>
-          <w:lang w:val="en-US"/>
-        </w:rPr>
-      </w:pPr>
-    </w:p>
-    <w:p>
-      <w:pPr>
-        <w:rPr>
-          <w:lang w:val="en-US"/>
-        </w:rPr>
-      </w:pPr>
-    </w:p>
-    <w:p>
-      <w:pPr>
-        <w:rPr>
-          <w:lang w:val="en-US"/>
-        </w:rPr>
-      </w:pPr>
-    </w:p>
-    <w:p>
-      <w:pPr>
-        <w:rPr>
-          <w:b/>
-          <w:lang w:val="en-US"/>
-        </w:rPr>
-      </w:pPr>
-      <w:r>
-        <w:rPr>
-          <w:b/>
-          <w:lang w:val="en-US"/>
-        </w:rPr>
-        <w:t>Reviewer #</w:t>
-      </w:r>
-      <w:r>
-        <w:rPr>
-          <w:b/>
-          <w:lang w:val="en-US"/>
-        </w:rPr>
-        <w:t>2</w:t>
-      </w:r>
-    </w:p>
-    <w:p>
-      <w:pPr>
-        <w:rPr>
-          <w:b/>
-          <w:lang w:val="en-US"/>
-        </w:rPr>
-      </w:pPr>
-    </w:p>
-    <w:p>
-      <w:pPr>
-        <w:rPr>
-          <w:lang w:val="en-US"/>
-        </w:rPr>
-      </w:pPr>
-      <w:r>
-        <w:rPr>
-          <w:lang w:val="en-US"/>
-        </w:rPr>
-        <w:t>Reviewer #2 (Comments for the Author):</w:t>
-      </w:r>
-    </w:p>
-    <w:p>
-      <w:pPr>
-        <w:rPr>
-          <w:lang w:val="en-US"/>
-        </w:rPr>
-      </w:pPr>
-    </w:p>
-    <w:p>
-      <w:pPr>
-        <w:rPr>
-          <w:lang w:val="en-US"/>
-        </w:rPr>
-      </w:pPr>
-      <w:r>
-        <w:rPr>
-          <w:lang w:val="en-US"/>
-        </w:rPr>
-        <w:t>The authors present a manuscript describing dynamical features of the human gut microbiome in healthy and diseased people (97 time series of varying lengths and densities). They find that relative abundance trajectories for individual bacteria follow Taylor's Law (i.e. power law scaling between mean and variance). They fit a stochastic differential equation that includes power-law terms to many gut time series obtained from the literature. The overall conclusions are that power laws can be fit to microbial time series and community rank instability is higher in disease.</w:t>
-      </w:r>
-    </w:p>
-    <w:p>
-      <w:pPr>
-        <w:rPr>
-          <w:lang w:val="en-US"/>
-        </w:rPr>
-      </w:pPr>
-    </w:p>
-    <w:p>
-      <w:pPr>
-        <w:rPr>
-          <w:lang w:val="en-US"/>
-        </w:rPr>
-      </w:pPr>
-      <w:r>
-        <w:rPr>
-          <w:lang w:val="en-US"/>
-        </w:rPr>
-        <w:t>First, the manuscript is poorly written and needs English language editing.</w:t>
-      </w:r>
-    </w:p>
-    <w:p>
-      <w:pPr>
-        <w:rPr>
-          <w:lang w:val="en-US"/>
-        </w:rPr>
-      </w:pPr>
-    </w:p>
-    <w:p>
-      <w:pPr>
-        <w:rPr>
-          <w:lang w:val="en-US"/>
-        </w:rPr>
-      </w:pPr>
-      <w:r>
-        <w:rPr>
-          <w:lang w:val="en-US"/>
-        </w:rPr>
-        <w:t>Second, I don't think the Taylor's Law results are terribly useful. There is no clear interpretation for these power law phenomena. Prior work has shown that these patterns can be produced by sampling processes from a skewed distribution (e.g. OTU abundance profiles). If statistical artifacts are driving these patterns, I'm not sure how biologically useful they are. Also, I believe Taylor's Law is usually in the form: var(x) = alpha * mean(x)^beta. However, you are relating the standard deviation and the mean, not the variance in the mean. This is why your beta term is less than one (beta is usually reported as being between 1 and 2 in most real-world data, with beta = 1.0 being a Poisson process - but this is only true if you are looking at var(x)).</w:t>
-      </w:r>
-    </w:p>
-    <w:p>
-      <w:pPr>
-        <w:rPr>
-          <w:lang w:val="en-US"/>
-        </w:rPr>
-      </w:pPr>
-    </w:p>
-    <w:p>
-      <w:pPr>
-        <w:rPr>
-          <w:lang w:val="en-US"/>
-        </w:rPr>
-      </w:pPr>
-      <w:r>
-        <w:rPr>
-          <w:highlight w:val="red"/>
-          <w:lang w:val="en-US"/>
-        </w:rPr>
-        <w:t>…</w:t>
-      </w:r>
-    </w:p>
-    <w:p>
-      <w:pPr>
-        <w:rPr>
-          <w:lang w:val="en-US"/>
-        </w:rPr>
-      </w:pPr>
-    </w:p>
-    <w:p>
-      <w:pPr>
-        <w:rPr>
-          <w:lang w:val="en-US"/>
-        </w:rPr>
-      </w:pPr>
-      <w:r>
-        <w:rPr>
-          <w:lang w:val="en-US"/>
-        </w:rPr>
-        <w:t>Third, I'm not sure how useful the Langevin model fitting is. I know you're using it to get your 'fitness' (F) and 'amplitude of fluctuations' (V). However, you can probably obtain the same rolling window V plot by looking at the overall community variance along similar rolling windows (i.e. with a very simple calculation, rather than going to the trouble of fitting a stochastic model).</w:t>
-      </w:r>
-    </w:p>
-    <w:p>
-      <w:pPr>
-        <w:rPr>
-          <w:lang w:val="en-US"/>
-        </w:rPr>
-      </w:pPr>
-    </w:p>
-    <w:p>
-      <w:pPr>
-        <w:rPr>
-          <w:lang w:val="en-US"/>
-        </w:rPr>
-      </w:pPr>
-      <w:r>
-        <w:rPr>
-          <w:highlight w:val="red"/>
-          <w:lang w:val="en-US"/>
-        </w:rPr>
-        <w:t>…</w:t>
-      </w:r>
-    </w:p>
-    <w:p>
-      <w:pPr>
-        <w:rPr>
-          <w:lang w:val="en-US"/>
-        </w:rPr>
-      </w:pPr>
-    </w:p>
-    <w:p>
-      <w:pPr>
-        <w:rPr>
-          <w:lang w:val="en-US"/>
-        </w:rPr>
-      </w:pPr>
-      <w:r>
-        <w:rPr>
-          <w:lang w:val="en-US"/>
-        </w:rPr>
-        <w:t xml:space="preserve">Fourth, I found the rank-instability stuff interesting. To me, this was the main biological result of the paper. I think the manuscript would be greatly improved if the focus was shifted to this rank instability and the presence of these rank stability 'islands'. You could dig more into the taxonomic identities of these organisms, and try to connect their dynamics to what we already know in the literature. </w:t>
-      </w:r>
-    </w:p>
-    <w:p>
-      <w:pPr>
-        <w:rPr>
-          <w:lang w:val="en-US"/>
-        </w:rPr>
-      </w:pPr>
-    </w:p>
-    <w:p>
-      <w:pPr>
-        <w:rPr>
-          <w:lang w:val="en-US"/>
-        </w:rPr>
-      </w:pPr>
-      <w:r>
-        <w:rPr>
-          <w:highlight w:val="yellow"/>
-          <w:lang w:val="en-US"/>
-        </w:rPr>
-        <w:t>This could be a great objective to future works in this line.</w:t>
-      </w:r>
-      <w:r>
-        <w:rPr>
+      <w:proofErr w:type="spellStart"/>
+      <w:r>
+        <w:rPr>
+          <w:highlight w:val="yellow"/>
+          <w:lang w:val="en-US"/>
+        </w:rPr>
+        <w:t>bien</w:t>
+      </w:r>
+      <w:proofErr w:type="spellEnd"/>
+      <w:r>
+        <w:rPr>
+          <w:highlight w:val="yellow"/>
           <w:lang w:val="en-US"/>
         </w:rPr>
         <w:t xml:space="preserve"> </w:t>
       </w:r>
-    </w:p>
-    <w:p>
-      <w:pPr>
-        <w:rPr>
-          <w:lang w:val="en-US"/>
-        </w:rPr>
-      </w:pPr>
-    </w:p>
-    <w:p>
-      <w:pPr>
-        <w:rPr>
-          <w:lang w:val="en-US"/>
-        </w:rPr>
-      </w:pPr>
-      <w:r>
-        <w:rPr>
-          <w:lang w:val="en-US"/>
-        </w:rPr>
-        <w:t>Overall, you have gathered a large number of time series (97). There is a lot of potential in these data, but I don't think the current approach with Taylor's Law and model fitting is the best way to go.</w:t>
-      </w:r>
-    </w:p>
-    <w:p>
-      <w:pPr>
-        <w:rPr>
-          <w:lang w:val="en-US"/>
-        </w:rPr>
-      </w:pPr>
-    </w:p>
-    <w:p>
-      <w:pPr>
-        <w:rPr>
-          <w:lang w:val="en-US"/>
-        </w:rPr>
-      </w:pPr>
-      <w:r>
-        <w:rPr>
-          <w:highlight w:val="red"/>
-          <w:lang w:val="en-US"/>
-        </w:rPr>
-        <w:t>…</w:t>
-      </w:r>
-      <w:r>
-        <w:rPr>
+      <w:proofErr w:type="spellStart"/>
+      <w:r>
+        <w:rPr>
+          <w:highlight w:val="yellow"/>
+          <w:lang w:val="en-US"/>
+        </w:rPr>
+        <w:t>qué</w:t>
+      </w:r>
+      <w:proofErr w:type="spellEnd"/>
+      <w:r>
+        <w:rPr>
+          <w:highlight w:val="yellow"/>
           <w:lang w:val="en-US"/>
         </w:rPr>
         <w:t xml:space="preserve"> </w:t>
       </w:r>
-    </w:p>
-    <w:p>
-      <w:pPr>
-        <w:rPr>
-          <w:lang w:val="en-US"/>
-        </w:rPr>
-      </w:pPr>
-    </w:p>
-    <w:p>
-      <w:pPr>
-        <w:rPr>
-          <w:lang w:val="en-US"/>
-        </w:rPr>
-      </w:pPr>
-      <w:r>
-        <w:rPr>
-          <w:lang w:val="en-US"/>
-        </w:rPr>
-        <w:t>Specific Comments:</w:t>
-      </w:r>
-    </w:p>
-    <w:p>
-      <w:pPr>
-        <w:rPr>
-          <w:lang w:val="en-US"/>
-        </w:rPr>
-      </w:pPr>
-    </w:p>
-    <w:p>
-      <w:pPr>
-        <w:rPr>
-          <w:lang w:val="en-US"/>
-        </w:rPr>
-      </w:pPr>
-      <w:r>
-        <w:rPr>
-          <w:lang w:val="en-US"/>
-        </w:rPr>
-        <w:t>If you're going to fit Taylor's Law, spend more time discussing what the parameters mean biologically and how your data compare to data from other systems.</w:t>
-      </w:r>
-    </w:p>
-    <w:p>
-      <w:pPr>
-        <w:rPr>
-          <w:lang w:val="en-US"/>
-        </w:rPr>
-      </w:pPr>
-    </w:p>
-    <w:p>
-      <w:pPr>
-        <w:rPr>
-          <w:lang w:val="en-US"/>
-        </w:rPr>
-      </w:pPr>
-    </w:p>
-    <w:p>
-      <w:pPr>
-        <w:rPr>
-          <w:lang w:val="en-US"/>
-        </w:rPr>
-      </w:pPr>
-    </w:p>
-    <w:p>
-      <w:pPr>
-        <w:rPr>
-          <w:lang w:val="en-US"/>
-        </w:rPr>
-      </w:pPr>
-      <w:r>
-        <w:rPr>
-          <w:lang w:val="en-US"/>
-        </w:rPr>
-        <w:t>You don't properly define the F parameter, that you call 'fitness', in your stochastic differential equation. What is the biological intuition behind this parameter? What do you mean by 'fitness'?</w:t>
-      </w:r>
-    </w:p>
-    <w:p>
-      <w:pPr>
-        <w:rPr>
-          <w:lang w:val="en-US"/>
-        </w:rPr>
-      </w:pPr>
-    </w:p>
-    <w:p>
-      <w:pPr>
-        <w:rPr>
-          <w:lang w:val="en-US"/>
-        </w:rPr>
-      </w:pPr>
-      <w:r>
-        <w:rPr>
-          <w:highlight w:val="red"/>
-          <w:lang w:val="en-US"/>
-        </w:rPr>
-        <w:t>good observation.</w:t>
-      </w:r>
-      <w:r>
-        <w:rPr>
-          <w:lang w:val="en-US"/>
-        </w:rPr>
-        <w:t xml:space="preserve"> </w:t>
-      </w:r>
-    </w:p>
-    <w:p>
-      <w:pPr>
-        <w:rPr>
-          <w:lang w:val="en-US"/>
-        </w:rPr>
-      </w:pPr>
-    </w:p>
-    <w:p>
-      <w:pPr>
-        <w:rPr>
-          <w:lang w:val="en-US"/>
-        </w:rPr>
-      </w:pPr>
-      <w:r>
-        <w:rPr>
-          <w:lang w:val="en-US"/>
-        </w:rPr>
-        <w:t xml:space="preserve">Have you taken compositional effects into account in your Taylor's Law scaling? For example, do you expect sub-linear scaling to be due to damping of variance in abundant </w:t>
-      </w:r>
-    </w:p>
-    <w:p>
-      <w:pPr>
-        <w:rPr>
-          <w:lang w:val="en-US"/>
-        </w:rPr>
-      </w:pPr>
-    </w:p>
-    <w:p>
-      <w:pPr>
-        <w:rPr>
-          <w:lang w:val="en-US"/>
-        </w:rPr>
-      </w:pPr>
-      <w:r>
-        <w:rPr>
-          <w:lang w:val="en-US"/>
-        </w:rPr>
-        <w:t>Why didn't you include the time series from this paper? https://genomebiology.biomedcentral.com/articles/10.1186/gb-2014-15-7-r89</w:t>
-      </w:r>
+      <w:proofErr w:type="spellStart"/>
+      <w:r>
+        <w:rPr>
+          <w:highlight w:val="yellow"/>
+          <w:lang w:val="en-US"/>
+        </w:rPr>
+        <w:t>contestar</w:t>
+      </w:r>
+      <w:proofErr w:type="spellEnd"/>
+      <w:r>
+        <w:rPr>
+          <w:highlight w:val="yellow"/>
+          <w:lang w:val="en-US"/>
+        </w:rPr>
+        <w:t xml:space="preserve"> a </w:t>
+      </w:r>
+      <w:proofErr w:type="spellStart"/>
+      <w:r>
+        <w:rPr>
+          <w:highlight w:val="yellow"/>
+          <w:lang w:val="en-US"/>
+        </w:rPr>
+        <w:t>esto</w:t>
+      </w:r>
+      <w:proofErr w:type="spellEnd"/>
+      <w:r>
+        <w:rPr>
+          <w:highlight w:val="yellow"/>
+          <w:lang w:val="en-US"/>
+        </w:rPr>
+        <w:t>…-</w:t>
+      </w:r>
+    </w:p>
+    <w:p>
+      <w:pPr>
+        <w:rPr>
+          <w:lang w:val="en-US"/>
+        </w:rPr>
+      </w:pPr>
     </w:p>
     <w:p>
       <w:pPr>
@@ -1445,6 +1943,29 @@
           <w:lang w:val="en-US"/>
         </w:rPr>
       </w:pPr>
+      <w:r>
+        <w:rPr>
+          <w:highlight w:val="green"/>
+          <w:lang w:val="en-US"/>
+        </w:rPr>
+        <w:t xml:space="preserve">No, they are the same axis as Figure 2. It is plotted the Taylor’s Parameter space in </w:t>
+      </w:r>
+      <w:proofErr w:type="spellStart"/>
+      <w:r>
+        <w:rPr>
+          <w:highlight w:val="green"/>
+          <w:lang w:val="en-US"/>
+        </w:rPr>
+        <w:t>std</w:t>
+      </w:r>
+      <w:proofErr w:type="spellEnd"/>
+      <w:r>
+        <w:rPr>
+          <w:highlight w:val="green"/>
+          <w:lang w:val="en-US"/>
+        </w:rPr>
+        <w:t xml:space="preserve"> units.</w:t>
+      </w:r>
     </w:p>
     <w:sectPr>
       <w:pgSz w:w="11900" w:h="16840"/>
@@ -2207,13 +2728,13 @@
     <w:name w:val="Normal"/>
     <w:qFormat/>
   </w:style>
-  <w:style w:type="character" w:default="1" w:styleId="DefaultParagraphFont">
+  <w:style w:type="character" w:default="1" w:styleId="Fuentedeprrafopredeter">
     <w:name w:val="Default Paragraph Font"/>
     <w:uiPriority w:val="1"/>
     <w:semiHidden/>
     <w:unhideWhenUsed/>
   </w:style>
-  <w:style w:type="table" w:default="1" w:styleId="TableNormal">
+  <w:style w:type="table" w:default="1" w:styleId="Tablanormal">
     <w:name w:val="Normal Table"/>
     <w:uiPriority w:val="99"/>
     <w:semiHidden/>
@@ -2228,13 +2749,13 @@
       </w:tblCellMar>
     </w:tblPr>
   </w:style>
-  <w:style w:type="numbering" w:default="1" w:styleId="NoList">
+  <w:style w:type="numbering" w:default="1" w:styleId="Sinlista">
     <w:name w:val="No List"/>
     <w:uiPriority w:val="99"/>
     <w:semiHidden/>
     <w:unhideWhenUsed/>
   </w:style>
-  <w:style w:type="paragraph" w:styleId="ListParagraph">
+  <w:style w:type="paragraph" w:styleId="Prrafodelista">
     <w:name w:val="List Paragraph"/>
     <w:basedOn w:val="Normal"/>
     <w:uiPriority w:val="34"/>

</xml_diff>

<commit_message>
minor changes, we're almost done!
</commit_message>
<xml_diff>
--- a/mSystems/rev/Response to Reviewer Comments.docx
+++ b/mSystems/rev/Response to Reviewer Comments.docx
@@ -1614,15 +1614,21 @@
         <w:rPr>
           <w:lang w:val="en-US"/>
         </w:rPr>
-        <w:t>.  We also cite the original H. F. Smith, J. Agric. Sci. 28, 1 (1938), when referring to Taylor’s law.</w:t>
-      </w:r>
-    </w:p>
-    <w:p>
-      <w:pPr>
-        <w:rPr>
-          <w:lang w:val="en-US"/>
-        </w:rPr>
-      </w:pPr>
+        <w:t>.  </w:t>
+      </w:r>
+    </w:p>
+    <w:p>
+      <w:pPr>
+        <w:rPr>
+          <w:lang w:val="en-US"/>
+        </w:rPr>
+      </w:pPr>
+      <w:r>
+        <w:rPr>
+          <w:lang w:val="en-US"/>
+        </w:rPr>
+        <w:t xml:space="preserve"> </w:t>
+      </w:r>
     </w:p>
     <w:p>
       <w:pPr>
@@ -1819,10 +1825,9 @@
       </w:r>
       <w:r>
         <w:rPr>
-          <w:highlight w:val="yellow"/>
-          <w:lang w:val="en-US"/>
-        </w:rPr>
-        <w:t>X and X</w:t>
+          <w:lang w:val="en-US"/>
+        </w:rPr>
+        <w:t>S1 and S2</w:t>
       </w:r>
     </w:p>
     <w:p>
@@ -1925,7 +1930,13 @@
         <w:rPr>
           <w:lang w:val="en-US"/>
         </w:rPr>
-        <w:t>with other systems in nature in page XXX</w:t>
+        <w:t xml:space="preserve">with other systems in nature in page </w:t>
+      </w:r>
+      <w:r>
+        <w:rPr>
+          <w:lang w:val="en-US"/>
+        </w:rPr>
+        <w:t>5</w:t>
       </w:r>
       <w:r>
         <w:rPr>
@@ -2017,13 +2028,6 @@
         </w:rPr>
         <w:t xml:space="preserve"> the ranking is stable, as for example the number of diagnoses of a particular disease recorded in Medicare during a month. If V is large as in metagenomic samples, the ranking might be unstable like in the number of hourly page views of articles in Wikipedia.</w:t>
       </w:r>
-    </w:p>
-    <w:p>
-      <w:pPr>
-        <w:rPr>
-          <w:lang w:val="en-US"/>
-        </w:rPr>
-      </w:pPr>
     </w:p>
     <w:p>
       <w:pPr>
@@ -2126,7 +2130,19 @@
         <w:rPr>
           <w:lang w:val="en-US"/>
         </w:rPr>
-        <w:t>. We have explained the meaning of F in XXX.</w:t>
+        <w:t xml:space="preserve">. We have explained the meaning of F in </w:t>
+      </w:r>
+      <w:r>
+        <w:rPr>
+          <w:lang w:val="en-US"/>
+        </w:rPr>
+        <w:t>the results</w:t>
+      </w:r>
+      <w:r>
+        <w:rPr>
+          <w:lang w:val="en-US"/>
+        </w:rPr>
+        <w:t>.</w:t>
       </w:r>
     </w:p>
     <w:p>
@@ -2353,7 +2369,33 @@
         <w:rPr>
           <w:lang w:val="en-US"/>
         </w:rPr>
-        <w:t xml:space="preserve"> We have added Teresa Rubio in the author list, who was in charge of this piece of work.</w:t>
+        <w:t xml:space="preserve"> We have added Teresa Rubio in the author list, who </w:t>
+      </w:r>
+      <w:r>
+        <w:rPr>
+          <w:lang w:val="en-US"/>
+        </w:rPr>
+        <w:t>contributed</w:t>
+      </w:r>
+      <w:r>
+        <w:rPr>
+          <w:lang w:val="en-US"/>
+        </w:rPr>
+        <w:t xml:space="preserve"> to</w:t>
+      </w:r>
+      <w:r>
+        <w:rPr>
+          <w:lang w:val="en-US"/>
+        </w:rPr>
+        <w:t xml:space="preserve"> this piece of work</w:t>
+      </w:r>
+      <w:bookmarkStart w:id="0" w:name="_GoBack"/>
+      <w:bookmarkEnd w:id="0"/>
+      <w:r>
+        <w:rPr>
+          <w:lang w:val="en-US"/>
+        </w:rPr>
+        <w:t>.</w:t>
       </w:r>
     </w:p>
     <w:p>
@@ -2405,8 +2447,6 @@
         </w:rPr>
         <w:t>No. There is no dynamical model in it. This figure is now Supplementary figure S4, as suggested by referee 1. There, we just plot the Taylor parameters for different time series on the left panels. We show the same data standardized on the right panels.</w:t>
       </w:r>
-      <w:bookmarkStart w:id="0" w:name="_GoBack"/>
-      <w:bookmarkEnd w:id="0"/>
     </w:p>
     <w:sectPr>
       <w:pgSz w:w="11900" w:h="16840"/>

</xml_diff>

<commit_message>
Submission of mSystems00144-16R1 (1st revision)
Changes to be committed:
	modified:   Response to Reviewer Comments.docx
	new file:   mSys_MAIN_rev.docx
	modified:   mSys_MAIN_rev_marked.docx
	modified:   mSys_suppl_rev.pdf
	modified:   mSys_suppl_rev.tex
</commit_message>
<xml_diff>
--- a/mSystems/rev/Response to Reviewer Comments.docx
+++ b/mSystems/rev/Response to Reviewer Comments.docx
@@ -4,50 +4,218 @@
   <w:body>
     <w:p>
       <w:pPr>
-        <w:rPr>
-          <w:lang w:val="en-US"/>
-        </w:rPr>
-      </w:pPr>
-      <w:r>
-        <w:rPr>
-          <w:lang w:val="en-US"/>
-        </w:rPr>
-        <w:t>We thank the referees for the thorough reading of our manuscript</w:t>
-      </w:r>
-      <w:r>
-        <w:rPr>
-          <w:lang w:val="en-US"/>
-        </w:rPr>
-        <w:t xml:space="preserve"> and their comments</w:t>
-      </w:r>
-      <w:r>
-        <w:rPr>
-          <w:lang w:val="en-US"/>
-        </w:rPr>
-        <w:t xml:space="preserve">, which </w:t>
-      </w:r>
-      <w:r>
-        <w:rPr>
-          <w:lang w:val="en-US"/>
-        </w:rPr>
-        <w:t>have</w:t>
-      </w:r>
-      <w:r>
-        <w:rPr>
-          <w:lang w:val="en-US"/>
-        </w:rPr>
-        <w:t xml:space="preserve"> helped us to significantly improve it.</w:t>
-      </w:r>
-    </w:p>
-    <w:p>
-      <w:pPr>
-        <w:rPr>
-          <w:lang w:val="en-US"/>
-        </w:rPr>
-      </w:pPr>
-    </w:p>
-    <w:p>
-      <w:pPr>
+        <w:pStyle w:val="Title"/>
+        <w:rPr>
+          <w:lang w:val="en-US"/>
+        </w:rPr>
+      </w:pPr>
+    </w:p>
+    <w:p>
+      <w:pPr>
+        <w:pStyle w:val="Title"/>
+        <w:rPr>
+          <w:lang w:val="en-US"/>
+        </w:rPr>
+      </w:pPr>
+      <w:r>
+        <w:rPr>
+          <w:lang w:val="en-US"/>
+        </w:rPr>
+        <w:t>Response to Reviewers</w:t>
+      </w:r>
+      <w:r>
+        <w:rPr>
+          <w:lang w:val="en-US"/>
+        </w:rPr>
+        <w:t xml:space="preserve"> </w:t>
+      </w:r>
+      <w:r>
+        <w:rPr>
+          <w:rStyle w:val="SubtitleChar"/>
+          <w:lang w:val="en-US"/>
+        </w:rPr>
+        <w:t>(</w:t>
+      </w:r>
+      <w:r>
+        <w:rPr>
+          <w:rStyle w:val="SubtitleChar"/>
+          <w:lang w:val="en-US"/>
+        </w:rPr>
+        <w:t>mSystems00144-16R1</w:t>
+      </w:r>
+      <w:r>
+        <w:rPr>
+          <w:rStyle w:val="SubtitleChar"/>
+          <w:lang w:val="en-US"/>
+        </w:rPr>
+        <w:t>)</w:t>
+      </w:r>
+    </w:p>
+    <w:p>
+      <w:pPr>
+        <w:rPr>
+          <w:lang w:val="en-US"/>
+        </w:rPr>
+      </w:pPr>
+      <w:r>
+        <w:rPr>
+          <w:lang w:val="en-US"/>
+        </w:rPr>
+        <w:br/>
+      </w:r>
+    </w:p>
+    <w:p>
+      <w:pPr>
+        <w:rPr>
+          <w:lang w:val="en-US"/>
+        </w:rPr>
+      </w:pPr>
+    </w:p>
+    <w:p>
+      <w:pPr>
+        <w:rPr>
+          <w:lang w:val="en-US"/>
+        </w:rPr>
+      </w:pPr>
+    </w:p>
+    <w:p>
+      <w:pPr>
+        <w:rPr>
+          <w:lang w:val="en-US"/>
+        </w:rPr>
+      </w:pPr>
+    </w:p>
+    <w:p>
+      <w:pPr>
+        <w:rPr>
+          <w:lang w:val="en-US"/>
+        </w:rPr>
+      </w:pPr>
+      <w:r>
+        <w:rPr>
+          <w:lang w:val="en-US"/>
+        </w:rPr>
+        <w:t>We thank the R</w:t>
+      </w:r>
+      <w:r>
+        <w:rPr>
+          <w:lang w:val="en-US"/>
+        </w:rPr>
+        <w:t>e</w:t>
+      </w:r>
+      <w:r>
+        <w:rPr>
+          <w:lang w:val="en-US"/>
+        </w:rPr>
+        <w:t>viewers</w:t>
+      </w:r>
+      <w:r>
+        <w:rPr>
+          <w:lang w:val="en-US"/>
+        </w:rPr>
+        <w:t xml:space="preserve"> not only</w:t>
+      </w:r>
+      <w:r>
+        <w:rPr>
+          <w:lang w:val="en-US"/>
+        </w:rPr>
+        <w:t xml:space="preserve"> for the th</w:t>
+      </w:r>
+      <w:r>
+        <w:rPr>
+          <w:lang w:val="en-US"/>
+        </w:rPr>
+        <w:t>orough reading of our work</w:t>
+      </w:r>
+      <w:r>
+        <w:rPr>
+          <w:lang w:val="en-US"/>
+        </w:rPr>
+        <w:t>, but also for</w:t>
+      </w:r>
+      <w:r>
+        <w:rPr>
+          <w:lang w:val="en-US"/>
+        </w:rPr>
+        <w:t xml:space="preserve"> </w:t>
+      </w:r>
+      <w:r>
+        <w:rPr>
+          <w:lang w:val="en-US"/>
+        </w:rPr>
+        <w:t xml:space="preserve">all </w:t>
+      </w:r>
+      <w:r>
+        <w:rPr>
+          <w:lang w:val="en-US"/>
+        </w:rPr>
+        <w:t xml:space="preserve">their comments, which have helped us to </w:t>
+      </w:r>
+      <w:r>
+        <w:rPr>
+          <w:lang w:val="en-US"/>
+        </w:rPr>
+        <w:t>improve the manuscript</w:t>
+      </w:r>
+      <w:r>
+        <w:rPr>
+          <w:lang w:val="en-US"/>
+        </w:rPr>
+        <w:t xml:space="preserve"> </w:t>
+      </w:r>
+      <w:r>
+        <w:rPr>
+          <w:lang w:val="en-US"/>
+        </w:rPr>
+        <w:t>significantly</w:t>
+      </w:r>
+      <w:r>
+        <w:rPr>
+          <w:lang w:val="en-US"/>
+        </w:rPr>
+        <w:t>.</w:t>
+      </w:r>
+    </w:p>
+    <w:p>
+      <w:pPr>
+        <w:pBdr>
+          <w:bottom w:val="single" w:sz="12" w:space="1" w:color="auto"/>
+        </w:pBdr>
+        <w:rPr>
+          <w:lang w:val="en-US"/>
+        </w:rPr>
+      </w:pPr>
+    </w:p>
+    <w:p>
+      <w:pPr>
+        <w:pBdr>
+          <w:bottom w:val="single" w:sz="12" w:space="1" w:color="auto"/>
+        </w:pBdr>
+        <w:rPr>
+          <w:lang w:val="en-US"/>
+        </w:rPr>
+      </w:pPr>
+    </w:p>
+    <w:p>
+      <w:pPr>
+        <w:pBdr>
+          <w:bottom w:val="single" w:sz="12" w:space="1" w:color="auto"/>
+        </w:pBdr>
+        <w:rPr>
+          <w:lang w:val="en-US"/>
+        </w:rPr>
+      </w:pPr>
+    </w:p>
+    <w:p>
+      <w:pPr>
+        <w:rPr>
+          <w:lang w:val="en-US"/>
+        </w:rPr>
+      </w:pPr>
+    </w:p>
+    <w:p>
+      <w:pPr>
+        <w:outlineLvl w:val="0"/>
         <w:rPr>
           <w:lang w:val="en-US"/>
         </w:rPr>
@@ -65,30 +233,112 @@
         </w:rPr>
         <w:t xml:space="preserve"> </w:t>
       </w:r>
-      <w:r>
-        <w:rPr>
+    </w:p>
+    <w:p>
+      <w:pPr>
+        <w:pBdr>
+          <w:bottom w:val="single" w:sz="12" w:space="1" w:color="auto"/>
+        </w:pBdr>
+        <w:rPr>
+          <w:lang w:val="en-US"/>
+        </w:rPr>
+      </w:pPr>
+    </w:p>
+    <w:p>
+      <w:pPr>
+        <w:rPr>
+          <w:lang w:val="en-US"/>
+        </w:rPr>
+      </w:pPr>
+    </w:p>
+    <w:p>
+      <w:pPr>
+        <w:rPr>
+          <w:lang w:val="en-US"/>
+        </w:rPr>
+      </w:pPr>
+    </w:p>
+    <w:p>
+      <w:pPr>
+        <w:outlineLvl w:val="0"/>
+        <w:rPr>
+          <w:i/>
+          <w:lang w:val="en-US"/>
+        </w:rPr>
+      </w:pPr>
+      <w:r>
+        <w:rPr>
+          <w:i/>
+          <w:u w:val="single"/>
+          <w:lang w:val="en-US"/>
+        </w:rPr>
+        <w:t>Comments for the Author</w:t>
+      </w:r>
+      <w:r>
+        <w:rPr>
+          <w:i/>
+          <w:lang w:val="en-US"/>
+        </w:rPr>
+        <w:t>:</w:t>
+      </w:r>
+    </w:p>
+    <w:p>
+      <w:pPr>
+        <w:outlineLvl w:val="0"/>
+        <w:rPr>
+          <w:i/>
+          <w:u w:val="single"/>
+          <w:lang w:val="en-US"/>
+        </w:rPr>
+      </w:pPr>
+    </w:p>
+    <w:p>
+      <w:pPr>
+        <w:rPr>
+          <w:lang w:val="en-US"/>
+        </w:rPr>
+      </w:pPr>
+    </w:p>
+    <w:p>
+      <w:pPr>
+        <w:rPr>
+          <w:rStyle w:val="IntenseQuoteChar"/>
+          <w:lang w:val="en-US"/>
+        </w:rPr>
+      </w:pPr>
+      <w:r>
+        <w:rPr>
+          <w:rStyle w:val="Emphasis"/>
+          <w:lang w:val="en-US"/>
+        </w:rPr>
+        <w:t>This is a very interesting paper exploring temporal variability of the human gut microbiota in the content of Taylor's Law. The authors explore temporal variability of genera in the context of host health and disease, and based on 16S and shotgun sequencing profiles. My detailed comments follow</w:t>
+      </w:r>
+      <w:r>
+        <w:rPr>
+          <w:rStyle w:val="QuoteChar"/>
+          <w:lang w:val="en-US"/>
+        </w:rPr>
+        <w:t>. </w:t>
+      </w:r>
+      <w:r>
+        <w:rPr>
+          <w:rStyle w:val="QuoteChar"/>
           <w:lang w:val="en-US"/>
         </w:rPr>
         <w:br/>
       </w:r>
       <w:r>
         <w:rPr>
+          <w:rStyle w:val="QuoteChar"/>
           <w:lang w:val="en-US"/>
         </w:rPr>
         <w:br/>
-        <w:t>This is a very interesting paper exploring temporal variability of the human gut microbiota in the content of Taylor's Law. The authors explore temporal variability of genera in the context of host health and disease, and based on 16S and shotgun sequencing profiles. My detailed comments follow. </w:t>
-      </w:r>
-      <w:r>
-        <w:rPr>
-          <w:lang w:val="en-US"/>
-        </w:rPr>
-        <w:br/>
-      </w:r>
-      <w:r>
-        <w:rPr>
-          <w:lang w:val="en-US"/>
-        </w:rPr>
-        <w:br/>
+      </w:r>
+      <w:r>
+        <w:rPr>
+          <w:rStyle w:val="Emphasis"/>
+          <w:lang w:val="en-US"/>
+        </w:rPr>
         <w:t>The manuscript needs editing for English language. These issues are severe, and make parts of the manuscript difficult to understand. I won't provide detail, except in cases where I notice a term that seems to be misused. </w:t>
       </w:r>
     </w:p>
@@ -131,37 +381,16 @@
       </w:pPr>
       <w:r>
         <w:rPr>
-          <w:lang w:val="en-US"/>
-        </w:rPr>
-        <w:t>Figure 1: Axis labels should indicate that these are mean/</w:t>
-      </w:r>
-      <w:proofErr w:type="spellStart"/>
-      <w:r>
-        <w:rPr>
-          <w:lang w:val="en-US"/>
-        </w:rPr>
-        <w:t>std</w:t>
-      </w:r>
-      <w:proofErr w:type="spellEnd"/>
-      <w:r>
-        <w:rPr>
-          <w:lang w:val="en-US"/>
-        </w:rPr>
-        <w:t xml:space="preserve"> relative abundances. Clarify the meaning of the </w:t>
-      </w:r>
-      <w:proofErr w:type="spellStart"/>
-      <w:r>
-        <w:rPr>
-          <w:lang w:val="en-US"/>
-        </w:rPr>
-        <w:t>the</w:t>
-      </w:r>
-      <w:proofErr w:type="spellEnd"/>
-      <w:r>
-        <w:rPr>
-          <w:lang w:val="en-US"/>
-        </w:rPr>
-        <w:t xml:space="preserve"> error bars in the figure legend.</w:t>
+          <w:rStyle w:val="QuoteChar"/>
+          <w:lang w:val="en-US"/>
+        </w:rPr>
+        <w:t>Figure 1: Axis labels should indicate that these are mean/std relative abundances. Clarify the meaning of the the error bars in the figure legend</w:t>
+      </w:r>
+      <w:r>
+        <w:rPr>
+          <w:lang w:val="en-US"/>
+        </w:rPr>
+        <w:t>.</w:t>
       </w:r>
       <w:r>
         <w:rPr>
@@ -172,7 +401,7 @@
     </w:p>
     <w:p>
       <w:pPr>
-        <w:pStyle w:val="Prrafodelista"/>
+        <w:pStyle w:val="ListParagraph"/>
         <w:numPr>
           <w:ilvl w:val="0"/>
           <w:numId w:val="14"/>
@@ -185,12 +414,85 @@
         <w:rPr>
           <w:lang w:val="en-US"/>
         </w:rPr>
-        <w:t>Figure 1 axis now indicate that they correspond to relative abundances. Figure caption clarify which type of error bars we are using (SEM error bars)</w:t>
-      </w:r>
-    </w:p>
-    <w:p>
-      <w:pPr>
-        <w:rPr>
+        <w:t xml:space="preserve">Now, </w:t>
+      </w:r>
+      <w:r>
+        <w:rPr>
+          <w:lang w:val="en-US"/>
+        </w:rPr>
+        <w:t>Figure 1 axis</w:t>
+      </w:r>
+      <w:r>
+        <w:rPr>
+          <w:lang w:val="en-US"/>
+        </w:rPr>
+        <w:t xml:space="preserve"> labels</w:t>
+      </w:r>
+      <w:r>
+        <w:rPr>
+          <w:lang w:val="en-US"/>
+        </w:rPr>
+        <w:t xml:space="preserve"> </w:t>
+      </w:r>
+      <w:r>
+        <w:rPr>
+          <w:lang w:val="en-US"/>
+        </w:rPr>
+        <w:t>i</w:t>
+      </w:r>
+      <w:r>
+        <w:rPr>
+          <w:lang w:val="en-US"/>
+        </w:rPr>
+        <w:t xml:space="preserve">ndicate that they correspond to relative abundances. Figure caption </w:t>
+      </w:r>
+      <w:r>
+        <w:rPr>
+          <w:lang w:val="en-US"/>
+        </w:rPr>
+        <w:t>specify</w:t>
+      </w:r>
+      <w:r>
+        <w:rPr>
+          <w:lang w:val="en-US"/>
+        </w:rPr>
+        <w:t xml:space="preserve"> which type of </w:t>
+      </w:r>
+      <w:r>
+        <w:rPr>
+          <w:lang w:val="en-US"/>
+        </w:rPr>
+        <w:t xml:space="preserve">statistical </w:t>
+      </w:r>
+      <w:r>
+        <w:rPr>
+          <w:lang w:val="en-US"/>
+        </w:rPr>
+        <w:t xml:space="preserve">error </w:t>
+      </w:r>
+      <w:r>
+        <w:rPr>
+          <w:lang w:val="en-US"/>
+        </w:rPr>
+        <w:t xml:space="preserve">the error </w:t>
+      </w:r>
+      <w:r>
+        <w:rPr>
+          <w:lang w:val="en-US"/>
+        </w:rPr>
+        <w:t xml:space="preserve">bars </w:t>
+      </w:r>
+      <w:r>
+        <w:rPr>
+          <w:lang w:val="en-US"/>
+        </w:rPr>
+        <w:t>are indicating (it is the SEM).</w:t>
+      </w:r>
+    </w:p>
+    <w:p>
+      <w:pPr>
+        <w:rPr>
+          <w:rStyle w:val="Emphasis"/>
           <w:lang w:val="en-US"/>
         </w:rPr>
       </w:pPr>
@@ -199,6 +501,12 @@
           <w:lang w:val="en-US"/>
         </w:rPr>
         <w:br/>
+      </w:r>
+      <w:r>
+        <w:rPr>
+          <w:rStyle w:val="Emphasis"/>
+          <w:lang w:val="en-US"/>
+        </w:rPr>
         <w:t>Line 57: expand SMS acronym as this is the first use in the main text. It doesn't seem to be used frequently in the text, so it might not be worth using at all. </w:t>
       </w:r>
     </w:p>
@@ -211,7 +519,7 @@
     </w:p>
     <w:p>
       <w:pPr>
-        <w:pStyle w:val="Prrafodelista"/>
+        <w:pStyle w:val="ListParagraph"/>
         <w:numPr>
           <w:ilvl w:val="0"/>
           <w:numId w:val="14"/>
@@ -224,7 +532,127 @@
         <w:rPr>
           <w:lang w:val="en-US"/>
         </w:rPr>
-        <w:t xml:space="preserve">We have explained the SMS acronym </w:t>
+        <w:t>Although</w:t>
+      </w:r>
+      <w:r>
+        <w:rPr>
+          <w:lang w:val="en-US"/>
+        </w:rPr>
+        <w:t xml:space="preserve"> </w:t>
+      </w:r>
+      <w:r>
+        <w:rPr>
+          <w:lang w:val="en-US"/>
+        </w:rPr>
+        <w:t xml:space="preserve">SMS acronym is </w:t>
+      </w:r>
+      <w:r>
+        <w:rPr>
+          <w:lang w:val="en-US"/>
+        </w:rPr>
+        <w:t xml:space="preserve">not </w:t>
+      </w:r>
+      <w:r>
+        <w:rPr>
+          <w:lang w:val="en-US"/>
+        </w:rPr>
+        <w:t xml:space="preserve">very </w:t>
+      </w:r>
+      <w:r>
+        <w:rPr>
+          <w:lang w:val="en-US"/>
+        </w:rPr>
+        <w:t>often used in the</w:t>
+      </w:r>
+      <w:r>
+        <w:rPr>
+          <w:lang w:val="en-US"/>
+        </w:rPr>
+        <w:t xml:space="preserve"> main</w:t>
+      </w:r>
+      <w:r>
+        <w:rPr>
+          <w:lang w:val="en-US"/>
+        </w:rPr>
+        <w:t xml:space="preserve"> text, it also appears in</w:t>
+      </w:r>
+      <w:r>
+        <w:rPr>
+          <w:lang w:val="en-US"/>
+        </w:rPr>
+        <w:t xml:space="preserve"> some figures and we st</w:t>
+      </w:r>
+      <w:r>
+        <w:rPr>
+          <w:lang w:val="en-US"/>
+        </w:rPr>
+        <w:t>ill think it is worth to use it</w:t>
+      </w:r>
+      <w:r>
+        <w:rPr>
+          <w:lang w:val="en-US"/>
+        </w:rPr>
+        <w:t xml:space="preserve"> </w:t>
+      </w:r>
+      <w:r>
+        <w:rPr>
+          <w:lang w:val="en-US"/>
+        </w:rPr>
+        <w:t>so</w:t>
+      </w:r>
+      <w:r>
+        <w:rPr>
+          <w:lang w:val="en-US"/>
+        </w:rPr>
+        <w:t xml:space="preserve"> that</w:t>
+      </w:r>
+      <w:r>
+        <w:rPr>
+          <w:lang w:val="en-US"/>
+        </w:rPr>
+        <w:t xml:space="preserve"> w</w:t>
+      </w:r>
+      <w:r>
+        <w:rPr>
+          <w:lang w:val="en-US"/>
+        </w:rPr>
+        <w:t>e have</w:t>
+      </w:r>
+      <w:r>
+        <w:rPr>
+          <w:lang w:val="en-US"/>
+        </w:rPr>
+        <w:t xml:space="preserve"> finally</w:t>
+      </w:r>
+      <w:r>
+        <w:rPr>
+          <w:lang w:val="en-US"/>
+        </w:rPr>
+        <w:t xml:space="preserve"> decided to keep it and</w:t>
+      </w:r>
+      <w:r>
+        <w:rPr>
+          <w:lang w:val="en-US"/>
+        </w:rPr>
+        <w:t xml:space="preserve"> </w:t>
+      </w:r>
+      <w:r>
+        <w:rPr>
+          <w:lang w:val="en-US"/>
+        </w:rPr>
+        <w:t xml:space="preserve">to </w:t>
+      </w:r>
+      <w:r>
+        <w:rPr>
+          <w:lang w:val="en-US"/>
+        </w:rPr>
+        <w:t>expand</w:t>
+      </w:r>
+      <w:r>
+        <w:rPr>
+          <w:lang w:val="en-US"/>
+        </w:rPr>
+        <w:t xml:space="preserve"> the SMS acronym </w:t>
       </w:r>
       <w:r>
         <w:rPr>
@@ -235,26 +663,29 @@
     </w:p>
     <w:p>
       <w:pPr>
-        <w:pStyle w:val="Prrafodelista"/>
-        <w:rPr>
-          <w:lang w:val="en-US"/>
-        </w:rPr>
-      </w:pPr>
-    </w:p>
-    <w:p>
-      <w:pPr>
-        <w:rPr>
-          <w:lang w:val="en-US"/>
-        </w:rPr>
-      </w:pPr>
-      <w:r>
-        <w:rPr>
+        <w:pStyle w:val="ListParagraph"/>
+        <w:rPr>
+          <w:lang w:val="en-US"/>
+        </w:rPr>
+      </w:pPr>
+    </w:p>
+    <w:p>
+      <w:pPr>
+        <w:rPr>
+          <w:rStyle w:val="Emphasis"/>
+          <w:lang w:val="en-US"/>
+        </w:rPr>
+      </w:pPr>
+      <w:r>
+        <w:rPr>
+          <w:rStyle w:val="Emphasis"/>
           <w:lang w:val="en-US"/>
         </w:rPr>
         <w:t>Line 100</w:t>
       </w:r>
       <w:r>
         <w:rPr>
+          <w:rStyle w:val="Emphasis"/>
           <w:lang w:val="en-US"/>
         </w:rPr>
         <w:t>: It would be very useful to have physical descriptions of beta and V at this stage - what do each of these values tell us about the microbial communities?</w:t>
@@ -269,7 +700,7 @@
     </w:p>
     <w:p>
       <w:pPr>
-        <w:pStyle w:val="Prrafodelista"/>
+        <w:pStyle w:val="ListParagraph"/>
         <w:numPr>
           <w:ilvl w:val="0"/>
           <w:numId w:val="14"/>
@@ -282,13 +713,91 @@
         <w:rPr>
           <w:lang w:val="en-US"/>
         </w:rPr>
-        <w:t xml:space="preserve">We have added a brief physical description of the Taylor parameters in </w:t>
-      </w:r>
-      <w:r>
-        <w:rPr>
-          <w:lang w:val="en-US"/>
-        </w:rPr>
-        <w:t>the Results section</w:t>
+        <w:t xml:space="preserve">We have added a </w:t>
+      </w:r>
+      <w:r>
+        <w:rPr>
+          <w:lang w:val="en-US"/>
+        </w:rPr>
+        <w:t>physical description of the Taylor</w:t>
+      </w:r>
+      <w:r>
+        <w:rPr>
+          <w:lang w:val="en-US"/>
+        </w:rPr>
+        <w:t xml:space="preserve">’s </w:t>
+      </w:r>
+      <w:r>
+        <w:rPr>
+          <w:lang w:val="en-US"/>
+        </w:rPr>
+        <w:t>parameters</w:t>
+      </w:r>
+      <w:r>
+        <w:rPr>
+          <w:lang w:val="en-US"/>
+        </w:rPr>
+        <w:t xml:space="preserve"> </w:t>
+      </w:r>
+      <w:r>
+        <w:rPr>
+          <w:lang w:val="en-US"/>
+        </w:rPr>
+        <w:t xml:space="preserve">in </w:t>
+      </w:r>
+      <w:r>
+        <w:rPr>
+          <w:lang w:val="en-US"/>
+        </w:rPr>
+        <w:t>the suggested</w:t>
+      </w:r>
+      <w:r>
+        <w:rPr>
+          <w:lang w:val="en-US"/>
+        </w:rPr>
+        <w:t xml:space="preserve"> location in the</w:t>
+      </w:r>
+      <w:r>
+        <w:rPr>
+          <w:lang w:val="en-US"/>
+        </w:rPr>
+        <w:t xml:space="preserve"> Results section</w:t>
+      </w:r>
+      <w:r>
+        <w:rPr>
+          <w:lang w:val="en-US"/>
+        </w:rPr>
+        <w:t xml:space="preserve"> and we have related th</w:t>
+      </w:r>
+      <w:r>
+        <w:rPr>
+          <w:lang w:val="en-US"/>
+        </w:rPr>
+        <w:t>ese parameters with the microbial communities</w:t>
+      </w:r>
+      <w:r>
+        <w:rPr>
+          <w:lang w:val="en-US"/>
+        </w:rPr>
+        <w:t xml:space="preserve"> as well as other systems</w:t>
+      </w:r>
+      <w:r>
+        <w:rPr>
+          <w:lang w:val="en-US"/>
+        </w:rPr>
+        <w:t xml:space="preserve"> (th</w:t>
+      </w:r>
+      <w:r>
+        <w:rPr>
+          <w:lang w:val="en-US"/>
+        </w:rPr>
+        <w:t>e</w:t>
+      </w:r>
+      <w:r>
+        <w:rPr>
+          <w:lang w:val="en-US"/>
+        </w:rPr>
+        <w:t xml:space="preserve"> latter as suggested by Reviewer #2)</w:t>
       </w:r>
       <w:r>
         <w:rPr>
@@ -299,20 +808,22 @@
     </w:p>
     <w:p>
       <w:pPr>
-        <w:pStyle w:val="Prrafodelista"/>
-        <w:rPr>
-          <w:lang w:val="en-US"/>
-        </w:rPr>
-      </w:pPr>
-    </w:p>
-    <w:p>
-      <w:pPr>
-        <w:rPr>
-          <w:lang w:val="en-US"/>
-        </w:rPr>
-      </w:pPr>
-      <w:r>
-        <w:rPr>
+        <w:pStyle w:val="ListParagraph"/>
+        <w:rPr>
+          <w:lang w:val="en-US"/>
+        </w:rPr>
+      </w:pPr>
+    </w:p>
+    <w:p>
+      <w:pPr>
+        <w:rPr>
+          <w:rStyle w:val="Emphasis"/>
+          <w:lang w:val="en-US"/>
+        </w:rPr>
+      </w:pPr>
+      <w:r>
+        <w:rPr>
+          <w:rStyle w:val="Emphasis"/>
           <w:lang w:val="en-US"/>
         </w:rPr>
         <w:t>Figure 2: The points in this plot should somehow indicate which represent the "healthy" and "unhealthy" samples from each study. As presented, it looks like you're labeling Kwashiorkor samples as healthy, since they're in the healthy zone. (I notice that these may only be the unhealthy samples in this plot. On line 115, the authors mention that these are the samples for "individuals whose gut microbiota is altered", but the Figure 2 legend says "all the data studied in this work". Please clarify this.)</w:t>
@@ -327,7 +838,7 @@
     </w:p>
     <w:p>
       <w:pPr>
-        <w:pStyle w:val="Prrafodelista"/>
+        <w:pStyle w:val="ListParagraph"/>
         <w:numPr>
           <w:ilvl w:val="0"/>
           <w:numId w:val="14"/>
@@ -340,7 +851,37 @@
         <w:rPr>
           <w:lang w:val="en-US"/>
         </w:rPr>
-        <w:t xml:space="preserve">We have clarified in the figure caption that we only represent the microbiota of compromised subjects. </w:t>
+        <w:t>We have clarified in the F</w:t>
+      </w:r>
+      <w:r>
+        <w:rPr>
+          <w:lang w:val="en-US"/>
+        </w:rPr>
+        <w:t xml:space="preserve">igure caption that we </w:t>
+      </w:r>
+      <w:r>
+        <w:rPr>
+          <w:lang w:val="en-US"/>
+        </w:rPr>
+        <w:t>are just</w:t>
+      </w:r>
+      <w:r>
+        <w:rPr>
+          <w:lang w:val="en-US"/>
+        </w:rPr>
+        <w:t xml:space="preserve"> represent</w:t>
+      </w:r>
+      <w:r>
+        <w:rPr>
+          <w:lang w:val="en-US"/>
+        </w:rPr>
+        <w:t>ing</w:t>
+      </w:r>
+      <w:r>
+        <w:rPr>
+          <w:lang w:val="en-US"/>
+        </w:rPr>
+        <w:t xml:space="preserve"> the microbiota of compromised subjects. </w:t>
       </w:r>
       <w:r>
         <w:rPr>
@@ -352,75 +893,28 @@
     <w:p>
       <w:pPr>
         <w:rPr>
-          <w:lang w:val="en-US"/>
-        </w:rPr>
-      </w:pPr>
-      <w:r>
-        <w:rPr>
-          <w:lang w:val="en-US"/>
-        </w:rPr>
-        <w:t xml:space="preserve">Since you're trying to define a healthy zone in </w:t>
-      </w:r>
-      <w:proofErr w:type="gramStart"/>
-      <w:r>
-        <w:rPr>
-          <w:lang w:val="en-US"/>
-        </w:rPr>
-        <w:t>beta</w:t>
-      </w:r>
-      <w:proofErr w:type="gramEnd"/>
-      <w:r>
-        <w:rPr>
-          <w:lang w:val="en-US"/>
-        </w:rPr>
-        <w:t xml:space="preserve">-V space, it's important to quantify your prediction accuracy. For example, if you were to leave some studies out (e.g., the Kwashiorkor study) and regenerate Figure 2 without it, how many of the unhealthy </w:t>
-      </w:r>
-      <w:r>
-        <w:rPr>
-          <w:lang w:val="en-US"/>
-        </w:rPr>
-        <w:lastRenderedPageBreak/>
-        <w:t xml:space="preserve">samples from the Kwashiorkor study would fall in your "healthy zone", and how many </w:t>
-      </w:r>
-      <w:proofErr w:type="gramStart"/>
-      <w:r>
-        <w:rPr>
-          <w:lang w:val="en-US"/>
-        </w:rPr>
-        <w:t>outside</w:t>
-      </w:r>
-      <w:proofErr w:type="gramEnd"/>
-      <w:r>
-        <w:rPr>
-          <w:lang w:val="en-US"/>
-        </w:rPr>
-        <w:t xml:space="preserve"> of the "healthy zone" (and the same questions for the healthy samples from that study). Without these types of comparisons, it's not possible to know whether the results presented here would extend to other data sets or whether the parameters of the healthy zone have been </w:t>
-      </w:r>
-      <w:proofErr w:type="spellStart"/>
-      <w:r>
-        <w:rPr>
-          <w:lang w:val="en-US"/>
-        </w:rPr>
-        <w:t>overfit</w:t>
-      </w:r>
-      <w:proofErr w:type="spellEnd"/>
-      <w:r>
-        <w:rPr>
-          <w:lang w:val="en-US"/>
-        </w:rPr>
-        <w:t xml:space="preserve"> to these data. I think these "leave-one-out" analyses should be performed on a per-study basis (not a per-sample basis) and added to this work. </w:t>
-      </w:r>
-    </w:p>
-    <w:p>
-      <w:pPr>
-        <w:rPr>
-          <w:lang w:val="en-US"/>
-        </w:rPr>
-      </w:pPr>
-    </w:p>
-    <w:p>
-      <w:pPr>
-        <w:pStyle w:val="Prrafodelista"/>
+          <w:rStyle w:val="Emphasis"/>
+          <w:lang w:val="en-US"/>
+        </w:rPr>
+      </w:pPr>
+      <w:r>
+        <w:rPr>
+          <w:rStyle w:val="Emphasis"/>
+          <w:lang w:val="en-US"/>
+        </w:rPr>
+        <w:t>Since you're trying to define a healthy zone in beta-V space, it's important to quantify your prediction accuracy. For example, if you were to leave some studies out (e.g., the Kwashiorkor study) and regenerate Figure 2 without it, how many of the unhealthy samples from the Kwashiorkor study would fall in your "healthy zone", and how many outside of the "healthy zone" (and the same questions for the healthy samples from that study). Without these types of comparisons, it's not possible to know whether the results presented here would extend to other data sets or whether the parameters of the healthy zone have been overfit to these data. I think these "leave-one-out" analyses should be performed on a per-study basis (not a per-sample basis) and added to this work. </w:t>
+      </w:r>
+    </w:p>
+    <w:p>
+      <w:pPr>
+        <w:rPr>
+          <w:lang w:val="en-US"/>
+        </w:rPr>
+      </w:pPr>
+    </w:p>
+    <w:p>
+      <w:pPr>
+        <w:pStyle w:val="ListParagraph"/>
         <w:numPr>
           <w:ilvl w:val="0"/>
           <w:numId w:val="14"/>
@@ -431,225 +925,27 @@
       </w:pPr>
       <w:r>
         <w:rPr>
-          <w:highlight w:val="yellow"/>
-          <w:lang w:val="en-US"/>
-        </w:rPr>
-        <w:t xml:space="preserve">Since the leave-one-out analysis is a powerful test to </w:t>
-      </w:r>
-      <w:r>
-        <w:rPr>
-          <w:highlight w:val="yellow"/>
-          <w:lang w:val="en-US"/>
-        </w:rPr>
-        <w:t>check</w:t>
-      </w:r>
-      <w:r>
-        <w:rPr>
-          <w:highlight w:val="yellow"/>
-          <w:lang w:val="en-US"/>
-        </w:rPr>
-        <w:t xml:space="preserve"> the robustness of a method like </w:t>
-      </w:r>
-      <w:r>
-        <w:rPr>
-          <w:highlight w:val="yellow"/>
-          <w:lang w:val="en-US"/>
-        </w:rPr>
-        <w:t xml:space="preserve">the one we have proposed, it will not have any effect in </w:t>
-      </w:r>
-      <w:r>
-        <w:rPr>
-          <w:highlight w:val="yellow"/>
-          <w:lang w:val="en-US"/>
-        </w:rPr>
-        <w:t xml:space="preserve">the </w:t>
-      </w:r>
-      <w:r>
-        <w:rPr>
-          <w:highlight w:val="yellow"/>
-          <w:lang w:val="en-US"/>
-        </w:rPr>
-        <w:t>plot. The standardization method that we use here takes each study</w:t>
-      </w:r>
-      <w:r>
-        <w:rPr>
-          <w:highlight w:val="yellow"/>
-          <w:lang w:val="en-US"/>
-        </w:rPr>
-        <w:t xml:space="preserve"> per separate</w:t>
-      </w:r>
-      <w:r>
-        <w:rPr>
-          <w:highlight w:val="yellow"/>
-          <w:lang w:val="en-US"/>
-        </w:rPr>
-        <w:t xml:space="preserve"> and places </w:t>
-      </w:r>
-      <w:r>
-        <w:rPr>
-          <w:highlight w:val="yellow"/>
-          <w:lang w:val="en-US"/>
-        </w:rPr>
-        <w:t>all the</w:t>
-      </w:r>
-      <w:r>
-        <w:rPr>
-          <w:highlight w:val="yellow"/>
-          <w:lang w:val="en-US"/>
-        </w:rPr>
-        <w:t xml:space="preserve"> “</w:t>
-      </w:r>
-      <w:r>
-        <w:rPr>
-          <w:highlight w:val="yellow"/>
-          <w:lang w:val="en-US"/>
-        </w:rPr>
-        <w:t>perturbed</w:t>
-      </w:r>
-      <w:r>
-        <w:rPr>
-          <w:highlight w:val="yellow"/>
-          <w:lang w:val="en-US"/>
-        </w:rPr>
-        <w:t>” microbiota</w:t>
-      </w:r>
-      <w:r>
-        <w:rPr>
-          <w:highlight w:val="yellow"/>
-          <w:lang w:val="en-US"/>
-        </w:rPr>
-        <w:t>s</w:t>
-      </w:r>
-      <w:r>
-        <w:rPr>
-          <w:highlight w:val="yellow"/>
-          <w:lang w:val="en-US"/>
-        </w:rPr>
-        <w:t xml:space="preserve"> in reference </w:t>
-      </w:r>
-      <w:r>
-        <w:rPr>
-          <w:highlight w:val="yellow"/>
-          <w:lang w:val="en-US"/>
-        </w:rPr>
-        <w:t xml:space="preserve">to the “healthy” group of samples from that particular study, in </w:t>
-      </w:r>
-      <w:proofErr w:type="spellStart"/>
-      <w:r>
-        <w:rPr>
-          <w:highlight w:val="yellow"/>
-          <w:lang w:val="en-US"/>
-        </w:rPr>
-        <w:t>std</w:t>
-      </w:r>
-      <w:proofErr w:type="spellEnd"/>
-      <w:r>
-        <w:rPr>
-          <w:highlight w:val="yellow"/>
-          <w:lang w:val="en-US"/>
-        </w:rPr>
-        <w:t xml:space="preserve"> deviation units. The main purpose of this plot is to be able to represent all the datasets into one </w:t>
-      </w:r>
-      <w:r>
-        <w:rPr>
-          <w:highlight w:val="yellow"/>
-          <w:lang w:val="en-US"/>
-        </w:rPr>
-        <w:t>figure</w:t>
-      </w:r>
-      <w:r>
-        <w:rPr>
-          <w:highlight w:val="yellow"/>
-          <w:lang w:val="en-US"/>
-        </w:rPr>
-        <w:t xml:space="preserve">, </w:t>
-      </w:r>
-      <w:r>
-        <w:rPr>
-          <w:highlight w:val="yellow"/>
-          <w:lang w:val="en-US"/>
-        </w:rPr>
-        <w:t xml:space="preserve">for </w:t>
-      </w:r>
-      <w:r>
-        <w:rPr>
-          <w:highlight w:val="yellow"/>
-          <w:lang w:val="en-US"/>
-        </w:rPr>
-        <w:t xml:space="preserve">there </w:t>
-      </w:r>
-      <w:r>
-        <w:rPr>
-          <w:highlight w:val="yellow"/>
-          <w:lang w:val="en-US"/>
-        </w:rPr>
-        <w:t>is</w:t>
-      </w:r>
-      <w:r>
-        <w:rPr>
-          <w:highlight w:val="yellow"/>
-          <w:lang w:val="en-US"/>
-        </w:rPr>
-        <w:t xml:space="preserve"> </w:t>
-      </w:r>
-      <w:r>
-        <w:rPr>
-          <w:highlight w:val="yellow"/>
-          <w:lang w:val="en-US"/>
-        </w:rPr>
-        <w:t xml:space="preserve">an intrinsic variability in each study due to the use of different laboratory techniques or even different </w:t>
-      </w:r>
-      <w:proofErr w:type="spellStart"/>
-      <w:r>
-        <w:rPr>
-          <w:highlight w:val="yellow"/>
-          <w:lang w:val="en-US"/>
-        </w:rPr>
-        <w:t>bioinformatic</w:t>
-      </w:r>
-      <w:proofErr w:type="spellEnd"/>
-      <w:r>
-        <w:rPr>
-          <w:highlight w:val="yellow"/>
-          <w:lang w:val="en-US"/>
-        </w:rPr>
-        <w:t xml:space="preserve"> analysis of the sequences, and in each study we got different ranges of </w:t>
-      </w:r>
-      <w:r>
-        <w:rPr>
-          <w:i/>
-          <w:highlight w:val="yellow"/>
-          <w:lang w:val="en-US"/>
-        </w:rPr>
-        <w:t xml:space="preserve">V </w:t>
-      </w:r>
-      <w:r>
-        <w:rPr>
-          <w:highlight w:val="yellow"/>
-          <w:lang w:val="en-US"/>
-        </w:rPr>
-        <w:t xml:space="preserve">and </w:t>
-      </w:r>
-      <w:r>
-        <w:rPr>
-          <w:i/>
-          <w:highlight w:val="yellow"/>
-          <w:lang w:val="en-US"/>
-        </w:rPr>
-        <w:sym w:font="Symbol" w:char="F062"/>
-      </w:r>
-      <w:r>
-        <w:rPr>
-          <w:highlight w:val="yellow"/>
-          <w:lang w:val="en-US"/>
-        </w:rPr>
-        <w:t xml:space="preserve"> values that are not directly comparable.</w:t>
-      </w:r>
-      <w:r>
-        <w:rPr>
-          <w:lang w:val="en-US"/>
-        </w:rPr>
-        <w:t xml:space="preserve"> </w:t>
+          <w:lang w:val="en-US"/>
+        </w:rPr>
+        <w:t>We agree on the relevance of testing the robustness of our conclusions. In our type of analysis, we can test the robustness of each independent study by randomly eliminating one of the healthy individuals and then, redefining the region of health and determining the position of unhealthy samples respect to the new region of health. When doing that, “unhealthy” samples are always outside of the new healthy region. On the other hand, a “leave-one-out” analyses does not change our plot at all. The standardization takes care of this. Due to the different systematics in each study, we define a health region for each study, standardize to mean zero and variance one and compute mean and variance of unhealthy with this standardization. Therefore, different studies are isolated as individuals from a given study do not affect the results on the unhealthy individuals of the other studies. We think this statistical approach is safer, as we avoid to combine data with very different systematic errors. We ad</w:t>
+      </w:r>
+      <w:r>
+        <w:rPr>
+          <w:lang w:val="en-US"/>
+        </w:rPr>
+        <w:t>ded a clarification in the text in Results, whe</w:t>
+      </w:r>
+      <w:r>
+        <w:rPr>
+          <w:lang w:val="en-US"/>
+        </w:rPr>
+        <w:t>n t</w:t>
+      </w:r>
+      <w:r>
+        <w:rPr>
+          <w:lang w:val="en-US"/>
+        </w:rPr>
+        <w:t xml:space="preserve">he standardization is first mentioned. </w:t>
       </w:r>
       <w:r>
         <w:rPr>
@@ -661,35 +957,41 @@
     <w:p>
       <w:pPr>
         <w:rPr>
-          <w:lang w:val="en-US"/>
-        </w:rPr>
-      </w:pPr>
-      <w:r>
-        <w:rPr>
+          <w:rStyle w:val="Emphasis"/>
+          <w:lang w:val="en-US"/>
+        </w:rPr>
+      </w:pPr>
+      <w:r>
+        <w:rPr>
+          <w:rStyle w:val="Emphasis"/>
           <w:lang w:val="en-US"/>
         </w:rPr>
         <w:t>L</w:t>
       </w:r>
       <w:r>
         <w:rPr>
+          <w:rStyle w:val="Emphasis"/>
           <w:lang w:val="en-US"/>
         </w:rPr>
         <w:t>ine 121</w:t>
       </w:r>
       <w:r>
         <w:rPr>
+          <w:rStyle w:val="Emphasis"/>
           <w:lang w:val="en-US"/>
         </w:rPr>
         <w:t>: I don't think "whose gu</w:t>
       </w:r>
       <w:r>
         <w:rPr>
+          <w:rStyle w:val="Emphasis"/>
           <w:lang w:val="en-US"/>
         </w:rPr>
         <w:t>t microbiota is altered" is the correct phrase here - maybe "compromised" instead of "altered", as the latter suggests that the microbiota has been intentionally modified. </w:t>
       </w:r>
       <w:r>
         <w:rPr>
+          <w:rStyle w:val="Emphasis"/>
           <w:lang w:val="en-US"/>
         </w:rPr>
         <w:br/>
@@ -697,7 +999,7 @@
     </w:p>
     <w:p>
       <w:pPr>
-        <w:pStyle w:val="Prrafodelista"/>
+        <w:pStyle w:val="ListParagraph"/>
         <w:numPr>
           <w:ilvl w:val="0"/>
           <w:numId w:val="14"/>
@@ -728,24 +1030,37 @@
         <w:rPr>
           <w:lang w:val="en-US"/>
         </w:rPr>
-        <w:t>compromised”</w:t>
-      </w:r>
-      <w:r>
-        <w:rPr>
-          <w:lang w:val="en-US"/>
-        </w:rPr>
-        <w:t xml:space="preserve"> for it fits better the idea we want to express</w:t>
-      </w:r>
-      <w:r>
-        <w:rPr>
-          <w:lang w:val="en-US"/>
-        </w:rPr>
-        <w:t xml:space="preserve">. </w:t>
-      </w:r>
-    </w:p>
-    <w:p>
-      <w:pPr>
-        <w:rPr>
+        <w:t>compromised</w:t>
+      </w:r>
+      <w:r>
+        <w:rPr>
+          <w:lang w:val="en-US"/>
+        </w:rPr>
+        <w:t>”</w:t>
+      </w:r>
+      <w:r>
+        <w:rPr>
+          <w:lang w:val="en-US"/>
+        </w:rPr>
+        <w:t xml:space="preserve"> as the microbiota has not been intentionally modified</w:t>
+      </w:r>
+      <w:r>
+        <w:rPr>
+          <w:lang w:val="en-US"/>
+        </w:rPr>
+        <w:t>.</w:t>
+      </w:r>
+      <w:r>
+        <w:rPr>
+          <w:lang w:val="en-US"/>
+        </w:rPr>
+        <w:t xml:space="preserve"> </w:t>
+      </w:r>
+    </w:p>
+    <w:p>
+      <w:pPr>
+        <w:rPr>
+          <w:rStyle w:val="Emphasis"/>
           <w:lang w:val="en-US"/>
         </w:rPr>
       </w:pPr>
@@ -754,38 +1069,47 @@
           <w:lang w:val="en-US"/>
         </w:rPr>
         <w:br/>
-        <w:t xml:space="preserve">Figure 4: Color coding of RSI percentage column makes those values difficult to read (and I don't think they're color blind safe). Could this be represented with a </w:t>
-      </w:r>
-      <w:proofErr w:type="spellStart"/>
-      <w:r>
-        <w:rPr>
-          <w:lang w:val="en-US"/>
-        </w:rPr>
-        <w:t>heatmap</w:t>
-      </w:r>
-      <w:proofErr w:type="spellEnd"/>
-      <w:r>
-        <w:rPr>
-          <w:lang w:val="en-US"/>
-        </w:rPr>
-        <w:t xml:space="preserve">-style coloring instead, and all text in black (so similar to the </w:t>
-      </w:r>
-      <w:proofErr w:type="spellStart"/>
-      <w:r>
-        <w:rPr>
-          <w:lang w:val="en-US"/>
-        </w:rPr>
-        <w:t>heatmap</w:t>
-      </w:r>
-      <w:proofErr w:type="spellEnd"/>
-      <w:r>
-        <w:rPr>
-          <w:lang w:val="en-US"/>
-        </w:rPr>
-        <w:t xml:space="preserve"> in the same figure)? </w:t>
-      </w:r>
-      <w:r>
-        <w:rPr>
+      </w:r>
+      <w:r>
+        <w:rPr>
+          <w:rStyle w:val="Emphasis"/>
+          <w:lang w:val="en-US"/>
+        </w:rPr>
+        <w:t>Figure 4: Color coding of RSI percentage column makes those values difficult to read (and I don't think they're color blind safe). Could this be represented with a heatmap-style coloring instead, and all text in black (so similar to the heatmap in the same figure)? </w:t>
+      </w:r>
+    </w:p>
+    <w:p>
+      <w:pPr>
+        <w:rPr>
+          <w:rStyle w:val="Emphasis"/>
+          <w:lang w:val="en-US"/>
+        </w:rPr>
+      </w:pPr>
+    </w:p>
+    <w:p>
+      <w:pPr>
+        <w:rPr>
+          <w:rStyle w:val="Emphasis"/>
+          <w:lang w:val="en-US"/>
+        </w:rPr>
+      </w:pPr>
+      <w:r>
+        <w:rPr>
+          <w:rStyle w:val="Emphasis"/>
+          <w:lang w:val="en-US"/>
+        </w:rPr>
+        <w:t xml:space="preserve">The authors illustrate RSI values for two samples in Figures 4 and 5. These should either be presented in the same figure to faciliate comparison. It would also be useful to show the RSI percentage columns for other healthy and unhealthy individuals. As it stands, it's hard to see exactly what the difference is across these two vectors (but also see my comment above on the color </w:t>
+      </w:r>
+      <w:r>
+        <w:rPr>
+          <w:rStyle w:val="Emphasis"/>
+          <w:lang w:val="en-US"/>
+        </w:rPr>
+        <w:t>coding of the RSI percentages).</w:t>
+      </w:r>
+      <w:r>
+        <w:rPr>
+          <w:rStyle w:val="Emphasis"/>
           <w:lang w:val="en-US"/>
         </w:rPr>
         <w:br/>
@@ -793,7 +1117,7 @@
     </w:p>
     <w:p>
       <w:pPr>
-        <w:pStyle w:val="Prrafodelista"/>
+        <w:pStyle w:val="ListParagraph"/>
         <w:numPr>
           <w:ilvl w:val="0"/>
           <w:numId w:val="14"/>
@@ -806,7 +1130,207 @@
         <w:rPr>
           <w:lang w:val="en-US"/>
         </w:rPr>
-        <w:t>Write something</w:t>
+        <w:t>We have deeply</w:t>
+      </w:r>
+      <w:r>
+        <w:rPr>
+          <w:lang w:val="en-US"/>
+        </w:rPr>
+        <w:t xml:space="preserve"> changed the rank&amp;RSI plots a</w:t>
+      </w:r>
+      <w:r>
+        <w:rPr>
+          <w:lang w:val="en-US"/>
+        </w:rPr>
+        <w:t>ccording to the</w:t>
+      </w:r>
+      <w:r>
+        <w:rPr>
+          <w:lang w:val="en-US"/>
+        </w:rPr>
+        <w:t xml:space="preserve"> suggestions</w:t>
+      </w:r>
+      <w:r>
+        <w:rPr>
+          <w:lang w:val="en-US"/>
+        </w:rPr>
+        <w:t xml:space="preserve"> in </w:t>
+      </w:r>
+      <w:r>
+        <w:rPr>
+          <w:lang w:val="en-US"/>
+        </w:rPr>
+        <w:t>these</w:t>
+      </w:r>
+      <w:r>
+        <w:rPr>
+          <w:lang w:val="en-US"/>
+        </w:rPr>
+        <w:t xml:space="preserve"> comment</w:t>
+      </w:r>
+      <w:r>
+        <w:rPr>
+          <w:lang w:val="en-US"/>
+        </w:rPr>
+        <w:t>s</w:t>
+      </w:r>
+      <w:r>
+        <w:rPr>
+          <w:lang w:val="en-US"/>
+        </w:rPr>
+        <w:t>. Now, both the colormap of the rank matrix and the colormap of the RSI percentage column not only are perceptually uniform colormap</w:t>
+      </w:r>
+      <w:r>
+        <w:rPr>
+          <w:lang w:val="en-US"/>
+        </w:rPr>
+        <w:t>s</w:t>
+      </w:r>
+      <w:r>
+        <w:rPr>
+          <w:lang w:val="en-US"/>
+        </w:rPr>
+        <w:t>,</w:t>
+      </w:r>
+      <w:r>
+        <w:rPr>
+          <w:lang w:val="en-US"/>
+        </w:rPr>
+        <w:t> but also avoid</w:t>
+      </w:r>
+      <w:r>
+        <w:rPr>
+          <w:lang w:val="en-US"/>
+        </w:rPr>
+        <w:t xml:space="preserve"> color blindness (avoiding sets with both red and green).</w:t>
+      </w:r>
+      <w:r>
+        <w:rPr>
+          <w:lang w:val="en-US"/>
+        </w:rPr>
+        <w:t xml:space="preserve"> When the values are over a threshold, the font color is changed to keep the number readable </w:t>
+      </w:r>
+      <w:r>
+        <w:rPr>
+          <w:lang w:val="en-US"/>
+        </w:rPr>
+        <w:t>o</w:t>
+      </w:r>
+      <w:r>
+        <w:rPr>
+          <w:lang w:val="en-US"/>
+        </w:rPr>
+        <w:t>n a</w:t>
+      </w:r>
+      <w:r>
+        <w:rPr>
+          <w:lang w:val="en-US"/>
+        </w:rPr>
+        <w:t xml:space="preserve"> dark background.</w:t>
+      </w:r>
+      <w:r>
+        <w:rPr>
+          <w:lang w:val="en-US"/>
+        </w:rPr>
+        <w:t xml:space="preserve"> Moreover, we have duplicated the number of those plots to show more cases</w:t>
+      </w:r>
+      <w:r>
+        <w:rPr>
+          <w:lang w:val="en-US"/>
+        </w:rPr>
+        <w:t xml:space="preserve"> by adding Supplementary Figures S1 and S2</w:t>
+      </w:r>
+      <w:r>
+        <w:rPr>
+          <w:lang w:val="en-US"/>
+        </w:rPr>
+        <w:t xml:space="preserve">. For </w:t>
+      </w:r>
+      <w:r>
+        <w:rPr>
+          <w:lang w:val="en-US"/>
+        </w:rPr>
+        <w:t>this, we have finally chosen between the</w:t>
+      </w:r>
+      <w:r>
+        <w:rPr>
+          <w:lang w:val="en-US"/>
+        </w:rPr>
+        <w:t xml:space="preserve"> stud</w:t>
+      </w:r>
+      <w:r>
+        <w:rPr>
+          <w:lang w:val="en-US"/>
+        </w:rPr>
+        <w:t xml:space="preserve">ies included in this work the one with the </w:t>
+      </w:r>
+      <w:r>
+        <w:rPr>
+          <w:lang w:val="en-US"/>
+        </w:rPr>
+        <w:t>smallest grid (daily) largest sampling published so far</w:t>
+      </w:r>
+      <w:r>
+        <w:rPr>
+          <w:lang w:val="en-US"/>
+        </w:rPr>
+        <w:t xml:space="preserve"> (suggested by</w:t>
+      </w:r>
+      <w:r>
+        <w:rPr>
+          <w:lang w:val="en-US"/>
+        </w:rPr>
+        <w:t xml:space="preserve"> </w:t>
+      </w:r>
+      <w:r>
+        <w:rPr>
+          <w:lang w:val="en-US"/>
+        </w:rPr>
+        <w:t xml:space="preserve">the Reviewer #2). Finally, the rank&amp;RSI figures now contain related variability plots that help </w:t>
+      </w:r>
+      <w:r>
+        <w:rPr>
+          <w:lang w:val="en-US"/>
+        </w:rPr>
+        <w:t>with the analysis of the rank vectors over time (more detail</w:t>
+      </w:r>
+      <w:r>
+        <w:rPr>
+          <w:lang w:val="en-US"/>
+        </w:rPr>
+        <w:t>s</w:t>
+      </w:r>
+      <w:bookmarkStart w:id="0" w:name="_GoBack"/>
+      <w:bookmarkEnd w:id="0"/>
+      <w:r>
+        <w:rPr>
+          <w:lang w:val="en-US"/>
+        </w:rPr>
+        <w:t xml:space="preserve"> in “Rank stability index and variability” subsection </w:t>
+      </w:r>
+      <w:r>
+        <w:rPr>
+          <w:lang w:val="en-US"/>
+        </w:rPr>
+        <w:t>of</w:t>
+      </w:r>
+      <w:r>
+        <w:rPr>
+          <w:lang w:val="en-US"/>
+        </w:rPr>
+        <w:t xml:space="preserve"> Material and Methods</w:t>
+      </w:r>
+      <w:r>
+        <w:rPr>
+          <w:lang w:val="en-US"/>
+        </w:rPr>
+        <w:t>).</w:t>
+      </w:r>
+      <w:r>
+        <w:rPr>
+          <w:lang w:val="en-US"/>
+        </w:rPr>
+        <w:t xml:space="preserve"> </w:t>
       </w:r>
     </w:p>
     <w:p>
@@ -820,45 +1344,25 @@
           <w:lang w:val="en-US"/>
         </w:rPr>
         <w:br/>
-        <w:t xml:space="preserve">The authors illustrate RSI values for two samples in Figures 4 and 5. These should either be presented in the same figure to </w:t>
-      </w:r>
-      <w:proofErr w:type="spellStart"/>
-      <w:r>
-        <w:rPr>
-          <w:lang w:val="en-US"/>
-        </w:rPr>
-        <w:t>faciliate</w:t>
-      </w:r>
-      <w:proofErr w:type="spellEnd"/>
-      <w:r>
-        <w:rPr>
-          <w:lang w:val="en-US"/>
-        </w:rPr>
-        <w:t xml:space="preserve"> comparison. It would also be useful to show the RSI percentage columns for other healthy and unhealthy individuals. As it stands, it's hard to see exactly what the difference is across these two vectors (but also see my comment above on the color coding of the RSI percentages). </w:t>
-      </w:r>
-      <w:r>
-        <w:rPr>
+      </w:r>
+      <w:r>
+        <w:rPr>
+          <w:rStyle w:val="Emphasis"/>
+          <w:lang w:val="en-US"/>
+        </w:rPr>
+        <w:t>Figures 4 and 5: The x-axis should be labeled better. These look like they might be sample identifiers, but it would be very helpful if it was made more clear that this axis represents time, and how much time passed between each pair of adjacent samples.</w:t>
+      </w:r>
+      <w:r>
+        <w:rPr>
+          <w:rStyle w:val="Emphasis"/>
           <w:lang w:val="en-US"/>
         </w:rPr>
         <w:br/>
       </w:r>
-      <w:r>
-        <w:rPr>
-          <w:lang w:val="en-US"/>
-        </w:rPr>
-        <w:br/>
-        <w:t>Figures 4 and 5: The x-axis should be labeled better. These look like they might be sample identifiers, but it would be very helpful if it was made more clear that this axis represents time, and how much time passed between each pair of adjacent samples.</w:t>
-      </w:r>
-      <w:r>
-        <w:rPr>
-          <w:lang w:val="en-US"/>
-        </w:rPr>
-        <w:br/>
-      </w:r>
-    </w:p>
-    <w:p>
-      <w:pPr>
-        <w:pStyle w:val="Prrafodelista"/>
+    </w:p>
+    <w:p>
+      <w:pPr>
+        <w:pStyle w:val="ListParagraph"/>
         <w:numPr>
           <w:ilvl w:val="0"/>
           <w:numId w:val="14"/>
@@ -871,12 +1375,68 @@
         <w:rPr>
           <w:lang w:val="en-US"/>
         </w:rPr>
-        <w:t>Write something</w:t>
-      </w:r>
-    </w:p>
-    <w:p>
-      <w:pPr>
-        <w:rPr>
+        <w:t>The x-axis of Figures 4 and 5 was</w:t>
+      </w:r>
+      <w:r>
+        <w:rPr>
+          <w:lang w:val="en-US"/>
+        </w:rPr>
+        <w:t xml:space="preserve"> poorly labelled. According to the suggestion, the labelling has been improved for these Figures </w:t>
+      </w:r>
+      <w:r>
+        <w:rPr>
+          <w:lang w:val="en-US"/>
+        </w:rPr>
+        <w:t>so that it is clear now that the x-axis represents time. The</w:t>
+      </w:r>
+      <w:r>
+        <w:rPr>
+          <w:lang w:val="en-US"/>
+        </w:rPr>
+        <w:t xml:space="preserve"> new Supplementary Figure</w:t>
+      </w:r>
+      <w:r>
+        <w:rPr>
+          <w:lang w:val="en-US"/>
+        </w:rPr>
+        <w:t>s</w:t>
+      </w:r>
+      <w:r>
+        <w:rPr>
+          <w:lang w:val="en-US"/>
+        </w:rPr>
+        <w:t xml:space="preserve"> S1 and S2</w:t>
+      </w:r>
+      <w:r>
+        <w:rPr>
+          <w:lang w:val="en-US"/>
+        </w:rPr>
+        <w:t xml:space="preserve"> are also labelled </w:t>
+      </w:r>
+      <w:r>
+        <w:rPr>
+          <w:lang w:val="en-US"/>
+        </w:rPr>
+        <w:t xml:space="preserve">in </w:t>
+      </w:r>
+      <w:r>
+        <w:rPr>
+          <w:lang w:val="en-US"/>
+        </w:rPr>
+        <w:t>this manner.</w:t>
+      </w:r>
+    </w:p>
+    <w:p>
+      <w:pPr>
+        <w:rPr>
+          <w:lang w:val="en-US"/>
+        </w:rPr>
+      </w:pPr>
+    </w:p>
+    <w:p>
+      <w:pPr>
+        <w:rPr>
+          <w:rStyle w:val="Emphasis"/>
           <w:lang w:val="en-US"/>
         </w:rPr>
       </w:pPr>
@@ -888,12 +1448,14 @@
       </w:r>
       <w:r>
         <w:rPr>
+          <w:rStyle w:val="Emphasis"/>
           <w:lang w:val="en-US"/>
         </w:rPr>
         <w:t>Line 195</w:t>
       </w:r>
       <w:r>
         <w:rPr>
+          <w:rStyle w:val="Emphasis"/>
           <w:lang w:val="en-US"/>
         </w:rPr>
         <w:t>: "Both samples..." which samples are being referred to here? I don't see this quasi-periodic behavior in figure 7, which is what is most recently referred to. Is this in reference to figure 6? </w:t>
@@ -908,7 +1470,7 @@
     </w:p>
     <w:p>
       <w:pPr>
-        <w:pStyle w:val="Prrafodelista"/>
+        <w:pStyle w:val="ListParagraph"/>
         <w:numPr>
           <w:ilvl w:val="0"/>
           <w:numId w:val="14"/>
@@ -927,7 +1489,19 @@
         <w:rPr>
           <w:lang w:val="en-US"/>
         </w:rPr>
-        <w:t>that is correct</w:t>
+        <w:t xml:space="preserve">that </w:t>
+      </w:r>
+      <w:r>
+        <w:rPr>
+          <w:lang w:val="en-US"/>
+        </w:rPr>
+        <w:t xml:space="preserve">is </w:t>
+      </w:r>
+      <w:r>
+        <w:rPr>
+          <w:lang w:val="en-US"/>
+        </w:rPr>
+        <w:t>right, it was in reference to Figure 6</w:t>
       </w:r>
       <w:r>
         <w:rPr>
@@ -981,13 +1555,13 @@
         <w:rPr>
           <w:lang w:val="en-US"/>
         </w:rPr>
-        <w:t xml:space="preserve">it is </w:t>
-      </w:r>
-      <w:r>
-        <w:rPr>
-          <w:lang w:val="en-US"/>
-        </w:rPr>
-        <w:t xml:space="preserve">now correctly structured to avoid further confusion. </w:t>
+        <w:t>t</w:t>
+      </w:r>
+      <w:r>
+        <w:rPr>
+          <w:lang w:val="en-US"/>
+        </w:rPr>
+        <w:t>he text</w:t>
       </w:r>
       <w:r>
         <w:rPr>
@@ -999,17 +1573,25 @@
         <w:rPr>
           <w:lang w:val="en-US"/>
         </w:rPr>
+        <w:t>writing has been improved to avoid further confusion.</w:t>
+      </w:r>
+      <w:r>
+        <w:rPr>
+          <w:lang w:val="en-US"/>
+        </w:rPr>
         <w:br/>
       </w:r>
     </w:p>
     <w:p>
       <w:pPr>
         <w:rPr>
-          <w:lang w:val="en-US"/>
-        </w:rPr>
-      </w:pPr>
-      <w:r>
-        <w:rPr>
+          <w:rStyle w:val="Emphasis"/>
+          <w:lang w:val="en-US"/>
+        </w:rPr>
+      </w:pPr>
+      <w:r>
+        <w:rPr>
+          <w:rStyle w:val="Emphasis"/>
           <w:lang w:val="en-US"/>
         </w:rPr>
         <w:t>Figure 8-9: The key and axis text is unreadable (too small). These could also be moved to a supplementary file if the number of figures needs to be reduced. </w:t>
@@ -1024,7 +1606,7 @@
     </w:p>
     <w:p>
       <w:pPr>
-        <w:pStyle w:val="Prrafodelista"/>
+        <w:pStyle w:val="ListParagraph"/>
         <w:numPr>
           <w:ilvl w:val="0"/>
           <w:numId w:val="14"/>
@@ -1037,7 +1619,25 @@
         <w:rPr>
           <w:lang w:val="en-US"/>
         </w:rPr>
-        <w:t xml:space="preserve">The size of </w:t>
+        <w:t xml:space="preserve">The </w:t>
+      </w:r>
+      <w:r>
+        <w:rPr>
+          <w:lang w:val="en-US"/>
+        </w:rPr>
+        <w:t xml:space="preserve">font </w:t>
+      </w:r>
+      <w:r>
+        <w:rPr>
+          <w:lang w:val="en-US"/>
+        </w:rPr>
+        <w:t xml:space="preserve">size of </w:t>
+      </w:r>
+      <w:r>
+        <w:rPr>
+          <w:lang w:val="en-US"/>
+        </w:rPr>
+        <w:t xml:space="preserve">both the key and </w:t>
       </w:r>
       <w:r>
         <w:rPr>
@@ -1061,13 +1661,13 @@
         <w:rPr>
           <w:lang w:val="en-US"/>
         </w:rPr>
-        <w:t>tex</w:t>
-      </w:r>
-      <w:r>
-        <w:rPr>
-          <w:lang w:val="en-US"/>
-        </w:rPr>
-        <w:t xml:space="preserve">t has been </w:t>
+        <w:t xml:space="preserve">labels </w:t>
+      </w:r>
+      <w:r>
+        <w:rPr>
+          <w:lang w:val="en-US"/>
+        </w:rPr>
+        <w:t xml:space="preserve">has been </w:t>
       </w:r>
       <w:r>
         <w:rPr>
@@ -1085,7 +1685,7 @@
         <w:rPr>
           <w:lang w:val="en-US"/>
         </w:rPr>
-        <w:t xml:space="preserve"> both figures. </w:t>
+        <w:t xml:space="preserve"> these Figures. They have been moved to supplementary files as suggested, so that</w:t>
       </w:r>
       <w:r>
         <w:rPr>
@@ -1093,21 +1693,45 @@
         </w:rPr>
         <w:br/>
       </w:r>
-    </w:p>
-    <w:p>
-      <w:pPr>
-        <w:rPr>
-          <w:lang w:val="en-US"/>
-        </w:rPr>
-      </w:pPr>
-      <w:r>
-        <w:rPr>
+      <w:r>
+        <w:rPr>
+          <w:lang w:val="en-US"/>
+        </w:rPr>
+        <w:t>they are now Supplementary Figure S3 and S4, respectively.</w:t>
+      </w:r>
+    </w:p>
+    <w:p>
+      <w:pPr>
+        <w:pStyle w:val="ListParagraph"/>
+        <w:rPr>
+          <w:lang w:val="en-US"/>
+        </w:rPr>
+      </w:pPr>
+      <w:r>
+        <w:rPr>
+          <w:lang w:val="en-US"/>
+        </w:rPr>
+        <w:t xml:space="preserve"> </w:t>
+      </w:r>
+    </w:p>
+    <w:p>
+      <w:pPr>
+        <w:outlineLvl w:val="0"/>
+        <w:rPr>
+          <w:rStyle w:val="Emphasis"/>
+          <w:lang w:val="en-US"/>
+        </w:rPr>
+      </w:pPr>
+      <w:r>
+        <w:rPr>
+          <w:rStyle w:val="Emphasis"/>
           <w:lang w:val="en-US"/>
         </w:rPr>
         <w:t>Line 236</w:t>
       </w:r>
       <w:r>
         <w:rPr>
+          <w:rStyle w:val="Emphasis"/>
           <w:lang w:val="en-US"/>
         </w:rPr>
         <w:t>: "flips or jumps" should be replaced with a more specific description. </w:t>
@@ -1122,7 +1746,7 @@
     </w:p>
     <w:p>
       <w:pPr>
-        <w:pStyle w:val="Prrafodelista"/>
+        <w:pStyle w:val="ListParagraph"/>
         <w:numPr>
           <w:ilvl w:val="0"/>
           <w:numId w:val="14"/>
@@ -1147,11 +1771,13 @@
     <w:p>
       <w:pPr>
         <w:rPr>
-          <w:lang w:val="en-US"/>
-        </w:rPr>
-      </w:pPr>
-      <w:r>
-        <w:rPr>
+          <w:rStyle w:val="Emphasis"/>
+          <w:lang w:val="en-US"/>
+        </w:rPr>
+      </w:pPr>
+      <w:r>
+        <w:rPr>
+          <w:rStyle w:val="Emphasis"/>
           <w:lang w:val="en-US"/>
         </w:rPr>
         <w:t>Line 254: "sensible" should be "sensitive"?</w:t>
@@ -1166,7 +1792,7 @@
     </w:p>
     <w:p>
       <w:pPr>
-        <w:pStyle w:val="Prrafodelista"/>
+        <w:pStyle w:val="ListParagraph"/>
         <w:numPr>
           <w:ilvl w:val="0"/>
           <w:numId w:val="14"/>
@@ -1179,7 +1805,55 @@
         <w:rPr>
           <w:lang w:val="en-US"/>
         </w:rPr>
-        <w:t>We have changed sensible for sensitive</w:t>
+        <w:t xml:space="preserve">Totally right. We are sorry for the confusion. </w:t>
+      </w:r>
+      <w:r>
+        <w:rPr>
+          <w:lang w:val="en-US"/>
+        </w:rPr>
+        <w:t xml:space="preserve">We have changed </w:t>
+      </w:r>
+      <w:r>
+        <w:rPr>
+          <w:lang w:val="en-US"/>
+        </w:rPr>
+        <w:t>“</w:t>
+      </w:r>
+      <w:r>
+        <w:rPr>
+          <w:lang w:val="en-US"/>
+        </w:rPr>
+        <w:t>sensible</w:t>
+      </w:r>
+      <w:r>
+        <w:rPr>
+          <w:lang w:val="en-US"/>
+        </w:rPr>
+        <w:t>”</w:t>
+      </w:r>
+      <w:r>
+        <w:rPr>
+          <w:lang w:val="en-US"/>
+        </w:rPr>
+        <w:t xml:space="preserve"> for </w:t>
+      </w:r>
+      <w:r>
+        <w:rPr>
+          <w:lang w:val="en-US"/>
+        </w:rPr>
+        <w:t>“</w:t>
+      </w:r>
+      <w:r>
+        <w:rPr>
+          <w:lang w:val="en-US"/>
+        </w:rPr>
+        <w:t>sensitive</w:t>
+      </w:r>
+      <w:r>
+        <w:rPr>
+          <w:lang w:val="en-US"/>
+        </w:rPr>
+        <w:t>”.</w:t>
       </w:r>
       <w:r>
         <w:rPr>
@@ -1191,31 +1865,20 @@
     <w:p>
       <w:pPr>
         <w:rPr>
-          <w:lang w:val="en-US"/>
-        </w:rPr>
-      </w:pPr>
-      <w:r>
-        <w:rPr>
-          <w:lang w:val="en-US"/>
-        </w:rPr>
-        <w:t xml:space="preserve">Line 384: "and 16S" - are the 16S referred to </w:t>
-      </w:r>
-      <w:proofErr w:type="spellStart"/>
-      <w:r>
-        <w:rPr>
-          <w:lang w:val="en-US"/>
-        </w:rPr>
-        <w:t>here</w:t>
-      </w:r>
-      <w:proofErr w:type="spellEnd"/>
-      <w:r>
-        <w:rPr>
-          <w:lang w:val="en-US"/>
-        </w:rPr>
-        <w:t xml:space="preserve"> those are included in the shotgun metagenomic data, or is this in reference to 16S amplicon data sets. If the former, this parenthetical statement should probably be dropped as it's confusing. If the latter, more detail is needed.</w:t>
-      </w:r>
-      <w:r>
-        <w:rPr>
+          <w:rStyle w:val="Emphasis"/>
+          <w:lang w:val="en-US"/>
+        </w:rPr>
+      </w:pPr>
+      <w:r>
+        <w:rPr>
+          <w:rStyle w:val="Emphasis"/>
+          <w:lang w:val="en-US"/>
+        </w:rPr>
+        <w:t>Line 384: "and 16S" - are the 16S referred to here those are included in the shotgun metagenomic data, or is this in reference to 16S amplicon data sets. If the former, this parenthetical statement should probably be dropped as it's confusing. If the latter, more detail is needed.</w:t>
+      </w:r>
+      <w:r>
+        <w:rPr>
+          <w:rStyle w:val="Emphasis"/>
           <w:lang w:val="en-US"/>
         </w:rPr>
         <w:br/>
@@ -1223,7 +1886,7 @@
     </w:p>
     <w:p>
       <w:pPr>
-        <w:pStyle w:val="Prrafodelista"/>
+        <w:pStyle w:val="ListParagraph"/>
         <w:numPr>
           <w:ilvl w:val="0"/>
           <w:numId w:val="14"/>
@@ -1236,12 +1899,25 @@
         <w:rPr>
           <w:lang w:val="en-US"/>
         </w:rPr>
-        <w:t xml:space="preserve">We have deleted that part for it is confusing. </w:t>
-      </w:r>
-    </w:p>
-    <w:p>
-      <w:pPr>
-        <w:rPr>
+        <w:t>We have deleted that part for it is confusing</w:t>
+      </w:r>
+      <w:r>
+        <w:rPr>
+          <w:lang w:val="en-US"/>
+        </w:rPr>
+        <w:t>, as suggested</w:t>
+      </w:r>
+      <w:r>
+        <w:rPr>
+          <w:lang w:val="en-US"/>
+        </w:rPr>
+        <w:t xml:space="preserve">. </w:t>
+      </w:r>
+    </w:p>
+    <w:p>
+      <w:pPr>
+        <w:rPr>
+          <w:rStyle w:val="Emphasis"/>
           <w:lang w:val="en-US"/>
         </w:rPr>
       </w:pPr>
@@ -1250,38 +1926,17 @@
           <w:lang w:val="en-US"/>
         </w:rPr>
         <w:br/>
-        <w:t xml:space="preserve">Line 389: "(0.5 </w:t>
-      </w:r>
-      <w:proofErr w:type="spellStart"/>
-      <w:r>
-        <w:rPr>
-          <w:lang w:val="en-US"/>
-        </w:rPr>
-        <w:t>TiB</w:t>
-      </w:r>
-      <w:proofErr w:type="spellEnd"/>
-      <w:r>
-        <w:rPr>
-          <w:lang w:val="en-US"/>
-        </w:rPr>
-        <w:t xml:space="preserve">, that is, 512 </w:t>
-      </w:r>
-      <w:proofErr w:type="spellStart"/>
-      <w:r>
-        <w:rPr>
-          <w:lang w:val="en-US"/>
-        </w:rPr>
-        <w:t>gibibytes</w:t>
-      </w:r>
-      <w:proofErr w:type="spellEnd"/>
-      <w:r>
-        <w:rPr>
-          <w:lang w:val="en-US"/>
-        </w:rPr>
-        <w:t>)" this clarification is not necessary. </w:t>
-      </w:r>
-      <w:r>
-        <w:rPr>
+      </w:r>
+      <w:r>
+        <w:rPr>
+          <w:rStyle w:val="Emphasis"/>
+          <w:lang w:val="en-US"/>
+        </w:rPr>
+        <w:t>Line 389: "(0.5 TiB, that is, 512 gibibytes)" this clarification is not necessary. </w:t>
+      </w:r>
+      <w:r>
+        <w:rPr>
+          <w:rStyle w:val="Emphasis"/>
           <w:lang w:val="en-US"/>
         </w:rPr>
         <w:br/>
@@ -1289,7 +1944,7 @@
     </w:p>
     <w:p>
       <w:pPr>
-        <w:pStyle w:val="Prrafodelista"/>
+        <w:pStyle w:val="ListParagraph"/>
         <w:numPr>
           <w:ilvl w:val="0"/>
           <w:numId w:val="14"/>
@@ -1302,12 +1957,25 @@
         <w:rPr>
           <w:lang w:val="en-US"/>
         </w:rPr>
-        <w:t>We have deleted that part.</w:t>
-      </w:r>
-    </w:p>
-    <w:p>
-      <w:pPr>
-        <w:rPr>
+        <w:t>We have d</w:t>
+      </w:r>
+      <w:r>
+        <w:rPr>
+          <w:lang w:val="en-US"/>
+        </w:rPr>
+        <w:t>ropped that unnecessary clarification</w:t>
+      </w:r>
+      <w:r>
+        <w:rPr>
+          <w:lang w:val="en-US"/>
+        </w:rPr>
+        <w:t>.</w:t>
+      </w:r>
+    </w:p>
+    <w:p>
+      <w:pPr>
+        <w:rPr>
+          <w:rStyle w:val="Emphasis"/>
           <w:lang w:val="en-US"/>
         </w:rPr>
       </w:pPr>
@@ -1316,6 +1984,12 @@
           <w:lang w:val="en-US"/>
         </w:rPr>
         <w:br/>
+      </w:r>
+      <w:r>
+        <w:rPr>
+          <w:rStyle w:val="Emphasis"/>
+          <w:lang w:val="en-US"/>
+        </w:rPr>
         <w:t>Line 399: Where are these scripts? Are they necessary to reproduce these analyses? If so, they must be made publicly accessible (e.g., ideally in public revision control such as GitHub, or alternatively as a supplement to this manuscript).</w:t>
       </w:r>
     </w:p>
@@ -1328,7 +2002,7 @@
     </w:p>
     <w:p>
       <w:pPr>
-        <w:pStyle w:val="Prrafodelista"/>
+        <w:pStyle w:val="ListParagraph"/>
         <w:numPr>
           <w:ilvl w:val="0"/>
           <w:numId w:val="14"/>
@@ -1347,7 +2021,43 @@
         <w:rPr>
           <w:lang w:val="en-US"/>
         </w:rPr>
-        <w:t xml:space="preserve">e you can find these scripts. The link is in the page 17, in the Material and Methods section. </w:t>
+        <w:t>e these scripts</w:t>
+      </w:r>
+      <w:r>
+        <w:rPr>
+          <w:lang w:val="en-US"/>
+        </w:rPr>
+        <w:t xml:space="preserve"> can be found</w:t>
+      </w:r>
+      <w:r>
+        <w:rPr>
+          <w:lang w:val="en-US"/>
+        </w:rPr>
+        <w:t xml:space="preserve">. The </w:t>
+      </w:r>
+      <w:r>
+        <w:rPr>
+          <w:lang w:val="en-US"/>
+        </w:rPr>
+        <w:t xml:space="preserve">reference link is </w:t>
+      </w:r>
+      <w:r>
+        <w:rPr>
+          <w:lang w:val="en-US"/>
+        </w:rPr>
+        <w:t xml:space="preserve">in the </w:t>
+      </w:r>
+      <w:r>
+        <w:rPr>
+          <w:lang w:val="en-US"/>
+        </w:rPr>
+        <w:t xml:space="preserve">related </w:t>
+      </w:r>
+      <w:r>
+        <w:rPr>
+          <w:lang w:val="en-US"/>
+        </w:rPr>
+        <w:t xml:space="preserve">Material and Methods section. </w:t>
       </w:r>
       <w:r>
         <w:rPr>
@@ -1358,20 +2068,57 @@
     </w:p>
     <w:p>
       <w:pPr>
-        <w:rPr>
-          <w:lang w:val="en-US"/>
-        </w:rPr>
-      </w:pPr>
-    </w:p>
-    <w:p>
-      <w:pPr>
-        <w:rPr>
-          <w:lang w:val="en-US"/>
-        </w:rPr>
-      </w:pPr>
-    </w:p>
-    <w:p>
-      <w:pPr>
+        <w:pBdr>
+          <w:bottom w:val="single" w:sz="12" w:space="1" w:color="auto"/>
+        </w:pBdr>
+        <w:rPr>
+          <w:lang w:val="en-US"/>
+        </w:rPr>
+      </w:pPr>
+    </w:p>
+    <w:p>
+      <w:pPr>
+        <w:pBdr>
+          <w:bottom w:val="single" w:sz="12" w:space="1" w:color="auto"/>
+        </w:pBdr>
+        <w:rPr>
+          <w:lang w:val="en-US"/>
+        </w:rPr>
+      </w:pPr>
+    </w:p>
+    <w:p>
+      <w:pPr>
+        <w:pBdr>
+          <w:bottom w:val="single" w:sz="12" w:space="1" w:color="auto"/>
+        </w:pBdr>
+        <w:rPr>
+          <w:lang w:val="en-US"/>
+        </w:rPr>
+      </w:pPr>
+    </w:p>
+    <w:p>
+      <w:pPr>
+        <w:pBdr>
+          <w:bottom w:val="single" w:sz="12" w:space="1" w:color="auto"/>
+        </w:pBdr>
+        <w:rPr>
+          <w:lang w:val="en-US"/>
+        </w:rPr>
+      </w:pPr>
+    </w:p>
+    <w:p>
+      <w:pPr>
+        <w:rPr>
+          <w:lang w:val="en-US"/>
+        </w:rPr>
+      </w:pPr>
+    </w:p>
+    <w:p>
+      <w:pPr>
+        <w:pBdr>
+          <w:bottom w:val="single" w:sz="12" w:space="1" w:color="auto"/>
+        </w:pBdr>
+        <w:outlineLvl w:val="0"/>
         <w:rPr>
           <w:b/>
           <w:lang w:val="en-US"/>
@@ -1382,15 +2129,19 @@
           <w:b/>
           <w:lang w:val="en-US"/>
         </w:rPr>
-        <w:t>Reviewer #</w:t>
-      </w:r>
-      <w:r>
+        <w:t>Reviewer #2</w:t>
+      </w:r>
+    </w:p>
+    <w:p>
+      <w:pPr>
+        <w:pBdr>
+          <w:bottom w:val="single" w:sz="12" w:space="1" w:color="auto"/>
+        </w:pBdr>
         <w:rPr>
           <w:b/>
           <w:lang w:val="en-US"/>
         </w:rPr>
-        <w:t>2</w:t>
-      </w:r>
+      </w:pPr>
     </w:p>
     <w:p>
       <w:pPr>
@@ -1403,65 +2154,76 @@
     <w:p>
       <w:pPr>
         <w:rPr>
-          <w:lang w:val="en-US"/>
-        </w:rPr>
-      </w:pPr>
-      <w:r>
-        <w:rPr>
-          <w:lang w:val="en-US"/>
-        </w:rPr>
-        <w:t>Reviewer #2 (Comments for the Author):</w:t>
-      </w:r>
-    </w:p>
-    <w:p>
-      <w:pPr>
-        <w:rPr>
-          <w:lang w:val="en-US"/>
-        </w:rPr>
-      </w:pPr>
-    </w:p>
-    <w:p>
-      <w:pPr>
-        <w:rPr>
-          <w:lang w:val="en-US"/>
-        </w:rPr>
-      </w:pPr>
-      <w:r>
-        <w:rPr>
-          <w:lang w:val="en-US"/>
-        </w:rPr>
-        <w:t>The authors present a manuscript describing dynamical features of the human gut microbiome in healthy and diseased people (</w:t>
-      </w:r>
-      <w:proofErr w:type="gramStart"/>
-      <w:r>
-        <w:rPr>
-          <w:lang w:val="en-US"/>
-        </w:rPr>
-        <w:t>97 time</w:t>
-      </w:r>
-      <w:proofErr w:type="gramEnd"/>
-      <w:r>
-        <w:rPr>
-          <w:lang w:val="en-US"/>
-        </w:rPr>
-        <w:t xml:space="preserve"> series of varying lengths and densities). They find that relative abundance trajectories for individual bacteria follow Taylor's Law (i.e. power law scaling between mean and variance). They fit a stochastic differential equation that includes power-law terms to many gut time series obtained from the literature. The overall conclusions are that power laws can be fit to microbial time series and community rank instability is higher in disease.</w:t>
-      </w:r>
-    </w:p>
-    <w:p>
-      <w:pPr>
-        <w:rPr>
-          <w:lang w:val="en-US"/>
-        </w:rPr>
-      </w:pPr>
-    </w:p>
-    <w:p>
-      <w:pPr>
-        <w:rPr>
-          <w:lang w:val="en-US"/>
-        </w:rPr>
-      </w:pPr>
-      <w:r>
-        <w:rPr>
+          <w:b/>
+          <w:lang w:val="en-US"/>
+        </w:rPr>
+      </w:pPr>
+    </w:p>
+    <w:p>
+      <w:pPr>
+        <w:outlineLvl w:val="0"/>
+        <w:rPr>
+          <w:i/>
+          <w:u w:val="single"/>
+          <w:lang w:val="en-US"/>
+        </w:rPr>
+      </w:pPr>
+      <w:r>
+        <w:rPr>
+          <w:i/>
+          <w:u w:val="single"/>
+          <w:lang w:val="en-US"/>
+        </w:rPr>
+        <w:t>Comments for the Author</w:t>
+      </w:r>
+      <w:r>
+        <w:rPr>
+          <w:i/>
+          <w:lang w:val="en-US"/>
+        </w:rPr>
+        <w:t>:</w:t>
+      </w:r>
+    </w:p>
+    <w:p>
+      <w:pPr>
+        <w:rPr>
+          <w:lang w:val="en-US"/>
+        </w:rPr>
+      </w:pPr>
+    </w:p>
+    <w:p>
+      <w:pPr>
+        <w:rPr>
+          <w:rStyle w:val="Emphasis"/>
+          <w:lang w:val="en-US"/>
+        </w:rPr>
+      </w:pPr>
+      <w:r>
+        <w:rPr>
+          <w:rStyle w:val="Emphasis"/>
+          <w:lang w:val="en-US"/>
+        </w:rPr>
+        <w:t>The authors present a manuscript describing dynamical features of the human gut microbiome in healthy and diseased people (97 time series of varying lengths and densities). They find that relative abundance trajectories for individual bacteria follow Taylor's Law (i.e. power law scaling between mean and variance). They fit a stochastic differential equation that includes power-law terms to many gut time series obtained from the literature. The overall conclusions are that power laws can be fit to microbial time series and community rank instability is higher in disease.</w:t>
+      </w:r>
+    </w:p>
+    <w:p>
+      <w:pPr>
+        <w:rPr>
+          <w:lang w:val="en-US"/>
+        </w:rPr>
+      </w:pPr>
+    </w:p>
+    <w:p>
+      <w:pPr>
+        <w:outlineLvl w:val="0"/>
+        <w:rPr>
+          <w:rStyle w:val="Emphasis"/>
+          <w:lang w:val="en-US"/>
+        </w:rPr>
+      </w:pPr>
+      <w:r>
+        <w:rPr>
+          <w:rStyle w:val="Emphasis"/>
           <w:lang w:val="en-US"/>
         </w:rPr>
         <w:t>First, the manuscript is poorly written and needs English language editing.</w:t>
@@ -1501,42 +2263,16 @@
     <w:p>
       <w:pPr>
         <w:rPr>
-          <w:lang w:val="en-US"/>
-        </w:rPr>
-      </w:pPr>
-      <w:r>
-        <w:rPr>
-          <w:lang w:val="en-US"/>
-        </w:rPr>
-        <w:t xml:space="preserve">Second, I don't think the Taylor's Law results are terribly useful. There is no clear interpretation for these power law phenomena. Prior work has shown that these patterns can be produced by sampling processes from a skewed distribution (e.g. OTU abundance profiles). If statistical artifacts are driving these patterns, I'm not sure how biologically useful they are. Also, I believe Taylor's Law is usually in the form: </w:t>
-      </w:r>
-      <w:proofErr w:type="spellStart"/>
-      <w:r>
-        <w:rPr>
-          <w:lang w:val="en-US"/>
-        </w:rPr>
-        <w:t>var</w:t>
-      </w:r>
-      <w:proofErr w:type="spellEnd"/>
-      <w:r>
-        <w:rPr>
-          <w:lang w:val="en-US"/>
-        </w:rPr>
-        <w:t xml:space="preserve">(x) = alpha * mean(x)^beta. However, you are relating the standard deviation and the mean, not the variance in the mean. This is why your beta term is less than one (beta is usually reported as being between 1 and 2 in most real-world data, with beta = 1.0 being a Poisson process - but this is only true if you are looking at </w:t>
-      </w:r>
-      <w:proofErr w:type="spellStart"/>
-      <w:r>
-        <w:rPr>
-          <w:lang w:val="en-US"/>
-        </w:rPr>
-        <w:t>var</w:t>
-      </w:r>
-      <w:proofErr w:type="spellEnd"/>
-      <w:r>
-        <w:rPr>
-          <w:lang w:val="en-US"/>
-        </w:rPr>
-        <w:t>(x)).</w:t>
+          <w:rStyle w:val="Emphasis"/>
+          <w:lang w:val="en-US"/>
+        </w:rPr>
+      </w:pPr>
+      <w:r>
+        <w:rPr>
+          <w:rStyle w:val="Emphasis"/>
+          <w:lang w:val="en-US"/>
+        </w:rPr>
+        <w:t>Second, I don't think the Taylor's Law results are terribly useful. There is no clear interpretation for these power law phenomena. Prior work has shown that these patterns can be produced by sampling processes from a skewed distribution (e.g. OTU abundance profiles). If statistical artifacts are driving these patterns, I'm not sure how biologically useful they are. Also, I believe Taylor's Law is usually in the form: var(x) = alpha * mean(x)^beta. However, you are relating the standard deviation and the mean, not the variance in the mean. This is why your beta term is less than one (beta is usually reported as being between 1 and 2 in most real-world data, with beta = 1.0 being a Poisson process - but this is only true if you are looking at var(x)).</w:t>
       </w:r>
     </w:p>
     <w:p>
@@ -1560,7 +2296,25 @@
         <w:rPr>
           <w:lang w:val="en-US"/>
         </w:rPr>
-        <w:t>The referee is right on pointing out the difficulties of a deep understanding of power laws in nature. Certainly, this is not the focus of our work. We h</w:t>
+        <w:t>The R</w:t>
+      </w:r>
+      <w:r>
+        <w:rPr>
+          <w:lang w:val="en-US"/>
+        </w:rPr>
+        <w:t>e</w:t>
+      </w:r>
+      <w:r>
+        <w:rPr>
+          <w:lang w:val="en-US"/>
+        </w:rPr>
+        <w:t>viewer</w:t>
+      </w:r>
+      <w:r>
+        <w:rPr>
+          <w:lang w:val="en-US"/>
+        </w:rPr>
+        <w:t xml:space="preserve"> is right on pointing out the difficulties of a deep understanding of power laws in nature. Certainly, this is not the focus of our work. We h</w:t>
       </w:r>
       <w:r>
         <w:rPr>
@@ -1572,89 +2326,115 @@
         <w:rPr>
           <w:lang w:val="en-US"/>
         </w:rPr>
-        <w:t xml:space="preserve">this ubiquitous behavior is also generic in metagenomic samples and characterized for the first time significantly different power law indexes and variability between healthy and unhealthy samples. Variability V is a global index of the system, which sets the potential of other studies like the rank instability. It is true that, originally, Taylor’s law was expressed as Variance versus mean value. We preferred to use the root square of variance as in the compilation given by </w:t>
-      </w:r>
-      <w:proofErr w:type="spellStart"/>
-      <w:r>
-        <w:rPr>
-          <w:lang w:val="en-US"/>
-        </w:rPr>
-        <w:t>Eisler</w:t>
-      </w:r>
-      <w:proofErr w:type="spellEnd"/>
-      <w:r>
-        <w:rPr>
-          <w:lang w:val="en-US"/>
-        </w:rPr>
-        <w:t xml:space="preserve">, </w:t>
-      </w:r>
-      <w:proofErr w:type="spellStart"/>
-      <w:r>
-        <w:rPr>
-          <w:lang w:val="en-US"/>
-        </w:rPr>
-        <w:t>Bartos</w:t>
-      </w:r>
-      <w:proofErr w:type="spellEnd"/>
-      <w:r>
-        <w:rPr>
-          <w:lang w:val="en-US"/>
-        </w:rPr>
-        <w:t xml:space="preserve"> and </w:t>
-      </w:r>
-      <w:proofErr w:type="spellStart"/>
-      <w:r>
-        <w:rPr>
-          <w:lang w:val="en-US"/>
-        </w:rPr>
-        <w:t>Kertesz</w:t>
-      </w:r>
-      <w:proofErr w:type="spellEnd"/>
-      <w:r>
-        <w:rPr>
-          <w:lang w:val="en-US"/>
-        </w:rPr>
-        <w:t>.  </w:t>
-      </w:r>
-    </w:p>
-    <w:p>
-      <w:pPr>
-        <w:rPr>
-          <w:lang w:val="en-US"/>
-        </w:rPr>
-      </w:pPr>
+        <w:t>this ubiquitous behavior is also generic in metagenomic samples and characterized for the first time significantly different power law indexes and variability between healthy and unhealthy samples. Variability V is a global index of the system, which sets the potential of other studies like the rank instability. It is true that, originally, Taylor’s law was expressed as Variance versus mean value. We preferred to use the root square of variance as in the compilation given by Eisler, Bartos and Kertesz</w:t>
+      </w:r>
+      <w:r>
+        <w:rPr>
+          <w:lang w:val="en-US"/>
+        </w:rPr>
+        <w:t xml:space="preserve"> (Eisler </w:t>
+      </w:r>
+      <w:r>
+        <w:rPr>
+          <w:i/>
+          <w:lang w:val="en-US"/>
+        </w:rPr>
+        <w:t>et al.</w:t>
+      </w:r>
       <w:r>
         <w:rPr>
           <w:lang w:val="en-US"/>
         </w:rPr>
         <w:t xml:space="preserve"> </w:t>
       </w:r>
-    </w:p>
-    <w:p>
-      <w:pPr>
-        <w:rPr>
-          <w:lang w:val="en-US"/>
-        </w:rPr>
-      </w:pPr>
-      <w:r>
-        <w:rPr>
-          <w:lang w:val="en-US"/>
-        </w:rPr>
-        <w:t xml:space="preserve">Third, I'm not sure how useful the </w:t>
-      </w:r>
-      <w:proofErr w:type="spellStart"/>
-      <w:r>
-        <w:rPr>
-          <w:lang w:val="en-US"/>
-        </w:rPr>
-        <w:t>Langevin</w:t>
-      </w:r>
-      <w:proofErr w:type="spellEnd"/>
-      <w:r>
-        <w:rPr>
-          <w:lang w:val="en-US"/>
-        </w:rPr>
-        <w:t xml:space="preserve"> model fitting is. I know you're using it to get your 'fitness' (F) and 'amplitude of fluctuations' (V). However, you can probably obtain the same rolling window V plot by looking at the overall community variance along similar rolling windows (i.e. with a very simple calculation, rather than going to the trouble of fitting a stochastic model).</w:t>
+      <w:r>
+        <w:rPr>
+          <w:lang w:val="en-US"/>
+        </w:rPr>
+        <w:t xml:space="preserve">Europhys Lett </w:t>
+      </w:r>
+      <w:r>
+        <w:rPr>
+          <w:bCs/>
+          <w:lang w:val="en-US"/>
+        </w:rPr>
+        <w:t>69</w:t>
+      </w:r>
+      <w:r>
+        <w:rPr>
+          <w:lang w:val="en-US"/>
+        </w:rPr>
+        <w:t>:664–670</w:t>
+      </w:r>
+      <w:r>
+        <w:rPr>
+          <w:lang w:val="en-US"/>
+        </w:rPr>
+        <w:t>, 2005)</w:t>
+      </w:r>
+      <w:r>
+        <w:rPr>
+          <w:lang w:val="en-US"/>
+        </w:rPr>
+        <w:t xml:space="preserve">. </w:t>
+      </w:r>
+      <w:r>
+        <w:rPr>
+          <w:lang w:val="en-US"/>
+        </w:rPr>
+        <w:t>Finally, we have included in the manuscript the citation to the original article (</w:t>
+      </w:r>
+      <w:r>
+        <w:rPr>
+          <w:lang w:val="en-US"/>
+        </w:rPr>
+        <w:t>H. F. Smith. J. Agric. Sci., 28:1–23</w:t>
+      </w:r>
+      <w:r>
+        <w:rPr>
+          <w:lang w:val="en-US"/>
+        </w:rPr>
+        <w:t>, 1938)</w:t>
+      </w:r>
+      <w:r>
+        <w:rPr>
+          <w:lang w:val="en-US"/>
+        </w:rPr>
+        <w:t> </w:t>
+      </w:r>
+      <w:r>
+        <w:rPr>
+          <w:lang w:val="en-US"/>
+        </w:rPr>
+        <w:t>in the first reference to Taylor’s law.</w:t>
+      </w:r>
+    </w:p>
+    <w:p>
+      <w:pPr>
+        <w:rPr>
+          <w:lang w:val="en-US"/>
+        </w:rPr>
+      </w:pPr>
+      <w:r>
+        <w:rPr>
+          <w:lang w:val="en-US"/>
+        </w:rPr>
+        <w:t xml:space="preserve"> </w:t>
+      </w:r>
+    </w:p>
+    <w:p>
+      <w:pPr>
+        <w:rPr>
+          <w:rStyle w:val="Emphasis"/>
+          <w:lang w:val="en-US"/>
+        </w:rPr>
+      </w:pPr>
+      <w:r>
+        <w:rPr>
+          <w:rStyle w:val="Emphasis"/>
+          <w:lang w:val="en-US"/>
+        </w:rPr>
+        <w:t>Third, I'm not sure how useful the Langevin model fitting is. I know you're using it to get your 'fitness' (F) and 'amplitude of fluctuations' (V). However, you can probably obtain the same rolling window V plot by looking at the overall community variance along similar rolling windows (i.e. with a very simple calculation, rather than going to the trouble of fitting a stochastic model).</w:t>
       </w:r>
     </w:p>
     <w:p>
@@ -1678,21 +2458,7 @@
         <w:rPr>
           <w:lang w:val="en-US"/>
         </w:rPr>
-        <w:t xml:space="preserve">The system of metagenomes is stochastic. Depending on the question addressed, the system can be characterized by a set of dominant variables, while the others can be treated as noise. The </w:t>
-      </w:r>
-      <w:proofErr w:type="spellStart"/>
-      <w:r>
-        <w:rPr>
-          <w:lang w:val="en-US"/>
-        </w:rPr>
-        <w:t>Langevin</w:t>
-      </w:r>
-      <w:proofErr w:type="spellEnd"/>
-      <w:r>
-        <w:rPr>
-          <w:lang w:val="en-US"/>
-        </w:rPr>
-        <w:t xml:space="preserve"> equation introduces (and assumes) dynamics in the data analysis. In the case we have considered, the differential equation has an analytic </w:t>
+        <w:t xml:space="preserve">The system of metagenomes is stochastic. Depending on the question addressed, the system can be characterized by a set of dominant variables, while the others can be treated as noise. The Langevin equation introduces (and assumes) dynamics in the data analysis. In the case we have considered, the differential equation has an analytic </w:t>
       </w:r>
       <w:r>
         <w:rPr>
@@ -1717,18 +2483,13 @@
     <w:p>
       <w:pPr>
         <w:rPr>
-          <w:lang w:val="en-US"/>
-        </w:rPr>
-      </w:pPr>
-    </w:p>
-    <w:p>
-      <w:pPr>
-        <w:rPr>
-          <w:lang w:val="en-US"/>
-        </w:rPr>
-      </w:pPr>
-      <w:r>
-        <w:rPr>
+          <w:rStyle w:val="Emphasis"/>
+          <w:lang w:val="en-US"/>
+        </w:rPr>
+      </w:pPr>
+      <w:r>
+        <w:rPr>
+          <w:rStyle w:val="Emphasis"/>
           <w:lang w:val="en-US"/>
         </w:rPr>
         <w:t xml:space="preserve">Fourth, I found the rank-instability stuff interesting. To me, this was the main biological result of the paper. I think the manuscript would be greatly improved if the focus was shifted to this rank instability and the presence of these rank stability 'islands'. You could dig more into the taxonomic identities of these organisms, and try to connect their dynamics to what we already know in the literature. </w:t>
@@ -1755,44 +2516,38 @@
         <w:rPr>
           <w:lang w:val="en-US"/>
         </w:rPr>
-        <w:t xml:space="preserve">In systems with large Variability V, like gut microbiome, more details of the system are within reach, in particular the study of rank-stability. Following </w:t>
-      </w:r>
-      <w:proofErr w:type="gramStart"/>
-      <w:r>
-        <w:rPr>
-          <w:lang w:val="en-US"/>
-        </w:rPr>
-        <w:t>referee's</w:t>
-      </w:r>
-      <w:proofErr w:type="gramEnd"/>
-      <w:r>
-        <w:rPr>
-          <w:lang w:val="en-US"/>
-        </w:rPr>
-        <w:t xml:space="preserve"> </w:t>
-      </w:r>
-      <w:proofErr w:type="spellStart"/>
-      <w:r>
-        <w:rPr>
-          <w:lang w:val="en-US"/>
-        </w:rPr>
-        <w:t>advise</w:t>
-      </w:r>
-      <w:proofErr w:type="spellEnd"/>
-      <w:r>
-        <w:rPr>
-          <w:lang w:val="en-US"/>
-        </w:rPr>
-        <w:t xml:space="preserve">, we have stressed the importance of the rank instability studies and we have correlated with other published studies. In particular, we have used the new dataset included in the manuscript, because it contains the </w:t>
-      </w:r>
-      <w:proofErr w:type="spellStart"/>
-      <w:r>
-        <w:rPr>
-          <w:lang w:val="en-US"/>
-        </w:rPr>
-        <w:t>largests</w:t>
-      </w:r>
-      <w:proofErr w:type="spellEnd"/>
+        <w:t>In systems with large Variability V, like gut microbiome, more details of the system are within reach, in particular the study of rank-stab</w:t>
+      </w:r>
+      <w:r>
+        <w:rPr>
+          <w:lang w:val="en-US"/>
+        </w:rPr>
+        <w:t>ility. Following Re</w:t>
+      </w:r>
+      <w:r>
+        <w:rPr>
+          <w:lang w:val="en-US"/>
+        </w:rPr>
+        <w:t>viewer</w:t>
+      </w:r>
+      <w:r>
+        <w:rPr>
+          <w:lang w:val="en-US"/>
+        </w:rPr>
+        <w:t>'s advic</w:t>
+      </w:r>
+      <w:r>
+        <w:rPr>
+          <w:lang w:val="en-US"/>
+        </w:rPr>
+        <w:t xml:space="preserve">e, we have stressed the importance of the rank instability studies and we have correlated with other published studies. In particular, we have used the new dataset included in the manuscript, because it contains the </w:t>
+      </w:r>
+      <w:r>
+        <w:rPr>
+          <w:lang w:val="en-US"/>
+        </w:rPr>
+        <w:t>largest</w:t>
+      </w:r>
       <w:r>
         <w:rPr>
           <w:lang w:val="en-US"/>
@@ -1847,11 +2602,13 @@
     <w:p>
       <w:pPr>
         <w:rPr>
-          <w:lang w:val="en-US"/>
-        </w:rPr>
-      </w:pPr>
-      <w:r>
-        <w:rPr>
+          <w:rStyle w:val="Emphasis"/>
+          <w:lang w:val="en-US"/>
+        </w:rPr>
+      </w:pPr>
+      <w:r>
+        <w:rPr>
+          <w:rStyle w:val="Emphasis"/>
           <w:lang w:val="en-US"/>
         </w:rPr>
         <w:t>Overall, you have gathered a large number of time series (97). There is a lot of potential in these data, but I don't think the current approach with Taylor's Law and model fitting is the best way to go.</w:t>
@@ -1870,8 +2627,20 @@
           <w:lang w:val="en-US"/>
         </w:rPr>
       </w:pPr>
-      <w:r>
-        <w:rPr>
+    </w:p>
+    <w:p>
+      <w:pPr>
+        <w:outlineLvl w:val="0"/>
+        <w:rPr>
+          <w:rStyle w:val="Emphasis"/>
+          <w:u w:val="single"/>
+          <w:lang w:val="en-US"/>
+        </w:rPr>
+      </w:pPr>
+      <w:r>
+        <w:rPr>
+          <w:rStyle w:val="Emphasis"/>
+          <w:u w:val="single"/>
           <w:lang w:val="en-US"/>
         </w:rPr>
         <w:t>Specific Comments:</w:t>
@@ -1880,18 +2649,21 @@
     <w:p>
       <w:pPr>
         <w:rPr>
-          <w:lang w:val="en-US"/>
-        </w:rPr>
-      </w:pPr>
-    </w:p>
-    <w:p>
-      <w:pPr>
-        <w:rPr>
-          <w:lang w:val="en-US"/>
-        </w:rPr>
-      </w:pPr>
-      <w:r>
-        <w:rPr>
+          <w:rStyle w:val="Emphasis"/>
+          <w:lang w:val="en-US"/>
+        </w:rPr>
+      </w:pPr>
+    </w:p>
+    <w:p>
+      <w:pPr>
+        <w:rPr>
+          <w:rStyle w:val="Emphasis"/>
+          <w:lang w:val="en-US"/>
+        </w:rPr>
+      </w:pPr>
+      <w:r>
+        <w:rPr>
+          <w:rStyle w:val="Emphasis"/>
           <w:lang w:val="en-US"/>
         </w:rPr>
         <w:t>If you're going to fit Taylor's Law, spend more time discussing what the parameters mean biologically and how your data compare to data from other systems.</w:t>
@@ -1954,7 +2726,13 @@
         <w:rPr>
           <w:lang w:val="en-US"/>
         </w:rPr>
-        <w:t>beta is the power law index and characterizes how the variability grows with abundance</w:t>
+        <w:sym w:font="Symbol" w:char="F062"/>
+      </w:r>
+      <w:r>
+        <w:rPr>
+          <w:lang w:val="en-US"/>
+        </w:rPr>
+        <w:t xml:space="preserve"> is the power law index and characterizes how the variability grows with abundance</w:t>
       </w:r>
       <w:r>
         <w:rPr>
@@ -1966,7 +2744,19 @@
         <w:rPr>
           <w:lang w:val="en-US"/>
         </w:rPr>
-        <w:t xml:space="preserve">. If beta is </w:t>
+        <w:t xml:space="preserve">. If </w:t>
+      </w:r>
+      <w:r>
+        <w:rPr>
+          <w:lang w:val="en-US"/>
+        </w:rPr>
+        <w:sym w:font="Symbol" w:char="F062"/>
+      </w:r>
+      <w:r>
+        <w:rPr>
+          <w:lang w:val="en-US"/>
+        </w:rPr>
+        <w:t xml:space="preserve"> is </w:t>
       </w:r>
       <w:r>
         <w:rPr>
@@ -1978,7 +2768,31 @@
         <w:rPr>
           <w:lang w:val="en-US"/>
         </w:rPr>
-        <w:t>oisson distribution. If beta is 1, the system behaves as an exponential distribution (main changes occur at one time). Generally, metagenomes vary with time with beta between these two universal classes. V represents the maximum variability</w:t>
+        <w:t xml:space="preserve">oisson distribution. If </w:t>
+      </w:r>
+      <w:r>
+        <w:rPr>
+          <w:lang w:val="en-US"/>
+        </w:rPr>
+        <w:sym w:font="Symbol" w:char="F062"/>
+      </w:r>
+      <w:r>
+        <w:rPr>
+          <w:lang w:val="en-US"/>
+        </w:rPr>
+        <w:t xml:space="preserve"> is 1, the system behaves as an exponential distribution (main changes occur at one time). Generally, metagenomes vary with time with </w:t>
+      </w:r>
+      <w:r>
+        <w:rPr>
+          <w:lang w:val="en-US"/>
+        </w:rPr>
+        <w:sym w:font="Symbol" w:char="F062"/>
+      </w:r>
+      <w:r>
+        <w:rPr>
+          <w:lang w:val="en-US"/>
+        </w:rPr>
+        <w:t xml:space="preserve"> between these two universal classes. V represents the maximum variability</w:t>
       </w:r>
       <w:r>
         <w:rPr>
@@ -2020,30 +2834,142 @@
         <w:rPr>
           <w:lang w:val="en-US"/>
         </w:rPr>
-        <w:t xml:space="preserve"> in</w:t>
-      </w:r>
-      <w:r>
-        <w:rPr>
-          <w:lang w:val="en-US"/>
-        </w:rPr>
-        <w:t xml:space="preserve"> the ranking is stable, as for example the number of diagnoses of a particular disease recorded in Medicare during a month. If V is large as in metagenomic samples, the ranking might be unstable like in the number of hourly page views of articles in Wikipedia.</w:t>
-      </w:r>
-    </w:p>
-    <w:p>
-      <w:pPr>
-        <w:rPr>
-          <w:lang w:val="en-US"/>
-        </w:rPr>
-      </w:pPr>
-    </w:p>
-    <w:p>
-      <w:pPr>
-        <w:rPr>
-          <w:lang w:val="en-US"/>
-        </w:rPr>
-      </w:pPr>
-      <w:r>
-        <w:rPr>
+        <w:t xml:space="preserve"> </w:t>
+      </w:r>
+      <w:r>
+        <w:rPr>
+          <w:lang w:val="en-US"/>
+        </w:rPr>
+        <w:t>the ranking is stable</w:t>
+      </w:r>
+      <w:r>
+        <w:rPr>
+          <w:lang w:val="en-US"/>
+        </w:rPr>
+        <w:t xml:space="preserve"> such as</w:t>
+      </w:r>
+      <w:r>
+        <w:rPr>
+          <w:lang w:val="en-US"/>
+        </w:rPr>
+        <w:t>, for example</w:t>
+      </w:r>
+      <w:r>
+        <w:rPr>
+          <w:lang w:val="en-US"/>
+        </w:rPr>
+        <w:t>,</w:t>
+      </w:r>
+      <w:r>
+        <w:rPr>
+          <w:lang w:val="en-US"/>
+        </w:rPr>
+        <w:t xml:space="preserve"> the number of diagnoses of a particular disease recorded in Medicare during a month. If V is large</w:t>
+      </w:r>
+      <w:r>
+        <w:rPr>
+          <w:lang w:val="en-US"/>
+        </w:rPr>
+        <w:t>,</w:t>
+      </w:r>
+      <w:r>
+        <w:rPr>
+          <w:lang w:val="en-US"/>
+        </w:rPr>
+        <w:t xml:space="preserve"> as</w:t>
+      </w:r>
+      <w:r>
+        <w:rPr>
+          <w:lang w:val="en-US"/>
+        </w:rPr>
+        <w:t xml:space="preserve"> it is the case of</w:t>
+      </w:r>
+      <w:r>
+        <w:rPr>
+          <w:lang w:val="en-US"/>
+        </w:rPr>
+        <w:t xml:space="preserve"> metagenomic samples, the ranking might be unstable</w:t>
+      </w:r>
+      <w:r>
+        <w:rPr>
+          <w:lang w:val="en-US"/>
+        </w:rPr>
+        <w:t>,</w:t>
+      </w:r>
+      <w:r>
+        <w:rPr>
+          <w:lang w:val="en-US"/>
+        </w:rPr>
+        <w:t xml:space="preserve"> like the number of hourly page views of articles in Wikipedia</w:t>
+      </w:r>
+      <w:r>
+        <w:rPr>
+          <w:lang w:val="en-US"/>
+        </w:rPr>
+        <w:t xml:space="preserve"> (N. </w:t>
+      </w:r>
+      <w:r>
+        <w:rPr>
+          <w:lang w:val="en-US"/>
+        </w:rPr>
+        <w:t xml:space="preserve">Blumm </w:t>
+      </w:r>
+      <w:r>
+        <w:rPr>
+          <w:i/>
+          <w:lang w:val="en-US"/>
+        </w:rPr>
+        <w:t>et al.</w:t>
+      </w:r>
+      <w:r>
+        <w:rPr>
+          <w:lang w:val="en-US"/>
+        </w:rPr>
+        <w:t xml:space="preserve"> Phys Rev Lett 109:128701, 2012) (Z. </w:t>
+      </w:r>
+      <w:r>
+        <w:rPr>
+          <w:lang w:val="en-US"/>
+        </w:rPr>
+        <w:t xml:space="preserve">Eisler </w:t>
+      </w:r>
+      <w:r>
+        <w:rPr>
+          <w:i/>
+          <w:lang w:val="en-US"/>
+        </w:rPr>
+        <w:t>et al.</w:t>
+      </w:r>
+      <w:r>
+        <w:rPr>
+          <w:lang w:val="en-US"/>
+        </w:rPr>
+        <w:t xml:space="preserve"> Adv Phys 57:89–142</w:t>
+      </w:r>
+      <w:r>
+        <w:rPr>
+          <w:lang w:val="en-US"/>
+        </w:rPr>
+        <w:t>, 2008).</w:t>
+      </w:r>
+    </w:p>
+    <w:p>
+      <w:pPr>
+        <w:rPr>
+          <w:lang w:val="en-US"/>
+        </w:rPr>
+      </w:pPr>
+    </w:p>
+    <w:p>
+      <w:pPr>
+        <w:rPr>
+          <w:rStyle w:val="Emphasis"/>
+          <w:lang w:val="en-US"/>
+        </w:rPr>
+      </w:pPr>
+      <w:r>
+        <w:rPr>
+          <w:rStyle w:val="Emphasis"/>
           <w:lang w:val="en-US"/>
         </w:rPr>
         <w:t>You don't properly define the F parameter, that you call 'fitness', in your stochastic differential equation. What is the biological intuition behind this parameter? What do you mean by 'fitness'?</w:t>
@@ -2082,7 +3008,19 @@
         <w:rPr>
           <w:lang w:val="en-US"/>
         </w:rPr>
-        <w:t xml:space="preserve">variability V may or may not allow to reach it). F has units </w:t>
+        <w:t xml:space="preserve">variability V may or may not allow to reach it). F has </w:t>
+      </w:r>
+      <w:r>
+        <w:rPr>
+          <w:lang w:val="en-US"/>
+        </w:rPr>
+        <w:t>dimensions</w:t>
+      </w:r>
+      <w:r>
+        <w:rPr>
+          <w:lang w:val="en-US"/>
+        </w:rPr>
+        <w:t xml:space="preserve"> </w:t>
       </w:r>
       <w:r>
         <w:rPr>
@@ -2094,19 +3032,61 @@
         <w:rPr>
           <w:lang w:val="en-US"/>
         </w:rPr>
-        <w:t xml:space="preserve"> time^-1 and correspo</w:t>
-      </w:r>
-      <w:r>
-        <w:rPr>
-          <w:lang w:val="en-US"/>
-        </w:rPr>
-        <w:t>nds, approximately, to the half-life of the system when</w:t>
-      </w:r>
-      <w:r>
-        <w:rPr>
-          <w:lang w:val="en-US"/>
-        </w:rPr>
-        <w:t xml:space="preserve"> decaying to the stable state</w:t>
+        <w:t xml:space="preserve"> </w:t>
+      </w:r>
+      <w:r>
+        <w:rPr>
+          <w:lang w:val="en-US"/>
+        </w:rPr>
+        <w:t>1/</w:t>
+      </w:r>
+      <w:r>
+        <w:rPr>
+          <w:lang w:val="en-US"/>
+        </w:rPr>
+        <w:t>time and correspo</w:t>
+      </w:r>
+      <w:r>
+        <w:rPr>
+          <w:lang w:val="en-US"/>
+        </w:rPr>
+        <w:t xml:space="preserve">nds, </w:t>
+      </w:r>
+      <w:r>
+        <w:rPr>
+          <w:lang w:val="en-US"/>
+        </w:rPr>
+        <w:t>roughly</w:t>
+      </w:r>
+      <w:r>
+        <w:rPr>
+          <w:lang w:val="en-US"/>
+        </w:rPr>
+        <w:t xml:space="preserve">, to the half-life of the system </w:t>
+      </w:r>
+      <w:r>
+        <w:rPr>
+          <w:lang w:val="en-US"/>
+        </w:rPr>
+        <w:t xml:space="preserve">in the </w:t>
+      </w:r>
+      <w:r>
+        <w:rPr>
+          <w:lang w:val="en-US"/>
+        </w:rPr>
+        <w:t>decay</w:t>
+      </w:r>
+      <w:r>
+        <w:rPr>
+          <w:lang w:val="en-US"/>
+        </w:rPr>
+        <w:t xml:space="preserve"> process </w:t>
+      </w:r>
+      <w:r>
+        <w:rPr>
+          <w:lang w:val="en-US"/>
+        </w:rPr>
+        <w:t>to the stable state</w:t>
       </w:r>
       <w:r>
         <w:rPr>
@@ -2118,25 +3098,73 @@
         <w:rPr>
           <w:lang w:val="en-US"/>
         </w:rPr>
-        <w:t>it is exactly the half-life if al</w:t>
-      </w:r>
-      <w:r>
-        <w:rPr>
-          <w:lang w:val="en-US"/>
-        </w:rPr>
-        <w:t>pha is one and V is negligible</w:t>
-      </w:r>
-      <w:r>
-        <w:rPr>
-          <w:lang w:val="en-US"/>
-        </w:rPr>
-        <w:t xml:space="preserve">. We have explained the meaning of F in </w:t>
-      </w:r>
-      <w:r>
-        <w:rPr>
-          <w:lang w:val="en-US"/>
-        </w:rPr>
-        <w:t>the results</w:t>
+        <w:t xml:space="preserve">it is exactly the half-life if </w:t>
+      </w:r>
+      <w:r>
+        <w:rPr>
+          <w:lang w:val="en-US"/>
+        </w:rPr>
+        <w:sym w:font="Symbol" w:char="F062"/>
+      </w:r>
+      <w:r>
+        <w:rPr>
+          <w:lang w:val="en-US"/>
+        </w:rPr>
+        <w:t xml:space="preserve"> </w:t>
+      </w:r>
+      <w:r>
+        <w:rPr>
+          <w:lang w:val="en-US"/>
+        </w:rPr>
+        <w:t>equals</w:t>
+      </w:r>
+      <w:r>
+        <w:rPr>
+          <w:lang w:val="en-US"/>
+        </w:rPr>
+        <w:t xml:space="preserve"> </w:t>
+      </w:r>
+      <w:r>
+        <w:rPr>
+          <w:lang w:val="en-US"/>
+        </w:rPr>
+        <w:t>1</w:t>
+      </w:r>
+      <w:r>
+        <w:rPr>
+          <w:lang w:val="en-US"/>
+        </w:rPr>
+        <w:t xml:space="preserve"> and V is negligible</w:t>
+      </w:r>
+      <w:r>
+        <w:rPr>
+          <w:lang w:val="en-US"/>
+        </w:rPr>
+        <w:t xml:space="preserve">. </w:t>
+      </w:r>
+      <w:r>
+        <w:rPr>
+          <w:lang w:val="en-US"/>
+        </w:rPr>
+        <w:t>Accordingly, w</w:t>
+      </w:r>
+      <w:r>
+        <w:rPr>
+          <w:lang w:val="en-US"/>
+        </w:rPr>
+        <w:t xml:space="preserve">e have explained the meaning of F in </w:t>
+      </w:r>
+      <w:r>
+        <w:rPr>
+          <w:lang w:val="en-US"/>
+        </w:rPr>
+        <w:t>R</w:t>
+      </w:r>
+      <w:r>
+        <w:rPr>
+          <w:lang w:val="en-US"/>
+        </w:rPr>
+        <w:t>esults</w:t>
       </w:r>
       <w:r>
         <w:rPr>
@@ -2155,18 +3183,13 @@
     <w:p>
       <w:pPr>
         <w:rPr>
-          <w:lang w:val="en-US"/>
-        </w:rPr>
-      </w:pPr>
-    </w:p>
-    <w:p>
-      <w:pPr>
-        <w:rPr>
-          <w:lang w:val="en-US"/>
-        </w:rPr>
-      </w:pPr>
-      <w:r>
-        <w:rPr>
+          <w:rStyle w:val="Emphasis"/>
+          <w:lang w:val="en-US"/>
+        </w:rPr>
+      </w:pPr>
+      <w:r>
+        <w:rPr>
+          <w:rStyle w:val="Emphasis"/>
           <w:lang w:val="en-US"/>
         </w:rPr>
         <w:t xml:space="preserve">Have you taken compositional effects into account in your Taylor's Law scaling? For example, do you expect sub-linear scaling to be due to damping of variance in abundant </w:t>
@@ -2272,18 +3295,13 @@
     <w:p>
       <w:pPr>
         <w:rPr>
-          <w:lang w:val="en-US"/>
-        </w:rPr>
-      </w:pPr>
-    </w:p>
-    <w:p>
-      <w:pPr>
-        <w:rPr>
-          <w:lang w:val="en-US"/>
-        </w:rPr>
-      </w:pPr>
-      <w:r>
-        <w:rPr>
+          <w:rStyle w:val="Emphasis"/>
+          <w:lang w:val="en-US"/>
+        </w:rPr>
+      </w:pPr>
+      <w:r>
+        <w:rPr>
+          <w:rStyle w:val="Emphasis"/>
           <w:lang w:val="en-US"/>
         </w:rPr>
         <w:t>Why didn't you include the time series from this paper? https://genomebiology.biomedcentral.com/articles/10.1186/gb-2014-15-7-r89</w:t>
@@ -2298,7 +3316,7 @@
     </w:p>
     <w:p>
       <w:pPr>
-        <w:pStyle w:val="Prrafodelista"/>
+        <w:pStyle w:val="ListParagraph"/>
         <w:numPr>
           <w:ilvl w:val="0"/>
           <w:numId w:val="12"/>
@@ -2311,16 +3329,38 @@
         <w:rPr>
           <w:lang w:val="en-US"/>
         </w:rPr>
-        <w:t xml:space="preserve">We thank the referee for pointing this reference out. The paper presents the smallest grid (daily) largest sampling published so far. In fact, we were already working on these datasets to search for modes (periods) in the samples. Following this referee’s </w:t>
-      </w:r>
-      <w:proofErr w:type="gramStart"/>
-      <w:r>
-        <w:rPr>
-          <w:lang w:val="en-US"/>
-        </w:rPr>
-        <w:t>suggestion</w:t>
-      </w:r>
-      <w:proofErr w:type="gramEnd"/>
+        <w:t xml:space="preserve">We thank the </w:t>
+      </w:r>
+      <w:r>
+        <w:rPr>
+          <w:lang w:val="en-US"/>
+        </w:rPr>
+        <w:t>Reviewer</w:t>
+      </w:r>
+      <w:r>
+        <w:rPr>
+          <w:lang w:val="en-US"/>
+        </w:rPr>
+        <w:t xml:space="preserve"> for pointing this reference out. The paper presents the smallest grid (daily) largest sampling published so far. In fact, we were already working on these datasets to search for modes (periods) in the samples. Following this </w:t>
+      </w:r>
+      <w:r>
+        <w:rPr>
+          <w:lang w:val="en-US"/>
+        </w:rPr>
+        <w:t>Reviewer</w:t>
+      </w:r>
+      <w:r>
+        <w:rPr>
+          <w:lang w:val="en-US"/>
+        </w:rPr>
+        <w:t xml:space="preserve">’s </w:t>
+      </w:r>
+      <w:r>
+        <w:rPr>
+          <w:lang w:val="en-US"/>
+        </w:rPr>
+        <w:t>suggestion,</w:t>
+      </w:r>
       <w:r>
         <w:rPr>
           <w:lang w:val="en-US"/>
@@ -2349,21 +3389,19 @@
         <w:rPr>
           <w:lang w:val="en-US"/>
         </w:rPr>
-        <w:t xml:space="preserve"> results, driven by the larger </w:t>
-      </w:r>
-      <w:proofErr w:type="spellStart"/>
-      <w:r>
-        <w:rPr>
-          <w:lang w:val="en-US"/>
-        </w:rPr>
-        <w:t>timeseries</w:t>
-      </w:r>
-      <w:proofErr w:type="spellEnd"/>
-      <w:r>
-        <w:rPr>
-          <w:lang w:val="en-US"/>
-        </w:rPr>
-        <w:t>.</w:t>
+        <w:t xml:space="preserve"> results, driven by the larger time</w:t>
+      </w:r>
+      <w:r>
+        <w:rPr>
+          <w:lang w:val="en-US"/>
+        </w:rPr>
+        <w:t xml:space="preserve"> </w:t>
+      </w:r>
+      <w:r>
+        <w:rPr>
+          <w:lang w:val="en-US"/>
+        </w:rPr>
+        <w:t>series.</w:t>
       </w:r>
       <w:r>
         <w:rPr>
@@ -2375,6 +3413,12 @@
         <w:rPr>
           <w:lang w:val="en-US"/>
         </w:rPr>
+        <w:t xml:space="preserve">has </w:t>
+      </w:r>
+      <w:r>
+        <w:rPr>
+          <w:lang w:val="en-US"/>
+        </w:rPr>
         <w:t>contributed</w:t>
       </w:r>
       <w:r>
@@ -2387,45 +3431,33 @@
         <w:rPr>
           <w:lang w:val="en-US"/>
         </w:rPr>
-        <w:t xml:space="preserve"> this piece of work</w:t>
-      </w:r>
-      <w:bookmarkStart w:id="0" w:name="_GoBack"/>
-      <w:bookmarkEnd w:id="0"/>
-      <w:r>
-        <w:rPr>
-          <w:lang w:val="en-US"/>
-        </w:rPr>
-        <w:t>.</w:t>
-      </w:r>
-    </w:p>
-    <w:p>
-      <w:pPr>
-        <w:rPr>
-          <w:lang w:val="en-US"/>
-        </w:rPr>
-      </w:pPr>
-    </w:p>
-    <w:p>
-      <w:pPr>
-        <w:rPr>
-          <w:lang w:val="en-US"/>
-        </w:rPr>
-      </w:pPr>
-    </w:p>
-    <w:p>
-      <w:pPr>
-        <w:rPr>
-          <w:lang w:val="en-US"/>
-        </w:rPr>
-      </w:pPr>
-      <w:r>
-        <w:rPr>
+        <w:t xml:space="preserve"> this piece of work.</w:t>
+      </w:r>
+    </w:p>
+    <w:p>
+      <w:pPr>
+        <w:rPr>
+          <w:lang w:val="en-US"/>
+        </w:rPr>
+      </w:pPr>
+    </w:p>
+    <w:p>
+      <w:pPr>
+        <w:rPr>
+          <w:rStyle w:val="Emphasis"/>
+          <w:lang w:val="en-US"/>
+        </w:rPr>
+      </w:pPr>
+      <w:r>
+        <w:rPr>
+          <w:rStyle w:val="Emphasis"/>
           <w:lang w:val="en-US"/>
         </w:rPr>
         <w:t>In Fig. 8, should the y-axes be labeled 'F' instead of 'beta'?</w:t>
       </w:r>
       <w:r>
         <w:rPr>
+          <w:rStyle w:val="Emphasis"/>
           <w:lang w:val="en-US"/>
         </w:rPr>
         <w:br/>
@@ -2445,17 +3477,516 @@
         <w:rPr>
           <w:lang w:val="en-US"/>
         </w:rPr>
-        <w:t>No. There is no dynamical model in it. This figure is now Supplementary figure S4, as suggested by referee 1. There, we just plot the Taylor parameters for different time series on the left panels. We show the same data standardized on the right panels.</w:t>
+        <w:t>In this case, the answer is negative as t</w:t>
+      </w:r>
+      <w:r>
+        <w:rPr>
+          <w:lang w:val="en-US"/>
+        </w:rPr>
+        <w:t>here is no dynamical model in it</w:t>
+      </w:r>
+      <w:r>
+        <w:rPr>
+          <w:lang w:val="en-US"/>
+        </w:rPr>
+        <w:t xml:space="preserve">. </w:t>
+      </w:r>
+      <w:r>
+        <w:rPr>
+          <w:lang w:val="en-US"/>
+        </w:rPr>
+        <w:t>O</w:t>
+      </w:r>
+      <w:r>
+        <w:rPr>
+          <w:lang w:val="en-US"/>
+        </w:rPr>
+        <w:t>n the left panels</w:t>
+      </w:r>
+      <w:r>
+        <w:rPr>
+          <w:lang w:val="en-US"/>
+        </w:rPr>
+        <w:t>,</w:t>
+      </w:r>
+      <w:r>
+        <w:rPr>
+          <w:lang w:val="en-US"/>
+        </w:rPr>
+        <w:t xml:space="preserve"> that f</w:t>
+      </w:r>
+      <w:r>
+        <w:rPr>
+          <w:lang w:val="en-US"/>
+        </w:rPr>
+        <w:t>igure</w:t>
+      </w:r>
+      <w:r>
+        <w:rPr>
+          <w:lang w:val="en-US"/>
+        </w:rPr>
+        <w:t xml:space="preserve"> just </w:t>
+      </w:r>
+      <w:r>
+        <w:rPr>
+          <w:lang w:val="en-US"/>
+        </w:rPr>
+        <w:t>shows</w:t>
+      </w:r>
+      <w:r>
+        <w:rPr>
+          <w:lang w:val="en-US"/>
+        </w:rPr>
+        <w:t xml:space="preserve"> the Taylor</w:t>
+      </w:r>
+      <w:r>
+        <w:rPr>
+          <w:lang w:val="en-US"/>
+        </w:rPr>
+        <w:t>’s</w:t>
+      </w:r>
+      <w:r>
+        <w:rPr>
+          <w:lang w:val="en-US"/>
+        </w:rPr>
+        <w:t xml:space="preserve"> parameters for different time series. </w:t>
+      </w:r>
+      <w:r>
+        <w:rPr>
+          <w:lang w:val="en-US"/>
+        </w:rPr>
+        <w:t>O</w:t>
+      </w:r>
+      <w:r>
+        <w:rPr>
+          <w:lang w:val="en-US"/>
+        </w:rPr>
+        <w:t>n the right panels</w:t>
+      </w:r>
+      <w:r>
+        <w:rPr>
+          <w:lang w:val="en-US"/>
+        </w:rPr>
+        <w:t>,</w:t>
+      </w:r>
+      <w:r>
+        <w:rPr>
+          <w:lang w:val="en-US"/>
+        </w:rPr>
+        <w:t xml:space="preserve"> </w:t>
+      </w:r>
+      <w:r>
+        <w:rPr>
+          <w:lang w:val="en-US"/>
+        </w:rPr>
+        <w:t>the sam</w:t>
+      </w:r>
+      <w:r>
+        <w:rPr>
+          <w:lang w:val="en-US"/>
+        </w:rPr>
+        <w:t xml:space="preserve">e data is plotted, but after the </w:t>
+      </w:r>
+      <w:r>
+        <w:rPr>
+          <w:lang w:val="en-US"/>
+        </w:rPr>
+        <w:t>standardiz</w:t>
+      </w:r>
+      <w:r>
+        <w:rPr>
+          <w:lang w:val="en-US"/>
+        </w:rPr>
+        <w:t>ation.</w:t>
+      </w:r>
+      <w:r>
+        <w:rPr>
+          <w:lang w:val="en-US"/>
+        </w:rPr>
+        <w:t xml:space="preserve"> </w:t>
+      </w:r>
+      <w:r>
+        <w:rPr>
+          <w:lang w:val="en-US"/>
+        </w:rPr>
+        <w:t>Finally, w</w:t>
+      </w:r>
+      <w:r>
+        <w:rPr>
+          <w:lang w:val="en-US"/>
+        </w:rPr>
+        <w:t xml:space="preserve">e should point out that </w:t>
+      </w:r>
+      <w:r>
+        <w:rPr>
+          <w:lang w:val="en-US"/>
+        </w:rPr>
+        <w:t>such f</w:t>
+      </w:r>
+      <w:r>
+        <w:rPr>
+          <w:lang w:val="en-US"/>
+        </w:rPr>
+        <w:t xml:space="preserve">igure is now </w:t>
+      </w:r>
+      <w:r>
+        <w:rPr>
+          <w:lang w:val="en-US"/>
+        </w:rPr>
+        <w:t xml:space="preserve">the </w:t>
+      </w:r>
+      <w:r>
+        <w:rPr>
+          <w:lang w:val="en-US"/>
+        </w:rPr>
+        <w:t>Supplementary F</w:t>
+      </w:r>
+      <w:r>
+        <w:rPr>
+          <w:lang w:val="en-US"/>
+        </w:rPr>
+        <w:t xml:space="preserve">igure S4, </w:t>
+      </w:r>
+      <w:r>
+        <w:rPr>
+          <w:lang w:val="en-US"/>
+        </w:rPr>
+        <w:t>moved to s</w:t>
+      </w:r>
+      <w:r>
+        <w:rPr>
+          <w:lang w:val="en-US"/>
+        </w:rPr>
+        <w:t xml:space="preserve">upplementary material </w:t>
+      </w:r>
+      <w:r>
+        <w:rPr>
+          <w:lang w:val="en-US"/>
+        </w:rPr>
+        <w:t xml:space="preserve">as suggested by </w:t>
+      </w:r>
+      <w:r>
+        <w:rPr>
+          <w:lang w:val="en-US"/>
+        </w:rPr>
+        <w:t>Reviewer</w:t>
+      </w:r>
+      <w:r>
+        <w:rPr>
+          <w:lang w:val="en-US"/>
+        </w:rPr>
+        <w:t xml:space="preserve"> </w:t>
+      </w:r>
+      <w:r>
+        <w:rPr>
+          <w:lang w:val="en-US"/>
+        </w:rPr>
+        <w:t>#</w:t>
+      </w:r>
+      <w:r>
+        <w:rPr>
+          <w:lang w:val="en-US"/>
+        </w:rPr>
+        <w:t>1.</w:t>
       </w:r>
     </w:p>
     <w:sectPr>
-      <w:pgSz w:w="11900" w:h="16840"/>
+      <w:footerReference w:type="even" r:id="rId7"/>
+      <w:footerReference w:type="default" r:id="rId8"/>
+      <w:footerReference w:type="first" r:id="rId9"/>
+      <w:pgSz w:w="12240" w:h="15840"/>
       <w:pgMar w:top="1417" w:right="1701" w:bottom="1417" w:left="1701" w:header="708" w:footer="708" w:gutter="0"/>
       <w:cols w:space="708"/>
+      <w:titlePg/>
       <w:docGrid w:linePitch="360"/>
     </w:sectPr>
   </w:body>
 </w:document>
+</file>
+
+<file path=word/endnotes.xml><?xml version="1.0" encoding="utf-8"?>
+<w:endnotes xmlns:wpc="http://schemas.microsoft.com/office/word/2010/wordprocessingCanvas" xmlns:mo="http://schemas.microsoft.com/office/mac/office/2008/main" xmlns:mc="http://schemas.openxmlformats.org/markup-compatibility/2006" xmlns:mv="urn:schemas-microsoft-com:mac:vml" xmlns:o="urn:schemas-microsoft-com:office:office" xmlns:r="http://schemas.openxmlformats.org/officeDocument/2006/relationships" xmlns:m="http://schemas.openxmlformats.org/officeDocument/2006/math" xmlns:v="urn:schemas-microsoft-com:vml" xmlns:wp14="http://schemas.microsoft.com/office/word/2010/wordprocessingDrawing" xmlns:wp="http://schemas.openxmlformats.org/drawingml/2006/wordprocessingDrawing" xmlns:w10="urn:schemas-microsoft-com:office:word" xmlns:w="http://schemas.openxmlformats.org/wordprocessingml/2006/main" xmlns:w14="http://schemas.microsoft.com/office/word/2010/wordml" xmlns:w15="http://schemas.microsoft.com/office/word/2012/wordml" xmlns:wpg="http://schemas.microsoft.com/office/word/2010/wordprocessingGroup" xmlns:wpi="http://schemas.microsoft.com/office/word/2010/wordprocessingInk" xmlns:wne="http://schemas.microsoft.com/office/word/2006/wordml" xmlns:wps="http://schemas.microsoft.com/office/word/2010/wordprocessingShape" mc:Ignorable="w14 w15 wp14">
+  <w:endnote w:type="separator" w:id="-1">
+    <w:p>
+      <w:r>
+        <w:separator/>
+      </w:r>
+    </w:p>
+  </w:endnote>
+  <w:endnote w:type="continuationSeparator" w:id="0">
+    <w:p>
+      <w:r>
+        <w:continuationSeparator/>
+      </w:r>
+    </w:p>
+  </w:endnote>
+</w:endnotes>
+</file>
+
+<file path=word/footer1.xml><?xml version="1.0" encoding="utf-8"?>
+<w:ftr xmlns:wpc="http://schemas.microsoft.com/office/word/2010/wordprocessingCanvas" xmlns:mo="http://schemas.microsoft.com/office/mac/office/2008/main" xmlns:mc="http://schemas.openxmlformats.org/markup-compatibility/2006" xmlns:mv="urn:schemas-microsoft-com:mac:vml" xmlns:o="urn:schemas-microsoft-com:office:office" xmlns:r="http://schemas.openxmlformats.org/officeDocument/2006/relationships" xmlns:m="http://schemas.openxmlformats.org/officeDocument/2006/math" xmlns:v="urn:schemas-microsoft-com:vml" xmlns:wp14="http://schemas.microsoft.com/office/word/2010/wordprocessingDrawing" xmlns:wp="http://schemas.openxmlformats.org/drawingml/2006/wordprocessingDrawing" xmlns:w10="urn:schemas-microsoft-com:office:word" xmlns:w="http://schemas.openxmlformats.org/wordprocessingml/2006/main" xmlns:w14="http://schemas.microsoft.com/office/word/2010/wordml" xmlns:w15="http://schemas.microsoft.com/office/word/2012/wordml" xmlns:wpg="http://schemas.microsoft.com/office/word/2010/wordprocessingGroup" xmlns:wpi="http://schemas.microsoft.com/office/word/2010/wordprocessingInk" xmlns:wne="http://schemas.microsoft.com/office/word/2006/wordml" xmlns:wps="http://schemas.microsoft.com/office/word/2010/wordprocessingShape" mc:Ignorable="w14 w15 wp14">
+  <w:p>
+    <w:pPr>
+      <w:pStyle w:val="Footer"/>
+      <w:framePr w:wrap="none" w:vAnchor="text" w:hAnchor="margin" w:xAlign="right" w:y="1"/>
+      <w:rPr>
+        <w:rStyle w:val="PageNumber"/>
+      </w:rPr>
+    </w:pPr>
+    <w:r>
+      <w:rPr>
+        <w:rStyle w:val="PageNumber"/>
+      </w:rPr>
+      <w:fldChar w:fldCharType="begin"/>
+    </w:r>
+    <w:r>
+      <w:rPr>
+        <w:rStyle w:val="PageNumber"/>
+      </w:rPr>
+      <w:instrText xml:space="preserve">PAGE  </w:instrText>
+    </w:r>
+    <w:r>
+      <w:rPr>
+        <w:rStyle w:val="PageNumber"/>
+      </w:rPr>
+      <w:fldChar w:fldCharType="end"/>
+    </w:r>
+  </w:p>
+  <w:p>
+    <w:pPr>
+      <w:pStyle w:val="Footer"/>
+      <w:ind w:right="360"/>
+    </w:pPr>
+  </w:p>
+</w:ftr>
+</file>
+
+<file path=word/footer2.xml><?xml version="1.0" encoding="utf-8"?>
+<w:ftr xmlns:wpc="http://schemas.microsoft.com/office/word/2010/wordprocessingCanvas" xmlns:mo="http://schemas.microsoft.com/office/mac/office/2008/main" xmlns:mc="http://schemas.openxmlformats.org/markup-compatibility/2006" xmlns:mv="urn:schemas-microsoft-com:mac:vml" xmlns:o="urn:schemas-microsoft-com:office:office" xmlns:r="http://schemas.openxmlformats.org/officeDocument/2006/relationships" xmlns:m="http://schemas.openxmlformats.org/officeDocument/2006/math" xmlns:v="urn:schemas-microsoft-com:vml" xmlns:wp14="http://schemas.microsoft.com/office/word/2010/wordprocessingDrawing" xmlns:wp="http://schemas.openxmlformats.org/drawingml/2006/wordprocessingDrawing" xmlns:w10="urn:schemas-microsoft-com:office:word" xmlns:w="http://schemas.openxmlformats.org/wordprocessingml/2006/main" xmlns:w14="http://schemas.microsoft.com/office/word/2010/wordml" xmlns:w15="http://schemas.microsoft.com/office/word/2012/wordml" xmlns:wpg="http://schemas.microsoft.com/office/word/2010/wordprocessingGroup" xmlns:wpi="http://schemas.microsoft.com/office/word/2010/wordprocessingInk" xmlns:wne="http://schemas.microsoft.com/office/word/2006/wordml" xmlns:wps="http://schemas.microsoft.com/office/word/2010/wordprocessingShape" mc:Ignorable="w14 w15 wp14">
+  <w:p>
+    <w:pPr>
+      <w:pStyle w:val="Footer"/>
+      <w:framePr w:w="1258" w:wrap="none" w:vAnchor="text" w:hAnchor="page" w:x="9502" w:y="2"/>
+      <w:rPr>
+        <w:rStyle w:val="PageNumber"/>
+        <w:lang w:val="en-US"/>
+      </w:rPr>
+    </w:pPr>
+    <w:r>
+      <w:rPr>
+        <w:rStyle w:val="PageNumber"/>
+        <w:lang w:val="en-US"/>
+      </w:rPr>
+      <w:t xml:space="preserve">Page </w:t>
+    </w:r>
+    <w:r>
+      <w:rPr>
+        <w:rStyle w:val="PageNumber"/>
+      </w:rPr>
+      <w:fldChar w:fldCharType="begin"/>
+    </w:r>
+    <w:r>
+      <w:rPr>
+        <w:rStyle w:val="PageNumber"/>
+        <w:lang w:val="en-US"/>
+      </w:rPr>
+      <w:instrText xml:space="preserve">PAGE  </w:instrText>
+    </w:r>
+    <w:r>
+      <w:rPr>
+        <w:rStyle w:val="PageNumber"/>
+      </w:rPr>
+      <w:fldChar w:fldCharType="separate"/>
+    </w:r>
+    <w:r>
+      <w:rPr>
+        <w:rStyle w:val="PageNumber"/>
+        <w:noProof/>
+        <w:lang w:val="en-US"/>
+      </w:rPr>
+      <w:t>3</w:t>
+    </w:r>
+    <w:r>
+      <w:rPr>
+        <w:rStyle w:val="PageNumber"/>
+      </w:rPr>
+      <w:fldChar w:fldCharType="end"/>
+    </w:r>
+    <w:r>
+      <w:rPr>
+        <w:rStyle w:val="PageNumber"/>
+        <w:lang w:val="en-US"/>
+      </w:rPr>
+      <w:t xml:space="preserve"> of </w:t>
+    </w:r>
+    <w:r>
+      <w:rPr>
+        <w:rStyle w:val="PageNumber"/>
+      </w:rPr>
+      <w:fldChar w:fldCharType="begin"/>
+    </w:r>
+    <w:r>
+      <w:rPr>
+        <w:rStyle w:val="PageNumber"/>
+        <w:lang w:val="en-US"/>
+      </w:rPr>
+      <w:instrText xml:space="preserve"> NUMPAGES  \* MERGEFORMAT </w:instrText>
+    </w:r>
+    <w:r>
+      <w:rPr>
+        <w:rStyle w:val="PageNumber"/>
+      </w:rPr>
+      <w:fldChar w:fldCharType="separate"/>
+    </w:r>
+    <w:r>
+      <w:rPr>
+        <w:rStyle w:val="PageNumber"/>
+        <w:noProof/>
+        <w:lang w:val="en-US"/>
+      </w:rPr>
+      <w:t>8</w:t>
+    </w:r>
+    <w:r>
+      <w:rPr>
+        <w:rStyle w:val="PageNumber"/>
+      </w:rPr>
+      <w:fldChar w:fldCharType="end"/>
+    </w:r>
+  </w:p>
+  <w:p>
+    <w:pPr>
+      <w:pStyle w:val="Footer"/>
+      <w:ind w:right="360"/>
+      <w:rPr>
+        <w:lang w:val="en-US"/>
+      </w:rPr>
+    </w:pPr>
+    <w:r>
+      <w:rPr>
+        <w:lang w:val="en-US"/>
+      </w:rPr>
+      <w:t>Response to Reviewers</w:t>
+    </w:r>
+    <w:r>
+      <w:rPr>
+        <w:lang w:val="en-US"/>
+      </w:rPr>
+      <w:t xml:space="preserve"> (mSystems00144-16R1)</w:t>
+    </w:r>
+  </w:p>
+</w:ftr>
+</file>
+
+<file path=word/footer3.xml><?xml version="1.0" encoding="utf-8"?>
+<w:ftr xmlns:wpc="http://schemas.microsoft.com/office/word/2010/wordprocessingCanvas" xmlns:mo="http://schemas.microsoft.com/office/mac/office/2008/main" xmlns:mc="http://schemas.openxmlformats.org/markup-compatibility/2006" xmlns:mv="urn:schemas-microsoft-com:mac:vml" xmlns:o="urn:schemas-microsoft-com:office:office" xmlns:r="http://schemas.openxmlformats.org/officeDocument/2006/relationships" xmlns:m="http://schemas.openxmlformats.org/officeDocument/2006/math" xmlns:v="urn:schemas-microsoft-com:vml" xmlns:wp14="http://schemas.microsoft.com/office/word/2010/wordprocessingDrawing" xmlns:wp="http://schemas.openxmlformats.org/drawingml/2006/wordprocessingDrawing" xmlns:w10="urn:schemas-microsoft-com:office:word" xmlns:w="http://schemas.openxmlformats.org/wordprocessingml/2006/main" xmlns:w14="http://schemas.microsoft.com/office/word/2010/wordml" xmlns:w15="http://schemas.microsoft.com/office/word/2012/wordml" xmlns:wpg="http://schemas.microsoft.com/office/word/2010/wordprocessingGroup" xmlns:wpi="http://schemas.microsoft.com/office/word/2010/wordprocessingInk" xmlns:wne="http://schemas.microsoft.com/office/word/2006/wordml" xmlns:wps="http://schemas.microsoft.com/office/word/2010/wordprocessingShape" mc:Ignorable="w14 w15 wp14">
+  <w:p>
+    <w:pPr>
+      <w:pStyle w:val="Footer"/>
+      <w:framePr w:w="1258" w:wrap="none" w:vAnchor="text" w:hAnchor="page" w:x="9502" w:y="1"/>
+      <w:rPr>
+        <w:rStyle w:val="PageNumber"/>
+      </w:rPr>
+    </w:pPr>
+    <w:r>
+      <w:rPr>
+        <w:rStyle w:val="PageNumber"/>
+      </w:rPr>
+      <w:t xml:space="preserve">Page </w:t>
+    </w:r>
+    <w:r>
+      <w:rPr>
+        <w:rStyle w:val="PageNumber"/>
+      </w:rPr>
+      <w:fldChar w:fldCharType="begin"/>
+    </w:r>
+    <w:r>
+      <w:rPr>
+        <w:rStyle w:val="PageNumber"/>
+      </w:rPr>
+      <w:instrText xml:space="preserve">PAGE  </w:instrText>
+    </w:r>
+    <w:r>
+      <w:rPr>
+        <w:rStyle w:val="PageNumber"/>
+      </w:rPr>
+      <w:fldChar w:fldCharType="separate"/>
+    </w:r>
+    <w:r>
+      <w:rPr>
+        <w:rStyle w:val="PageNumber"/>
+        <w:noProof/>
+      </w:rPr>
+      <w:t>1</w:t>
+    </w:r>
+    <w:r>
+      <w:rPr>
+        <w:rStyle w:val="PageNumber"/>
+      </w:rPr>
+      <w:fldChar w:fldCharType="end"/>
+    </w:r>
+    <w:r>
+      <w:rPr>
+        <w:rStyle w:val="PageNumber"/>
+      </w:rPr>
+      <w:t xml:space="preserve"> of </w:t>
+    </w:r>
+    <w:r>
+      <w:rPr>
+        <w:rStyle w:val="PageNumber"/>
+      </w:rPr>
+      <w:fldChar w:fldCharType="begin"/>
+    </w:r>
+    <w:r>
+      <w:rPr>
+        <w:rStyle w:val="PageNumber"/>
+      </w:rPr>
+      <w:instrText xml:space="preserve"> NUMPAGES  \* MERGEFORMAT </w:instrText>
+    </w:r>
+    <w:r>
+      <w:rPr>
+        <w:rStyle w:val="PageNumber"/>
+      </w:rPr>
+      <w:fldChar w:fldCharType="separate"/>
+    </w:r>
+    <w:r>
+      <w:rPr>
+        <w:rStyle w:val="PageNumber"/>
+        <w:noProof/>
+      </w:rPr>
+      <w:t>1</w:t>
+    </w:r>
+    <w:r>
+      <w:rPr>
+        <w:rStyle w:val="PageNumber"/>
+      </w:rPr>
+      <w:fldChar w:fldCharType="end"/>
+    </w:r>
+  </w:p>
+  <w:p>
+    <w:pPr>
+      <w:pStyle w:val="Footer"/>
+    </w:pPr>
+  </w:p>
+</w:ftr>
+</file>
+
+<file path=word/footnotes.xml><?xml version="1.0" encoding="utf-8"?>
+<w:footnotes xmlns:wpc="http://schemas.microsoft.com/office/word/2010/wordprocessingCanvas" xmlns:mo="http://schemas.microsoft.com/office/mac/office/2008/main" xmlns:mc="http://schemas.openxmlformats.org/markup-compatibility/2006" xmlns:mv="urn:schemas-microsoft-com:mac:vml" xmlns:o="urn:schemas-microsoft-com:office:office" xmlns:r="http://schemas.openxmlformats.org/officeDocument/2006/relationships" xmlns:m="http://schemas.openxmlformats.org/officeDocument/2006/math" xmlns:v="urn:schemas-microsoft-com:vml" xmlns:wp14="http://schemas.microsoft.com/office/word/2010/wordprocessingDrawing" xmlns:wp="http://schemas.openxmlformats.org/drawingml/2006/wordprocessingDrawing" xmlns:w10="urn:schemas-microsoft-com:office:word" xmlns:w="http://schemas.openxmlformats.org/wordprocessingml/2006/main" xmlns:w14="http://schemas.microsoft.com/office/word/2010/wordml" xmlns:w15="http://schemas.microsoft.com/office/word/2012/wordml" xmlns:wpg="http://schemas.microsoft.com/office/word/2010/wordprocessingGroup" xmlns:wpi="http://schemas.microsoft.com/office/word/2010/wordprocessingInk" xmlns:wne="http://schemas.microsoft.com/office/word/2006/wordml" xmlns:wps="http://schemas.microsoft.com/office/word/2010/wordprocessingShape" mc:Ignorable="w14 w15 wp14">
+  <w:footnote w:type="separator" w:id="-1">
+    <w:p>
+      <w:r>
+        <w:separator/>
+      </w:r>
+    </w:p>
+  </w:footnote>
+  <w:footnote w:type="continuationSeparator" w:id="0">
+    <w:p>
+      <w:r>
+        <w:continuationSeparator/>
+      </w:r>
+    </w:p>
+  </w:footnote>
+</w:footnotes>
 </file>
 
 <file path=word/numbering.xml><?xml version="1.0" encoding="utf-8"?>
@@ -4396,6 +5927,119 @@
       <w:rPr>
         <w:rFonts w:ascii="Wingdings" w:hAnsi="Wingdings" w:hint="default"/>
         <w:sz w:val="20"/>
+      </w:rPr>
+    </w:lvl>
+  </w:abstractNum>
+  <w:abstractNum w:abstractNumId="14">
+    <w:nsid w:val="745A64F9"/>
+    <w:multiLevelType w:val="hybridMultilevel"/>
+    <w:tmpl w:val="C66E1AF6"/>
+    <w:lvl w:ilvl="0" w:tplc="04090001">
+      <w:start w:val="1"/>
+      <w:numFmt w:val="bullet"/>
+      <w:lvlText w:val=""/>
+      <w:lvlJc w:val="left"/>
+      <w:pPr>
+        <w:ind w:left="720" w:hanging="360"/>
+      </w:pPr>
+      <w:rPr>
+        <w:rFonts w:ascii="Symbol" w:hAnsi="Symbol" w:hint="default"/>
+      </w:rPr>
+    </w:lvl>
+    <w:lvl w:ilvl="1" w:tplc="04090003" w:tentative="1">
+      <w:start w:val="1"/>
+      <w:numFmt w:val="bullet"/>
+      <w:lvlText w:val="o"/>
+      <w:lvlJc w:val="left"/>
+      <w:pPr>
+        <w:ind w:left="1440" w:hanging="360"/>
+      </w:pPr>
+      <w:rPr>
+        <w:rFonts w:ascii="Courier New" w:hAnsi="Courier New" w:cs="Courier New" w:hint="default"/>
+      </w:rPr>
+    </w:lvl>
+    <w:lvl w:ilvl="2" w:tplc="04090005" w:tentative="1">
+      <w:start w:val="1"/>
+      <w:numFmt w:val="bullet"/>
+      <w:lvlText w:val=""/>
+      <w:lvlJc w:val="left"/>
+      <w:pPr>
+        <w:ind w:left="2160" w:hanging="360"/>
+      </w:pPr>
+      <w:rPr>
+        <w:rFonts w:ascii="Wingdings" w:hAnsi="Wingdings" w:hint="default"/>
+      </w:rPr>
+    </w:lvl>
+    <w:lvl w:ilvl="3" w:tplc="04090001" w:tentative="1">
+      <w:start w:val="1"/>
+      <w:numFmt w:val="bullet"/>
+      <w:lvlText w:val=""/>
+      <w:lvlJc w:val="left"/>
+      <w:pPr>
+        <w:ind w:left="2880" w:hanging="360"/>
+      </w:pPr>
+      <w:rPr>
+        <w:rFonts w:ascii="Symbol" w:hAnsi="Symbol" w:hint="default"/>
+      </w:rPr>
+    </w:lvl>
+    <w:lvl w:ilvl="4" w:tplc="04090003" w:tentative="1">
+      <w:start w:val="1"/>
+      <w:numFmt w:val="bullet"/>
+      <w:lvlText w:val="o"/>
+      <w:lvlJc w:val="left"/>
+      <w:pPr>
+        <w:ind w:left="3600" w:hanging="360"/>
+      </w:pPr>
+      <w:rPr>
+        <w:rFonts w:ascii="Courier New" w:hAnsi="Courier New" w:cs="Courier New" w:hint="default"/>
+      </w:rPr>
+    </w:lvl>
+    <w:lvl w:ilvl="5" w:tplc="04090005" w:tentative="1">
+      <w:start w:val="1"/>
+      <w:numFmt w:val="bullet"/>
+      <w:lvlText w:val=""/>
+      <w:lvlJc w:val="left"/>
+      <w:pPr>
+        <w:ind w:left="4320" w:hanging="360"/>
+      </w:pPr>
+      <w:rPr>
+        <w:rFonts w:ascii="Wingdings" w:hAnsi="Wingdings" w:hint="default"/>
+      </w:rPr>
+    </w:lvl>
+    <w:lvl w:ilvl="6" w:tplc="04090001" w:tentative="1">
+      <w:start w:val="1"/>
+      <w:numFmt w:val="bullet"/>
+      <w:lvlText w:val=""/>
+      <w:lvlJc w:val="left"/>
+      <w:pPr>
+        <w:ind w:left="5040" w:hanging="360"/>
+      </w:pPr>
+      <w:rPr>
+        <w:rFonts w:ascii="Symbol" w:hAnsi="Symbol" w:hint="default"/>
+      </w:rPr>
+    </w:lvl>
+    <w:lvl w:ilvl="7" w:tplc="04090003" w:tentative="1">
+      <w:start w:val="1"/>
+      <w:numFmt w:val="bullet"/>
+      <w:lvlText w:val="o"/>
+      <w:lvlJc w:val="left"/>
+      <w:pPr>
+        <w:ind w:left="5760" w:hanging="360"/>
+      </w:pPr>
+      <w:rPr>
+        <w:rFonts w:ascii="Courier New" w:hAnsi="Courier New" w:cs="Courier New" w:hint="default"/>
+      </w:rPr>
+    </w:lvl>
+    <w:lvl w:ilvl="8" w:tplc="04090005" w:tentative="1">
+      <w:start w:val="1"/>
+      <w:numFmt w:val="bullet"/>
+      <w:lvlText w:val=""/>
+      <w:lvlJc w:val="left"/>
+      <w:pPr>
+        <w:ind w:left="6480" w:hanging="360"/>
+      </w:pPr>
+      <w:rPr>
+        <w:rFonts w:ascii="Wingdings" w:hAnsi="Wingdings" w:hint="default"/>
       </w:rPr>
     </w:lvl>
   </w:abstractNum>
@@ -4440,6 +6084,9 @@
   </w:num>
   <w:num w:numId="14">
     <w:abstractNumId w:val="13"/>
+  </w:num>
+  <w:num w:numId="15">
+    <w:abstractNumId w:val="14"/>
   </w:num>
 </w:numbering>
 </file>
@@ -4845,12 +6492,13 @@
     <w:name w:val="Normal"/>
     <w:qFormat/>
   </w:style>
-  <w:style w:type="character" w:default="1" w:styleId="Fuentedeprrafopredeter">
+  <w:style w:type="character" w:default="1" w:styleId="DefaultParagraphFont">
     <w:name w:val="Default Paragraph Font"/>
     <w:uiPriority w:val="1"/>
+    <w:semiHidden/>
     <w:unhideWhenUsed/>
   </w:style>
-  <w:style w:type="table" w:default="1" w:styleId="Tablanormal">
+  <w:style w:type="table" w:default="1" w:styleId="TableNormal">
     <w:name w:val="Normal Table"/>
     <w:uiPriority w:val="99"/>
     <w:semiHidden/>
@@ -4865,13 +6513,13 @@
       </w:tblCellMar>
     </w:tblPr>
   </w:style>
-  <w:style w:type="numbering" w:default="1" w:styleId="Sinlista">
+  <w:style w:type="numbering" w:default="1" w:styleId="NoList">
     <w:name w:val="No List"/>
     <w:uiPriority w:val="99"/>
     <w:semiHidden/>
     <w:unhideWhenUsed/>
   </w:style>
-  <w:style w:type="paragraph" w:styleId="Prrafodelista">
+  <w:style w:type="paragraph" w:styleId="ListParagraph">
     <w:name w:val="List Paragraph"/>
     <w:basedOn w:val="Normal"/>
     <w:uiPriority w:val="34"/>
@@ -4881,6 +6529,200 @@
       <w:ind w:left="720"/>
       <w:contextualSpacing/>
     </w:pPr>
+  </w:style>
+  <w:style w:type="paragraph" w:styleId="Quote">
+    <w:name w:val="Quote"/>
+    <w:basedOn w:val="Normal"/>
+    <w:next w:val="Normal"/>
+    <w:link w:val="QuoteChar"/>
+    <w:uiPriority w:val="29"/>
+    <w:qFormat/>
+    <w:rsid w:val="0008202A"/>
+    <w:pPr>
+      <w:spacing w:before="200" w:after="160"/>
+      <w:ind w:left="864" w:right="864"/>
+      <w:jc w:val="center"/>
+    </w:pPr>
+    <w:rPr>
+      <w:i/>
+      <w:iCs/>
+      <w:color w:val="404040" w:themeColor="text1" w:themeTint="BF"/>
+    </w:rPr>
+  </w:style>
+  <w:style w:type="character" w:customStyle="1" w:styleId="QuoteChar">
+    <w:name w:val="Quote Char"/>
+    <w:basedOn w:val="DefaultParagraphFont"/>
+    <w:link w:val="Quote"/>
+    <w:uiPriority w:val="29"/>
+    <w:rsid w:val="0008202A"/>
+    <w:rPr>
+      <w:i/>
+      <w:iCs/>
+      <w:color w:val="404040" w:themeColor="text1" w:themeTint="BF"/>
+    </w:rPr>
+  </w:style>
+  <w:style w:type="paragraph" w:styleId="IntenseQuote">
+    <w:name w:val="Intense Quote"/>
+    <w:basedOn w:val="Normal"/>
+    <w:next w:val="Normal"/>
+    <w:link w:val="IntenseQuoteChar"/>
+    <w:uiPriority w:val="30"/>
+    <w:qFormat/>
+    <w:rsid w:val="0008202A"/>
+    <w:pPr>
+      <w:pBdr>
+        <w:top w:val="single" w:sz="4" w:space="10" w:color="5B9BD5" w:themeColor="accent1"/>
+        <w:bottom w:val="single" w:sz="4" w:space="10" w:color="5B9BD5" w:themeColor="accent1"/>
+      </w:pBdr>
+      <w:spacing w:before="360" w:after="360"/>
+      <w:ind w:left="864" w:right="864"/>
+      <w:jc w:val="center"/>
+    </w:pPr>
+    <w:rPr>
+      <w:i/>
+      <w:iCs/>
+      <w:color w:val="5B9BD5" w:themeColor="accent1"/>
+    </w:rPr>
+  </w:style>
+  <w:style w:type="character" w:customStyle="1" w:styleId="IntenseQuoteChar">
+    <w:name w:val="Intense Quote Char"/>
+    <w:basedOn w:val="DefaultParagraphFont"/>
+    <w:link w:val="IntenseQuote"/>
+    <w:uiPriority w:val="30"/>
+    <w:rsid w:val="0008202A"/>
+    <w:rPr>
+      <w:i/>
+      <w:iCs/>
+      <w:color w:val="5B9BD5" w:themeColor="accent1"/>
+    </w:rPr>
+  </w:style>
+  <w:style w:type="character" w:styleId="Emphasis">
+    <w:name w:val="Emphasis"/>
+    <w:basedOn w:val="DefaultParagraphFont"/>
+    <w:uiPriority w:val="20"/>
+    <w:qFormat/>
+    <w:rsid w:val="0008202A"/>
+    <w:rPr>
+      <w:i/>
+      <w:iCs/>
+    </w:rPr>
+  </w:style>
+  <w:style w:type="paragraph" w:styleId="Title">
+    <w:name w:val="Title"/>
+    <w:basedOn w:val="Normal"/>
+    <w:next w:val="Normal"/>
+    <w:link w:val="TitleChar"/>
+    <w:uiPriority w:val="10"/>
+    <w:qFormat/>
+    <w:rsid w:val="009B5DE0"/>
+    <w:pPr>
+      <w:contextualSpacing/>
+    </w:pPr>
+    <w:rPr>
+      <w:rFonts w:asciiTheme="majorHAnsi" w:eastAsiaTheme="majorEastAsia" w:hAnsiTheme="majorHAnsi" w:cstheme="majorBidi"/>
+      <w:spacing w:val="-10"/>
+      <w:kern w:val="28"/>
+      <w:sz w:val="56"/>
+      <w:szCs w:val="56"/>
+    </w:rPr>
+  </w:style>
+  <w:style w:type="character" w:customStyle="1" w:styleId="TitleChar">
+    <w:name w:val="Title Char"/>
+    <w:basedOn w:val="DefaultParagraphFont"/>
+    <w:link w:val="Title"/>
+    <w:uiPriority w:val="10"/>
+    <w:rsid w:val="009B5DE0"/>
+    <w:rPr>
+      <w:rFonts w:asciiTheme="majorHAnsi" w:eastAsiaTheme="majorEastAsia" w:hAnsiTheme="majorHAnsi" w:cstheme="majorBidi"/>
+      <w:spacing w:val="-10"/>
+      <w:kern w:val="28"/>
+      <w:sz w:val="56"/>
+      <w:szCs w:val="56"/>
+    </w:rPr>
+  </w:style>
+  <w:style w:type="paragraph" w:styleId="Header">
+    <w:name w:val="header"/>
+    <w:basedOn w:val="Normal"/>
+    <w:link w:val="HeaderChar"/>
+    <w:uiPriority w:val="99"/>
+    <w:unhideWhenUsed/>
+    <w:rsid w:val="009B5DE0"/>
+    <w:pPr>
+      <w:tabs>
+        <w:tab w:val="center" w:pos="4252"/>
+        <w:tab w:val="right" w:pos="8504"/>
+      </w:tabs>
+    </w:pPr>
+  </w:style>
+  <w:style w:type="character" w:customStyle="1" w:styleId="HeaderChar">
+    <w:name w:val="Header Char"/>
+    <w:basedOn w:val="DefaultParagraphFont"/>
+    <w:link w:val="Header"/>
+    <w:uiPriority w:val="99"/>
+    <w:rsid w:val="009B5DE0"/>
+  </w:style>
+  <w:style w:type="paragraph" w:styleId="Footer">
+    <w:name w:val="footer"/>
+    <w:basedOn w:val="Normal"/>
+    <w:link w:val="FooterChar"/>
+    <w:uiPriority w:val="99"/>
+    <w:unhideWhenUsed/>
+    <w:rsid w:val="009B5DE0"/>
+    <w:pPr>
+      <w:tabs>
+        <w:tab w:val="center" w:pos="4252"/>
+        <w:tab w:val="right" w:pos="8504"/>
+      </w:tabs>
+    </w:pPr>
+  </w:style>
+  <w:style w:type="character" w:customStyle="1" w:styleId="FooterChar">
+    <w:name w:val="Footer Char"/>
+    <w:basedOn w:val="DefaultParagraphFont"/>
+    <w:link w:val="Footer"/>
+    <w:uiPriority w:val="99"/>
+    <w:rsid w:val="009B5DE0"/>
+  </w:style>
+  <w:style w:type="character" w:styleId="PageNumber">
+    <w:name w:val="page number"/>
+    <w:basedOn w:val="DefaultParagraphFont"/>
+    <w:uiPriority w:val="99"/>
+    <w:semiHidden/>
+    <w:unhideWhenUsed/>
+    <w:rsid w:val="009B5DE0"/>
+  </w:style>
+  <w:style w:type="paragraph" w:styleId="Subtitle">
+    <w:name w:val="Subtitle"/>
+    <w:basedOn w:val="Normal"/>
+    <w:next w:val="Normal"/>
+    <w:link w:val="SubtitleChar"/>
+    <w:uiPriority w:val="11"/>
+    <w:qFormat/>
+    <w:rsid w:val="00C56CE7"/>
+    <w:pPr>
+      <w:numPr>
+        <w:ilvl w:val="1"/>
+      </w:numPr>
+      <w:spacing w:after="160"/>
+    </w:pPr>
+    <w:rPr>
+      <w:color w:val="5A5A5A" w:themeColor="text1" w:themeTint="A5"/>
+      <w:spacing w:val="15"/>
+      <w:sz w:val="22"/>
+      <w:szCs w:val="22"/>
+    </w:rPr>
+  </w:style>
+  <w:style w:type="character" w:customStyle="1" w:styleId="SubtitleChar">
+    <w:name w:val="Subtitle Char"/>
+    <w:basedOn w:val="DefaultParagraphFont"/>
+    <w:link w:val="Subtitle"/>
+    <w:uiPriority w:val="11"/>
+    <w:rsid w:val="00C56CE7"/>
+    <w:rPr>
+      <w:color w:val="5A5A5A" w:themeColor="text1" w:themeTint="A5"/>
+      <w:spacing w:val="15"/>
+      <w:sz w:val="22"/>
+      <w:szCs w:val="22"/>
+    </w:rPr>
   </w:style>
 </w:styles>
 </file>

</xml_diff>